<commit_message>
[Documentation] Report 1 - Project Introduction
(ThongPQ) Add 1, 2, 4, 5;
(GiangNT) Review 1, 2, 4, 5;
</commit_message>
<xml_diff>
--- a/Documentation/Report1_Project Introduction.docx
+++ b/Documentation/Report1_Project Introduction.docx
@@ -1,6 +1,6 @@
 
 <file path=word/document.xml><?xml version="1.0" encoding="utf-8"?>
-<w:document xmlns:wpc="http://schemas.microsoft.com/office/word/2010/wordprocessingCanvas" xmlns:cx="http://schemas.microsoft.com/office/drawing/2014/chartex" xmlns:cx1="http://schemas.microsoft.com/office/drawing/2015/9/8/chartex" xmlns:cx2="http://schemas.microsoft.com/office/drawing/2015/10/21/chartex" xmlns:cx3="http://schemas.microsoft.com/office/drawing/2016/5/9/chartex" xmlns:cx4="http://schemas.microsoft.com/office/drawing/2016/5/10/chartex" xmlns:cx5="http://schemas.microsoft.com/office/drawing/2016/5/11/chartex" xmlns:cx6="http://schemas.microsoft.com/office/drawing/2016/5/12/chartex" xmlns:cx7="http://schemas.microsoft.com/office/drawing/2016/5/13/chartex" xmlns:cx8="http://schemas.microsoft.com/office/drawing/2016/5/14/chartex" xmlns:mc="http://schemas.openxmlformats.org/markup-compatibility/2006" xmlns:aink="http://schemas.microsoft.com/office/drawing/2016/ink" xmlns:am3d="http://schemas.microsoft.com/office/drawing/2017/model3d" xmlns:o="urn:schemas-microsoft-com:office:office" xmlns:r="http://schemas.openxmlformats.org/officeDocument/2006/relationships" xmlns:m="http://schemas.openxmlformats.org/officeDocument/2006/math" xmlns:v="urn:schemas-microsoft-com:vml" xmlns:wp14="http://schemas.microsoft.com/office/word/2010/wordprocessingDrawing" xmlns:wp="http://schemas.openxmlformats.org/drawingml/2006/wordprocessingDrawing" xmlns:w10="urn:schemas-microsoft-com:office:word" xmlns:w="http://schemas.openxmlformats.org/wordprocessingml/2006/main" xmlns:w14="http://schemas.microsoft.com/office/word/2010/wordml" xmlns:w15="http://schemas.microsoft.com/office/word/2012/wordml" xmlns:w16cex="http://schemas.microsoft.com/office/word/2018/wordml/cex" xmlns:w16cid="http://schemas.microsoft.com/office/word/2016/wordml/cid" xmlns:w16="http://schemas.microsoft.com/office/word/2018/wordml" xmlns:w16sdtdh="http://schemas.microsoft.com/office/word/2020/wordml/sdtdatahash" xmlns:w16se="http://schemas.microsoft.com/office/word/2015/wordml/symex" xmlns:wpg="http://schemas.microsoft.com/office/word/2010/wordprocessingGroup" xmlns:wpi="http://schemas.microsoft.com/office/word/2010/wordprocessingInk" xmlns:wne="http://schemas.microsoft.com/office/word/2006/wordml" xmlns:wps="http://schemas.microsoft.com/office/word/2010/wordprocessingShape" mc:Ignorable="w14 w15 w16se w16cid w16 w16cex w16sdtdh wp14">
+<w:document xmlns:wpc="http://schemas.microsoft.com/office/word/2010/wordprocessingCanvas" xmlns:cx="http://schemas.microsoft.com/office/drawing/2014/chartex" xmlns:cx1="http://schemas.microsoft.com/office/drawing/2015/9/8/chartex" xmlns:cx2="http://schemas.microsoft.com/office/drawing/2015/10/21/chartex" xmlns:cx3="http://schemas.microsoft.com/office/drawing/2016/5/9/chartex" xmlns:cx4="http://schemas.microsoft.com/office/drawing/2016/5/10/chartex" xmlns:cx5="http://schemas.microsoft.com/office/drawing/2016/5/11/chartex" xmlns:cx6="http://schemas.microsoft.com/office/drawing/2016/5/12/chartex" xmlns:cx7="http://schemas.microsoft.com/office/drawing/2016/5/13/chartex" xmlns:cx8="http://schemas.microsoft.com/office/drawing/2016/5/14/chartex" xmlns:mc="http://schemas.openxmlformats.org/markup-compatibility/2006" xmlns:aink="http://schemas.microsoft.com/office/drawing/2016/ink" xmlns:am3d="http://schemas.microsoft.com/office/drawing/2017/model3d" xmlns:o="urn:schemas-microsoft-com:office:office" xmlns:oel="http://schemas.microsoft.com/office/2019/extlst" xmlns:r="http://schemas.openxmlformats.org/officeDocument/2006/relationships" xmlns:m="http://schemas.openxmlformats.org/officeDocument/2006/math" xmlns:v="urn:schemas-microsoft-com:vml" xmlns:wp14="http://schemas.microsoft.com/office/word/2010/wordprocessingDrawing" xmlns:wp="http://schemas.openxmlformats.org/drawingml/2006/wordprocessingDrawing" xmlns:w10="urn:schemas-microsoft-com:office:word" xmlns:w="http://schemas.openxmlformats.org/wordprocessingml/2006/main" xmlns:w14="http://schemas.microsoft.com/office/word/2010/wordml" xmlns:w15="http://schemas.microsoft.com/office/word/2012/wordml" xmlns:w16cex="http://schemas.microsoft.com/office/word/2018/wordml/cex" xmlns:w16cid="http://schemas.microsoft.com/office/word/2016/wordml/cid" xmlns:w16="http://schemas.microsoft.com/office/word/2018/wordml" xmlns:w16sdtdh="http://schemas.microsoft.com/office/word/2020/wordml/sdtdatahash" xmlns:w16se="http://schemas.microsoft.com/office/word/2015/wordml/symex" xmlns:wpg="http://schemas.microsoft.com/office/word/2010/wordprocessingGroup" xmlns:wpi="http://schemas.microsoft.com/office/word/2010/wordprocessingInk" xmlns:wne="http://schemas.microsoft.com/office/word/2006/wordml" xmlns:wps="http://schemas.microsoft.com/office/word/2010/wordprocessingShape" mc:Ignorable="w14 w15 w16se w16cid w16 w16cex w16sdtdh wp14">
   <w:body>
     <w:p/>
     <w:p>
@@ -202,7 +202,39 @@
           <w:sz w:val="28"/>
           <w:szCs w:val="28"/>
         </w:rPr>
-        <w:t>– Hanoi, August 2019 –</w:t>
+        <w:t xml:space="preserve">– Hanoi, </w:t>
+      </w:r>
+      <w:r>
+        <w:rPr>
+          <w:rFonts w:cstheme="minorHAnsi"/>
+          <w:sz w:val="28"/>
+          <w:szCs w:val="28"/>
+        </w:rPr>
+        <w:t>October</w:t>
+      </w:r>
+      <w:r>
+        <w:rPr>
+          <w:rFonts w:cstheme="minorHAnsi"/>
+          <w:sz w:val="28"/>
+          <w:szCs w:val="28"/>
+        </w:rPr>
+        <w:t xml:space="preserve"> 20</w:t>
+      </w:r>
+      <w:r>
+        <w:rPr>
+          <w:rFonts w:cstheme="minorHAnsi"/>
+          <w:sz w:val="28"/>
+          <w:szCs w:val="28"/>
+        </w:rPr>
+        <w:t>22</w:t>
+      </w:r>
+      <w:r>
+        <w:rPr>
+          <w:rFonts w:cstheme="minorHAnsi"/>
+          <w:sz w:val="28"/>
+          <w:szCs w:val="28"/>
+        </w:rPr>
+        <w:t xml:space="preserve"> –</w:t>
       </w:r>
     </w:p>
     <w:sdt>
@@ -1325,15 +1357,15 @@
         <w:tblLook w:val="0000" w:firstRow="0" w:lastRow="0" w:firstColumn="0" w:lastColumn="0" w:noHBand="0" w:noVBand="0"/>
       </w:tblPr>
       <w:tblGrid>
-        <w:gridCol w:w="990"/>
-        <w:gridCol w:w="810"/>
+        <w:gridCol w:w="1085"/>
+        <w:gridCol w:w="715"/>
         <w:gridCol w:w="1234"/>
         <w:gridCol w:w="5770"/>
       </w:tblGrid>
       <w:tr>
         <w:tc>
           <w:tcPr>
-            <w:tcW w:w="990" w:type="dxa"/>
+            <w:tcW w:w="1085" w:type="dxa"/>
             <w:shd w:val="clear" w:color="auto" w:fill="FFE8E1"/>
           </w:tcPr>
           <w:p>
@@ -1347,7 +1379,7 @@
         </w:tc>
         <w:tc>
           <w:tcPr>
-            <w:tcW w:w="810" w:type="dxa"/>
+            <w:tcW w:w="715" w:type="dxa"/>
             <w:shd w:val="clear" w:color="auto" w:fill="FFE8E1"/>
           </w:tcPr>
           <w:p>
@@ -1395,22 +1427,28 @@
       <w:tr>
         <w:tc>
           <w:tcPr>
-            <w:tcW w:w="990" w:type="dxa"/>
+            <w:tcW w:w="1085" w:type="dxa"/>
           </w:tcPr>
           <w:p>
             <w:pPr>
               <w:pStyle w:val="Bang"/>
             </w:pPr>
-          </w:p>
-        </w:tc>
-        <w:tc>
-          <w:tcPr>
-            <w:tcW w:w="810" w:type="dxa"/>
+            <w:r>
+              <w:t>07/10/2022</w:t>
+            </w:r>
+          </w:p>
+        </w:tc>
+        <w:tc>
+          <w:tcPr>
+            <w:tcW w:w="715" w:type="dxa"/>
           </w:tcPr>
           <w:p>
             <w:pPr>
               <w:pStyle w:val="Bang"/>
             </w:pPr>
+            <w:r>
+              <w:t>A</w:t>
+            </w:r>
           </w:p>
         </w:tc>
         <w:tc>
@@ -1421,6 +1459,9 @@
             <w:pPr>
               <w:pStyle w:val="Bang"/>
             </w:pPr>
+            <w:r>
+              <w:t>ThongPQ</w:t>
+            </w:r>
           </w:p>
         </w:tc>
         <w:tc>
@@ -1431,28 +1472,37 @@
             <w:pPr>
               <w:pStyle w:val="Bang"/>
             </w:pPr>
+            <w:r>
+              <w:t>Overview; Product Background; Business Opportunity; Product Vision</w:t>
+            </w:r>
           </w:p>
         </w:tc>
       </w:tr>
       <w:tr>
         <w:tc>
           <w:tcPr>
-            <w:tcW w:w="990" w:type="dxa"/>
+            <w:tcW w:w="1085" w:type="dxa"/>
           </w:tcPr>
           <w:p>
             <w:pPr>
               <w:pStyle w:val="Bang"/>
             </w:pPr>
-          </w:p>
-        </w:tc>
-        <w:tc>
-          <w:tcPr>
-            <w:tcW w:w="810" w:type="dxa"/>
+            <w:r>
+              <w:t>07/10/2022</w:t>
+            </w:r>
+          </w:p>
+        </w:tc>
+        <w:tc>
+          <w:tcPr>
+            <w:tcW w:w="715" w:type="dxa"/>
           </w:tcPr>
           <w:p>
             <w:pPr>
               <w:pStyle w:val="Bang"/>
             </w:pPr>
+            <w:r>
+              <w:t>M</w:t>
+            </w:r>
           </w:p>
         </w:tc>
         <w:tc>
@@ -1463,6 +1513,9 @@
             <w:pPr>
               <w:pStyle w:val="Bang"/>
             </w:pPr>
+            <w:r>
+              <w:t>GiangNT</w:t>
+            </w:r>
           </w:p>
         </w:tc>
         <w:tc>
@@ -1473,13 +1526,16 @@
             <w:pPr>
               <w:pStyle w:val="Bang"/>
             </w:pPr>
+            <w:r>
+              <w:t>Overview; Product Background; Business Opportunity; Product Vision</w:t>
+            </w:r>
           </w:p>
         </w:tc>
       </w:tr>
       <w:tr>
         <w:tc>
           <w:tcPr>
-            <w:tcW w:w="990" w:type="dxa"/>
+            <w:tcW w:w="1085" w:type="dxa"/>
           </w:tcPr>
           <w:p>
             <w:pPr>
@@ -1489,7 +1545,7 @@
         </w:tc>
         <w:tc>
           <w:tcPr>
-            <w:tcW w:w="810" w:type="dxa"/>
+            <w:tcW w:w="715" w:type="dxa"/>
           </w:tcPr>
           <w:p>
             <w:pPr>
@@ -1521,7 +1577,7 @@
       <w:tr>
         <w:tc>
           <w:tcPr>
-            <w:tcW w:w="990" w:type="dxa"/>
+            <w:tcW w:w="1085" w:type="dxa"/>
           </w:tcPr>
           <w:p>
             <w:pPr>
@@ -1531,7 +1587,7 @@
         </w:tc>
         <w:tc>
           <w:tcPr>
-            <w:tcW w:w="810" w:type="dxa"/>
+            <w:tcW w:w="715" w:type="dxa"/>
           </w:tcPr>
           <w:p>
             <w:pPr>
@@ -1563,7 +1619,7 @@
       <w:tr>
         <w:tc>
           <w:tcPr>
-            <w:tcW w:w="990" w:type="dxa"/>
+            <w:tcW w:w="1085" w:type="dxa"/>
           </w:tcPr>
           <w:p>
             <w:pPr>
@@ -1573,7 +1629,7 @@
         </w:tc>
         <w:tc>
           <w:tcPr>
-            <w:tcW w:w="810" w:type="dxa"/>
+            <w:tcW w:w="715" w:type="dxa"/>
           </w:tcPr>
           <w:p>
             <w:pPr>
@@ -1605,7 +1661,7 @@
       <w:tr>
         <w:tc>
           <w:tcPr>
-            <w:tcW w:w="990" w:type="dxa"/>
+            <w:tcW w:w="1085" w:type="dxa"/>
           </w:tcPr>
           <w:p>
             <w:pPr>
@@ -1615,7 +1671,7 @@
         </w:tc>
         <w:tc>
           <w:tcPr>
-            <w:tcW w:w="810" w:type="dxa"/>
+            <w:tcW w:w="715" w:type="dxa"/>
           </w:tcPr>
           <w:p>
             <w:pPr>
@@ -1647,7 +1703,7 @@
       <w:tr>
         <w:tc>
           <w:tcPr>
-            <w:tcW w:w="990" w:type="dxa"/>
+            <w:tcW w:w="1085" w:type="dxa"/>
           </w:tcPr>
           <w:p>
             <w:pPr>
@@ -1657,7 +1713,7 @@
         </w:tc>
         <w:tc>
           <w:tcPr>
-            <w:tcW w:w="810" w:type="dxa"/>
+            <w:tcW w:w="715" w:type="dxa"/>
           </w:tcPr>
           <w:p>
             <w:pPr>
@@ -1689,7 +1745,7 @@
       <w:tr>
         <w:tc>
           <w:tcPr>
-            <w:tcW w:w="990" w:type="dxa"/>
+            <w:tcW w:w="1085" w:type="dxa"/>
           </w:tcPr>
           <w:p>
             <w:pPr>
@@ -1699,7 +1755,7 @@
         </w:tc>
         <w:tc>
           <w:tcPr>
-            <w:tcW w:w="810" w:type="dxa"/>
+            <w:tcW w:w="715" w:type="dxa"/>
           </w:tcPr>
           <w:p>
             <w:pPr>
@@ -1731,7 +1787,7 @@
       <w:tr>
         <w:tc>
           <w:tcPr>
-            <w:tcW w:w="990" w:type="dxa"/>
+            <w:tcW w:w="1085" w:type="dxa"/>
           </w:tcPr>
           <w:p>
             <w:pPr>
@@ -1741,7 +1797,7 @@
         </w:tc>
         <w:tc>
           <w:tcPr>
-            <w:tcW w:w="810" w:type="dxa"/>
+            <w:tcW w:w="715" w:type="dxa"/>
           </w:tcPr>
           <w:p>
             <w:pPr>
@@ -1773,7 +1829,7 @@
       <w:tr>
         <w:tc>
           <w:tcPr>
-            <w:tcW w:w="990" w:type="dxa"/>
+            <w:tcW w:w="1085" w:type="dxa"/>
           </w:tcPr>
           <w:p>
             <w:pPr>
@@ -1783,7 +1839,7 @@
         </w:tc>
         <w:tc>
           <w:tcPr>
-            <w:tcW w:w="810" w:type="dxa"/>
+            <w:tcW w:w="715" w:type="dxa"/>
           </w:tcPr>
           <w:p>
             <w:pPr>
@@ -1815,7 +1871,7 @@
       <w:tr>
         <w:tc>
           <w:tcPr>
-            <w:tcW w:w="990" w:type="dxa"/>
+            <w:tcW w:w="1085" w:type="dxa"/>
           </w:tcPr>
           <w:p>
             <w:pPr>
@@ -1825,7 +1881,7 @@
         </w:tc>
         <w:tc>
           <w:tcPr>
-            <w:tcW w:w="810" w:type="dxa"/>
+            <w:tcW w:w="715" w:type="dxa"/>
           </w:tcPr>
           <w:p>
             <w:pPr>
@@ -1857,7 +1913,7 @@
       <w:tr>
         <w:tc>
           <w:tcPr>
-            <w:tcW w:w="990" w:type="dxa"/>
+            <w:tcW w:w="1085" w:type="dxa"/>
           </w:tcPr>
           <w:p>
             <w:pPr>
@@ -1867,7 +1923,7 @@
         </w:tc>
         <w:tc>
           <w:tcPr>
-            <w:tcW w:w="810" w:type="dxa"/>
+            <w:tcW w:w="715" w:type="dxa"/>
           </w:tcPr>
           <w:p>
             <w:pPr>
@@ -1899,7 +1955,7 @@
       <w:tr>
         <w:tc>
           <w:tcPr>
-            <w:tcW w:w="990" w:type="dxa"/>
+            <w:tcW w:w="1085" w:type="dxa"/>
           </w:tcPr>
           <w:p>
             <w:pPr>
@@ -1909,7 +1965,7 @@
         </w:tc>
         <w:tc>
           <w:tcPr>
-            <w:tcW w:w="810" w:type="dxa"/>
+            <w:tcW w:w="715" w:type="dxa"/>
           </w:tcPr>
           <w:p>
             <w:pPr>
@@ -2010,31 +2066,7 @@
         <w:rPr>
           <w:rFonts w:cstheme="minorHAnsi"/>
         </w:rPr>
-        <w:t>&lt;</w:t>
-      </w:r>
-      <w:r>
-        <w:rPr>
-          <w:rFonts w:cstheme="minorHAnsi"/>
-        </w:rPr>
-        <w:t>&lt;</w:t>
-      </w:r>
-      <w:r>
-        <w:t xml:space="preserve"> </w:t>
-      </w:r>
-      <w:r>
-        <w:t>Cafeteria Ordering System</w:t>
-      </w:r>
-      <w:r>
-        <w:rPr>
-          <w:rFonts w:cstheme="minorHAnsi"/>
-        </w:rPr>
-        <w:t>&gt;</w:t>
-      </w:r>
-      <w:r>
-        <w:rPr>
-          <w:rFonts w:cstheme="minorHAnsi"/>
-        </w:rPr>
-        <w:t>&gt;</w:t>
+        <w:t>FU House Finder</w:t>
       </w:r>
     </w:p>
     <w:p>
@@ -2059,31 +2091,7 @@
         <w:rPr>
           <w:rFonts w:cstheme="minorHAnsi"/>
         </w:rPr>
-        <w:t>&lt;</w:t>
-      </w:r>
-      <w:r>
-        <w:rPr>
-          <w:rFonts w:cstheme="minorHAnsi"/>
-        </w:rPr>
-        <w:t>&lt;</w:t>
-      </w:r>
-      <w:r>
-        <w:rPr>
-          <w:rFonts w:cstheme="minorHAnsi"/>
-        </w:rPr>
-        <w:t>COS</w:t>
-      </w:r>
-      <w:r>
-        <w:rPr>
-          <w:rFonts w:cstheme="minorHAnsi"/>
-        </w:rPr>
-        <w:t>&gt;</w:t>
-      </w:r>
-      <w:r>
-        <w:rPr>
-          <w:rFonts w:cstheme="minorHAnsi"/>
-        </w:rPr>
-        <w:t>&gt;</w:t>
+        <w:t>FHF</w:t>
       </w:r>
     </w:p>
     <w:p>
@@ -2114,7 +2122,7 @@
         <w:rPr>
           <w:rFonts w:cstheme="minorHAnsi"/>
         </w:rPr>
-        <w:t>&lt;&lt;SWP493-G4&gt;&gt;</w:t>
+        <w:t>SWP490-G1</w:t>
       </w:r>
     </w:p>
     <w:p>
@@ -2145,45 +2153,7 @@
         <w:rPr>
           <w:rFonts w:cstheme="minorHAnsi"/>
         </w:rPr>
-        <w:t>&lt;</w:t>
-      </w:r>
-      <w:r>
-        <w:rPr>
-          <w:rFonts w:cstheme="minorHAnsi"/>
-        </w:rPr>
-        <w:t>&lt;</w:t>
-      </w:r>
-      <w:r>
-        <w:rPr>
-          <w:rFonts w:cstheme="minorHAnsi"/>
-        </w:rPr>
-        <w:t>Software Type</w:t>
-      </w:r>
-      <w:r>
-        <w:rPr>
-          <w:rFonts w:cstheme="minorHAnsi"/>
-        </w:rPr>
-        <w:t xml:space="preserve">: Web, Mobile </w:t>
-      </w:r>
-      <w:proofErr w:type="gramStart"/>
-      <w:r>
-        <w:rPr>
-          <w:rFonts w:cstheme="minorHAnsi"/>
-        </w:rPr>
-        <w:t>App,..</w:t>
-      </w:r>
-      <w:proofErr w:type="gramEnd"/>
-      <w:r>
-        <w:rPr>
-          <w:rFonts w:cstheme="minorHAnsi"/>
-        </w:rPr>
-        <w:t>&gt;</w:t>
-      </w:r>
-      <w:r>
-        <w:rPr>
-          <w:rFonts w:cstheme="minorHAnsi"/>
-        </w:rPr>
-        <w:t>&gt;</w:t>
+        <w:t>Web App</w:t>
       </w:r>
     </w:p>
     <w:p>
@@ -2361,36 +2331,8 @@
                 <w:bCs/>
                 <w:sz w:val="22"/>
               </w:rPr>
-              <w:t xml:space="preserve">Nguyen </w:t>
-            </w:r>
-            <w:proofErr w:type="spellStart"/>
-            <w:r>
-              <w:rPr>
-                <w:rFonts w:asciiTheme="minorHAnsi" w:hAnsiTheme="minorHAnsi" w:cstheme="minorHAnsi"/>
-                <w:bCs/>
-                <w:sz w:val="22"/>
-              </w:rPr>
-              <w:t>Trung</w:t>
-            </w:r>
-            <w:proofErr w:type="spellEnd"/>
-            <w:r>
-              <w:rPr>
-                <w:rFonts w:asciiTheme="minorHAnsi" w:hAnsiTheme="minorHAnsi" w:cstheme="minorHAnsi"/>
-                <w:bCs/>
-                <w:sz w:val="22"/>
-              </w:rPr>
-              <w:t xml:space="preserve"> </w:t>
-            </w:r>
-            <w:proofErr w:type="spellStart"/>
-            <w:r>
-              <w:rPr>
-                <w:rFonts w:asciiTheme="minorHAnsi" w:hAnsiTheme="minorHAnsi" w:cstheme="minorHAnsi"/>
-                <w:bCs/>
-                <w:sz w:val="22"/>
-              </w:rPr>
-              <w:t>Kien</w:t>
-            </w:r>
-            <w:proofErr w:type="spellEnd"/>
+              <w:t>Nguyen Tat Trung</w:t>
+            </w:r>
           </w:p>
         </w:tc>
         <w:tc>
@@ -2433,37 +2375,29 @@
                 <w:rFonts w:asciiTheme="minorHAnsi" w:hAnsiTheme="minorHAnsi" w:cstheme="minorHAnsi"/>
                 <w:sz w:val="22"/>
               </w:rPr>
-              <w:t xml:space="preserve"> kiennt@</w:t>
-            </w:r>
-            <w:r>
+              <w:t>Trungnt77@fe.edu.vn</w:t>
+            </w:r>
+          </w:p>
+        </w:tc>
+        <w:tc>
+          <w:tcPr>
+            <w:tcW w:w="1701" w:type="dxa"/>
+            <w:hideMark/>
+          </w:tcPr>
+          <w:p>
+            <w:pPr>
+              <w:spacing w:line="254" w:lineRule="auto"/>
               <w:rPr>
                 <w:rFonts w:asciiTheme="minorHAnsi" w:hAnsiTheme="minorHAnsi" w:cstheme="minorHAnsi"/>
                 <w:sz w:val="22"/>
               </w:rPr>
-              <w:t>fe.edu.vn</w:t>
-            </w:r>
-          </w:p>
-        </w:tc>
-        <w:tc>
-          <w:tcPr>
-            <w:tcW w:w="1701" w:type="dxa"/>
-            <w:hideMark/>
-          </w:tcPr>
-          <w:p>
-            <w:pPr>
-              <w:spacing w:line="254" w:lineRule="auto"/>
-              <w:ind w:left="107" w:hanging="107"/>
+            </w:pPr>
+            <w:r>
               <w:rPr>
                 <w:rFonts w:asciiTheme="minorHAnsi" w:hAnsiTheme="minorHAnsi" w:cstheme="minorHAnsi"/>
                 <w:sz w:val="22"/>
               </w:rPr>
-            </w:pPr>
-            <w:r>
-              <w:rPr>
-                <w:rFonts w:asciiTheme="minorHAnsi" w:hAnsiTheme="minorHAnsi" w:cstheme="minorHAnsi"/>
-                <w:sz w:val="22"/>
-              </w:rPr>
-              <w:t xml:space="preserve"> 0912656836</w:t>
+              <w:t>0904399139</w:t>
             </w:r>
           </w:p>
         </w:tc>
@@ -2496,17 +2430,7 @@
                 <w:sz w:val="22"/>
                 <w:szCs w:val="24"/>
               </w:rPr>
-              <w:t xml:space="preserve"> Nghiem</w:t>
-            </w:r>
-            <w:r>
-              <w:rPr>
-                <w:rFonts w:asciiTheme="minorHAnsi" w:hAnsiTheme="minorHAnsi" w:cstheme="minorHAnsi"/>
-                <w:bCs/>
-                <w:sz w:val="22"/>
-                <w:szCs w:val="24"/>
-                <w:lang w:val="vi-VN"/>
-              </w:rPr>
-              <w:t xml:space="preserve"> Thi Thuy Van</w:t>
+              <w:t>Nguyen The Giang</w:t>
             </w:r>
           </w:p>
         </w:tc>
@@ -2549,23 +2473,38 @@
                 <w:szCs w:val="24"/>
               </w:rPr>
             </w:pPr>
-          </w:p>
-        </w:tc>
-        <w:tc>
-          <w:tcPr>
-            <w:tcW w:w="1701" w:type="dxa"/>
-          </w:tcPr>
-          <w:p>
-            <w:pPr>
-              <w:spacing w:line="252" w:lineRule="auto"/>
-              <w:ind w:left="107" w:hanging="107"/>
-              <w:jc w:val="both"/>
+            <w:r>
               <w:rPr>
                 <w:rFonts w:asciiTheme="minorHAnsi" w:hAnsiTheme="minorHAnsi" w:cstheme="minorHAnsi"/>
                 <w:sz w:val="22"/>
                 <w:szCs w:val="24"/>
               </w:rPr>
-            </w:pPr>
+              <w:t>GiangNTHE153046@fpt.edu.vn</w:t>
+            </w:r>
+          </w:p>
+        </w:tc>
+        <w:tc>
+          <w:tcPr>
+            <w:tcW w:w="1701" w:type="dxa"/>
+          </w:tcPr>
+          <w:p>
+            <w:pPr>
+              <w:spacing w:line="252" w:lineRule="auto"/>
+              <w:jc w:val="both"/>
+              <w:rPr>
+                <w:rFonts w:asciiTheme="minorHAnsi" w:hAnsiTheme="minorHAnsi" w:cstheme="minorHAnsi"/>
+                <w:sz w:val="22"/>
+                <w:szCs w:val="24"/>
+              </w:rPr>
+            </w:pPr>
+            <w:r>
+              <w:rPr>
+                <w:rFonts w:asciiTheme="minorHAnsi" w:hAnsiTheme="minorHAnsi" w:cstheme="minorHAnsi"/>
+                <w:sz w:val="22"/>
+                <w:szCs w:val="24"/>
+              </w:rPr>
+              <w:t>0944961228</w:t>
+            </w:r>
           </w:p>
         </w:tc>
       </w:tr>
@@ -2581,7 +2520,6 @@
           <w:p>
             <w:pPr>
               <w:spacing w:line="254" w:lineRule="auto"/>
-              <w:ind w:left="107" w:hanging="107"/>
               <w:jc w:val="both"/>
               <w:rPr>
                 <w:rFonts w:asciiTheme="minorHAnsi" w:hAnsiTheme="minorHAnsi" w:cstheme="minorHAnsi"/>
@@ -2597,7 +2535,7 @@
                 <w:sz w:val="22"/>
                 <w:szCs w:val="24"/>
               </w:rPr>
-              <w:t xml:space="preserve"> Dam Thi Huyen</w:t>
+              <w:t>Phung Quang Thong</w:t>
             </w:r>
           </w:p>
         </w:tc>
@@ -2632,7 +2570,6 @@
           <w:p>
             <w:pPr>
               <w:spacing w:line="254" w:lineRule="auto"/>
-              <w:ind w:left="107" w:hanging="107"/>
               <w:jc w:val="both"/>
               <w:rPr>
                 <w:rFonts w:asciiTheme="minorHAnsi" w:hAnsiTheme="minorHAnsi" w:cstheme="minorHAnsi"/>
@@ -2640,23 +2577,38 @@
                 <w:szCs w:val="24"/>
               </w:rPr>
             </w:pPr>
-          </w:p>
-        </w:tc>
-        <w:tc>
-          <w:tcPr>
-            <w:tcW w:w="1701" w:type="dxa"/>
-          </w:tcPr>
-          <w:p>
-            <w:pPr>
-              <w:spacing w:line="254" w:lineRule="auto"/>
-              <w:ind w:left="107" w:hanging="107"/>
-              <w:jc w:val="both"/>
+            <w:r>
               <w:rPr>
                 <w:rFonts w:asciiTheme="minorHAnsi" w:hAnsiTheme="minorHAnsi" w:cstheme="minorHAnsi"/>
                 <w:sz w:val="22"/>
                 <w:szCs w:val="24"/>
               </w:rPr>
-            </w:pPr>
+              <w:t>ThongPQHE150340 @fpt.edu.vn</w:t>
+            </w:r>
+          </w:p>
+        </w:tc>
+        <w:tc>
+          <w:tcPr>
+            <w:tcW w:w="1701" w:type="dxa"/>
+          </w:tcPr>
+          <w:p>
+            <w:pPr>
+              <w:spacing w:line="254" w:lineRule="auto"/>
+              <w:jc w:val="both"/>
+              <w:rPr>
+                <w:rFonts w:asciiTheme="minorHAnsi" w:hAnsiTheme="minorHAnsi" w:cstheme="minorHAnsi"/>
+                <w:sz w:val="22"/>
+                <w:szCs w:val="24"/>
+              </w:rPr>
+            </w:pPr>
+            <w:r>
+              <w:rPr>
+                <w:rFonts w:asciiTheme="minorHAnsi" w:hAnsiTheme="minorHAnsi" w:cstheme="minorHAnsi"/>
+                <w:sz w:val="22"/>
+                <w:szCs w:val="24"/>
+              </w:rPr>
+              <w:t>0987206969</w:t>
+            </w:r>
           </w:p>
         </w:tc>
       </w:tr>
@@ -2672,7 +2624,6 @@
           <w:p>
             <w:pPr>
               <w:spacing w:line="254" w:lineRule="auto"/>
-              <w:ind w:left="107" w:hanging="107"/>
               <w:jc w:val="both"/>
               <w:rPr>
                 <w:rFonts w:asciiTheme="minorHAnsi" w:hAnsiTheme="minorHAnsi" w:cstheme="minorHAnsi"/>
@@ -2688,7 +2639,7 @@
                 <w:sz w:val="22"/>
                 <w:szCs w:val="24"/>
               </w:rPr>
-              <w:t xml:space="preserve"> Dao Thi Phuong</w:t>
+              <w:t>Bui Ngoc Huyen</w:t>
             </w:r>
           </w:p>
         </w:tc>
@@ -2723,7 +2674,6 @@
           <w:p>
             <w:pPr>
               <w:spacing w:line="254" w:lineRule="auto"/>
-              <w:ind w:left="107" w:hanging="107"/>
               <w:jc w:val="both"/>
               <w:rPr>
                 <w:rFonts w:asciiTheme="minorHAnsi" w:hAnsiTheme="minorHAnsi" w:cstheme="minorHAnsi"/>
@@ -2731,6 +2681,14 @@
                 <w:szCs w:val="24"/>
               </w:rPr>
             </w:pPr>
+            <w:r>
+              <w:rPr>
+                <w:rFonts w:asciiTheme="minorHAnsi" w:hAnsiTheme="minorHAnsi" w:cstheme="minorHAnsi"/>
+                <w:sz w:val="22"/>
+                <w:szCs w:val="24"/>
+              </w:rPr>
+              <w:t>HuyenBNHE150346@fpt.edu.vn</w:t>
+            </w:r>
           </w:p>
         </w:tc>
         <w:tc>
@@ -2748,6 +2706,14 @@
                 <w:szCs w:val="24"/>
               </w:rPr>
             </w:pPr>
+            <w:r>
+              <w:rPr>
+                <w:rFonts w:asciiTheme="minorHAnsi" w:hAnsiTheme="minorHAnsi" w:cstheme="minorHAnsi"/>
+                <w:sz w:val="22"/>
+                <w:szCs w:val="24"/>
+              </w:rPr>
+              <w:t>0346034217</w:t>
+            </w:r>
           </w:p>
         </w:tc>
       </w:tr>
@@ -2763,7 +2729,6 @@
           <w:p>
             <w:pPr>
               <w:spacing w:line="254" w:lineRule="auto"/>
-              <w:ind w:left="107" w:hanging="107"/>
               <w:jc w:val="both"/>
               <w:rPr>
                 <w:rFonts w:asciiTheme="minorHAnsi" w:hAnsiTheme="minorHAnsi" w:cstheme="minorHAnsi"/>
@@ -2779,7 +2744,7 @@
                 <w:sz w:val="22"/>
                 <w:szCs w:val="24"/>
               </w:rPr>
-              <w:t xml:space="preserve"> Vu Thi Thuy</w:t>
+              <w:t>Nguyen Thu An</w:t>
             </w:r>
           </w:p>
         </w:tc>
@@ -2822,6 +2787,14 @@
                 <w:szCs w:val="24"/>
               </w:rPr>
             </w:pPr>
+            <w:r>
+              <w:rPr>
+                <w:rFonts w:asciiTheme="minorHAnsi" w:hAnsiTheme="minorHAnsi" w:cstheme="minorHAnsi"/>
+                <w:sz w:val="22"/>
+                <w:szCs w:val="24"/>
+              </w:rPr>
+              <w:t>AnNTHE150432@fpt.edu.vn</w:t>
+            </w:r>
           </w:p>
         </w:tc>
         <w:tc>
@@ -2839,6 +2812,114 @@
                 <w:szCs w:val="24"/>
               </w:rPr>
             </w:pPr>
+            <w:r>
+              <w:rPr>
+                <w:rFonts w:asciiTheme="minorHAnsi" w:hAnsiTheme="minorHAnsi" w:cstheme="minorHAnsi"/>
+                <w:sz w:val="22"/>
+                <w:szCs w:val="24"/>
+              </w:rPr>
+              <w:t>0815709131</w:t>
+            </w:r>
+          </w:p>
+        </w:tc>
+      </w:tr>
+      <w:tr>
+        <w:trPr>
+          <w:trHeight w:val="454"/>
+        </w:trPr>
+        <w:tc>
+          <w:tcPr>
+            <w:tcW w:w="2410" w:type="dxa"/>
+          </w:tcPr>
+          <w:p>
+            <w:pPr>
+              <w:spacing w:line="254" w:lineRule="auto"/>
+              <w:jc w:val="both"/>
+              <w:rPr>
+                <w:rFonts w:asciiTheme="minorHAnsi" w:hAnsiTheme="minorHAnsi" w:cstheme="minorHAnsi"/>
+                <w:bCs/>
+                <w:sz w:val="22"/>
+              </w:rPr>
+            </w:pPr>
+            <w:r>
+              <w:rPr>
+                <w:rFonts w:asciiTheme="minorHAnsi" w:hAnsiTheme="minorHAnsi" w:cstheme="minorHAnsi"/>
+                <w:bCs/>
+                <w:sz w:val="22"/>
+              </w:rPr>
+              <w:t>Nguyen Tri Kien</w:t>
+            </w:r>
+          </w:p>
+        </w:tc>
+        <w:tc>
+          <w:tcPr>
+            <w:tcW w:w="1275" w:type="dxa"/>
+          </w:tcPr>
+          <w:p>
+            <w:pPr>
+              <w:spacing w:line="254" w:lineRule="auto"/>
+              <w:ind w:left="107" w:hanging="107"/>
+              <w:jc w:val="both"/>
+              <w:rPr>
+                <w:rFonts w:cstheme="minorHAnsi"/>
+                <w:szCs w:val="24"/>
+              </w:rPr>
+            </w:pPr>
+            <w:r>
+              <w:rPr>
+                <w:rFonts w:asciiTheme="minorHAnsi" w:hAnsiTheme="minorHAnsi" w:cstheme="minorHAnsi"/>
+                <w:bCs/>
+                <w:sz w:val="22"/>
+              </w:rPr>
+              <w:t xml:space="preserve"> Member</w:t>
+            </w:r>
+          </w:p>
+        </w:tc>
+        <w:tc>
+          <w:tcPr>
+            <w:tcW w:w="3261" w:type="dxa"/>
+          </w:tcPr>
+          <w:p>
+            <w:pPr>
+              <w:spacing w:line="254" w:lineRule="auto"/>
+              <w:ind w:left="107" w:hanging="107"/>
+              <w:jc w:val="both"/>
+              <w:rPr>
+                <w:rFonts w:asciiTheme="minorHAnsi" w:hAnsiTheme="minorHAnsi" w:cstheme="minorHAnsi"/>
+                <w:sz w:val="22"/>
+              </w:rPr>
+            </w:pPr>
+            <w:r>
+              <w:rPr>
+                <w:rFonts w:asciiTheme="minorHAnsi" w:hAnsiTheme="minorHAnsi" w:cstheme="minorHAnsi"/>
+                <w:sz w:val="22"/>
+              </w:rPr>
+              <w:t>KienNTHE150160 @fpt.edu.vn</w:t>
+            </w:r>
+          </w:p>
+        </w:tc>
+        <w:tc>
+          <w:tcPr>
+            <w:tcW w:w="1701" w:type="dxa"/>
+          </w:tcPr>
+          <w:p>
+            <w:pPr>
+              <w:spacing w:line="254" w:lineRule="auto"/>
+              <w:ind w:left="107" w:hanging="107"/>
+              <w:jc w:val="both"/>
+              <w:rPr>
+                <w:rFonts w:cstheme="minorHAnsi"/>
+                <w:szCs w:val="24"/>
+              </w:rPr>
+            </w:pPr>
+            <w:r>
+              <w:rPr>
+                <w:rFonts w:asciiTheme="minorHAnsi" w:hAnsiTheme="minorHAnsi" w:cstheme="minorHAnsi"/>
+                <w:bCs/>
+                <w:sz w:val="22"/>
+              </w:rPr>
+              <w:t>0987999975</w:t>
+            </w:r>
           </w:p>
         </w:tc>
       </w:tr>
@@ -2866,68 +2947,106 @@
     <w:p>
       <w:pPr>
         <w:jc w:val="both"/>
-        <w:rPr>
-          <w:i/>
-          <w:color w:val="0000FF"/>
-        </w:rPr>
-      </w:pPr>
-      <w:r>
-        <w:rPr>
-          <w:i/>
-          <w:color w:val="0000FF"/>
-        </w:rPr>
-        <w:t>[</w:t>
-      </w:r>
-      <w:r>
-        <w:rPr>
-          <w:i/>
-          <w:color w:val="0000FF"/>
-        </w:rPr>
-        <w:t>This section summarizes the rationale for the new product. Provide a general description of the history or situation that leads to the recognition that this product should be built.</w:t>
-      </w:r>
-      <w:r>
-        <w:rPr>
-          <w:i/>
-          <w:color w:val="0000FF"/>
-        </w:rPr>
-        <w:t xml:space="preserve"> </w:t>
-      </w:r>
-      <w:r>
-        <w:rPr>
-          <w:i/>
-          <w:color w:val="0000FF"/>
-        </w:rPr>
-        <w:t>You should also mention here the i</w:t>
-      </w:r>
-      <w:r>
-        <w:rPr>
-          <w:i/>
-          <w:color w:val="0000FF"/>
-        </w:rPr>
-        <w:t>nformation on the customer /the people who raise project idea</w:t>
-      </w:r>
-      <w:r>
-        <w:rPr>
-          <w:i/>
-          <w:color w:val="0000FF"/>
-        </w:rPr>
-        <w:t>/request</w:t>
-      </w:r>
-      <w:r>
-        <w:rPr>
-          <w:i/>
-          <w:color w:val="0000FF"/>
-        </w:rPr>
-        <w:t>]</w:t>
-      </w:r>
-    </w:p>
-    <w:p>
-      <w:pPr>
+      </w:pPr>
+      <w:r>
+        <w:t xml:space="preserve">Currently, the following major problems remain: </w:t>
+      </w:r>
+    </w:p>
+    <w:p>
+      <w:pPr>
+        <w:pStyle w:val="ListParagraph"/>
+        <w:numPr>
+          <w:ilvl w:val="0"/>
+          <w:numId w:val="2"/>
+        </w:numPr>
         <w:jc w:val="both"/>
       </w:pPr>
       <w:r>
-        <w:t>&lt;&lt;Sample: Employees at the company Process Impact presently spend an average of 65 minutes per day going to the cafeteria to select, purchase, and eat lunch. About 20 minutes of this time is spent walking to and from the cafeteria, selecting their meals, and paying by cash or credit card. When employees go out for lunch, they spend an average of 90 minutes off-site. Some employees phone the cafeteria in advance to order a meal to be ready for them to pick up. Employees don’t always get the selections they want because the cafeteria runs out of certain items. The cafeteria wastes a significant quantity of food that is not purchased and must be thrown away. These same issues apply to breakfast and supper, although far fewer employees use the cafeteria for those meals than for lunch.&gt;&gt;</w:t>
-      </w:r>
+        <w:t xml:space="preserve">The input data to the inn's website is currently not computerized to the smallest management unit, each room, to be included in the system. Therefore, the amount of high-quality data in existing web pages is not much. </w:t>
+      </w:r>
+    </w:p>
+    <w:p>
+      <w:pPr>
+        <w:pStyle w:val="ListParagraph"/>
+        <w:numPr>
+          <w:ilvl w:val="0"/>
+          <w:numId w:val="2"/>
+        </w:numPr>
+        <w:jc w:val="both"/>
+      </w:pPr>
+      <w:r>
+        <w:t xml:space="preserve">The current website searches for low-quality results for users because the status of the inn has not been updated to reflect reality. Due to the fact that the status of the room changes quite often and the host only puts general information on the Facebook group created by the admissions office, so it is difficult to find in large quantities to provide information for students to enroll with a large number of rooms to rent to students. </w:t>
+      </w:r>
+    </w:p>
+    <w:p>
+      <w:pPr>
+        <w:ind w:firstLine="360"/>
+        <w:jc w:val="both"/>
+      </w:pPr>
+      <w:r>
+        <w:t xml:space="preserve">The student affairs department has a list of the names of the innkeepers who have been confirmed by the admissions office that the innkeeper exists in fact, the correct address and there may be a number of rooms in the area around FPT Hoa Lac University including 5 communes: Binh Yen, Thach Hoa, Tan Commune, Shareholders, Ha Bang save as excel file. The student affairs department also created 1 Facebook group for hostel owners to post and read about the rooms. With Facebook groups and a list of hostel owners, it still partially meets the rental information needs of a large number of old and new current students. </w:t>
+      </w:r>
+    </w:p>
+    <w:p>
+      <w:pPr>
+        <w:jc w:val="both"/>
+      </w:pPr>
+      <w:r>
+        <w:t xml:space="preserve">The problem situation is: </w:t>
+      </w:r>
+    </w:p>
+    <w:p>
+      <w:pPr>
+        <w:pStyle w:val="ListParagraph"/>
+        <w:numPr>
+          <w:ilvl w:val="0"/>
+          <w:numId w:val="3"/>
+        </w:numPr>
+        <w:jc w:val="both"/>
+      </w:pPr>
+      <w:r>
+        <w:t xml:space="preserve">The data of the motel rooms is not specific, the inn owner only posts general to the FB group as "Room for rent, xxx square meters, price, address, contact number ....". So, when enrolling new students, thousands of students want to find a hostel in 1 short time like when enrolling at the beginning of the year, the admissions office could not answer for thousands of students, parents' status of the large number of available rooms for rent around the campus area. </w:t>
+      </w:r>
+    </w:p>
+    <w:p>
+      <w:pPr>
+        <w:pStyle w:val="ListParagraph"/>
+        <w:numPr>
+          <w:ilvl w:val="0"/>
+          <w:numId w:val="3"/>
+        </w:numPr>
+        <w:jc w:val="both"/>
+      </w:pPr>
+      <w:r>
+        <w:lastRenderedPageBreak/>
+        <w:t xml:space="preserve">The number of individual rooms for each student, the current way of doing it on the FB group meets but the large number of new students cannot rent a dormitory but having to outsource, the Facebook group method is not effective. </w:t>
+      </w:r>
+    </w:p>
+    <w:p>
+      <w:pPr>
+        <w:jc w:val="both"/>
+      </w:pPr>
+      <w:r>
+        <w:t xml:space="preserve">How to refresh: </w:t>
+      </w:r>
+    </w:p>
+    <w:p>
+      <w:pPr>
+        <w:pStyle w:val="ListParagraph"/>
+        <w:numPr>
+          <w:ilvl w:val="0"/>
+          <w:numId w:val="4"/>
+        </w:numPr>
+        <w:jc w:val="both"/>
+      </w:pPr>
+      <w:r>
+        <w:t>Digitize all accurate data to each room of all residents who have rooms for rent around Hoa Lac area. The smallest management unit is each room.</w:t>
+      </w:r>
+    </w:p>
+    <w:p>
+      <w:pPr>
+        <w:jc w:val="both"/>
+      </w:pPr>
     </w:p>
     <w:p>
       <w:pPr>
@@ -2947,7 +3066,22 @@
     </w:p>
     <w:p>
       <w:pPr>
-        <w:jc w:val="both"/>
+        <w:pStyle w:val="Heading3"/>
+      </w:pPr>
+      <w:bookmarkStart w:id="7" w:name="_Toc83330279"/>
+      <w:r>
+        <w:t>3</w:t>
+      </w:r>
+      <w:r>
+        <w:t>.1</w:t>
+      </w:r>
+      <w:r>
+        <w:t xml:space="preserve"> System name1</w:t>
+      </w:r>
+      <w:bookmarkEnd w:id="7"/>
+    </w:p>
+    <w:p>
+      <w:pPr>
         <w:rPr>
           <w:i/>
           <w:iCs/>
@@ -2968,7 +3102,7 @@
           <w:iCs/>
           <w:color w:val="0000FF"/>
         </w:rPr>
-        <w:t>Add the system which might help solving the problems you listed above or the systems in which you can learn/refer the f</w:t>
+        <w:t xml:space="preserve">Write the brief descriptions of the system, the link, the system actors, features, </w:t>
       </w:r>
       <w:r>
         <w:rPr>
@@ -2976,71 +3110,22 @@
           <w:iCs/>
           <w:color w:val="0000FF"/>
         </w:rPr>
-        <w:t>eatures for your system design]</w:t>
-      </w:r>
-    </w:p>
-    <w:p>
-      <w:pPr>
-        <w:pStyle w:val="Heading3"/>
-      </w:pPr>
-      <w:bookmarkStart w:id="7" w:name="_Toc83330279"/>
-      <w:r>
-        <w:t>3</w:t>
-      </w:r>
-      <w:r>
-        <w:t>.1</w:t>
-      </w:r>
-      <w:r>
-        <w:t xml:space="preserve"> System name1</w:t>
-      </w:r>
-      <w:bookmarkEnd w:id="7"/>
-    </w:p>
-    <w:p>
-      <w:pPr>
+        <w:t xml:space="preserve">pros, cons, </w:t>
+      </w:r>
+      <w:r>
         <w:rPr>
           <w:i/>
           <w:iCs/>
           <w:color w:val="0000FF"/>
         </w:rPr>
-      </w:pPr>
+        <w:t>etc.</w:t>
+      </w:r>
       <w:r>
         <w:rPr>
           <w:i/>
           <w:iCs/>
           <w:color w:val="0000FF"/>
         </w:rPr>
-        <w:t>[</w:t>
-      </w:r>
-      <w:r>
-        <w:rPr>
-          <w:i/>
-          <w:iCs/>
-          <w:color w:val="0000FF"/>
-        </w:rPr>
-        <w:t xml:space="preserve">Write the brief descriptions of the system, the link, the system actors, features, </w:t>
-      </w:r>
-      <w:r>
-        <w:rPr>
-          <w:i/>
-          <w:iCs/>
-          <w:color w:val="0000FF"/>
-        </w:rPr>
-        <w:t xml:space="preserve">pros, cons, </w:t>
-      </w:r>
-      <w:r>
-        <w:rPr>
-          <w:i/>
-          <w:iCs/>
-          <w:color w:val="0000FF"/>
-        </w:rPr>
-        <w:t>etc.</w:t>
-      </w:r>
-      <w:r>
-        <w:rPr>
-          <w:i/>
-          <w:iCs/>
-          <w:color w:val="0000FF"/>
-        </w:rPr>
         <w:t>]</w:t>
       </w:r>
     </w:p>
@@ -3080,51 +3165,10 @@
     </w:p>
     <w:p>
       <w:pPr>
-        <w:jc w:val="both"/>
-        <w:rPr>
-          <w:i/>
-          <w:color w:val="0000FF"/>
-        </w:rPr>
-      </w:pPr>
-      <w:r>
-        <w:rPr>
-          <w:i/>
-          <w:color w:val="0000FF"/>
-        </w:rPr>
-        <w:t>[</w:t>
-      </w:r>
-      <w:r>
-        <w:rPr>
-          <w:i/>
-          <w:color w:val="0000FF"/>
-        </w:rPr>
-        <w:t xml:space="preserve">Describe the market opportunity that exists or the business problem that is being solved. Describe the market in which a commercial product will be competing or the environment in which an information system will be used. This may include a brief comparative evaluation of existing products and potential </w:t>
-      </w:r>
-      <w:r>
-        <w:rPr>
-          <w:i/>
-          <w:color w:val="0000FF"/>
-        </w:rPr>
-        <w:lastRenderedPageBreak/>
-        <w:t>solutions, indicating why the proposed product is attractive. Identify the problems that cannot currently be solved without the product, and how the product fits in with market trends or</w:t>
-      </w:r>
-      <w:r>
-        <w:rPr>
-          <w:i/>
-          <w:color w:val="0000FF"/>
-        </w:rPr>
-        <w:t xml:space="preserve"> corporate strategic directions]</w:t>
-      </w:r>
-    </w:p>
-    <w:p>
-      <w:pPr>
-        <w:jc w:val="both"/>
-      </w:pPr>
-      <w:r>
-        <w:t xml:space="preserve">&lt;&lt;Sample: </w:t>
-      </w:r>
-      <w:r>
-        <w:t>Many employees have requested a system that would permit a cafeteria user to order meals (defined as a set of one or more food items selected from the cafeteria menu) on line, to be picked up at the cafeteria or delivered to a company location at a specified time and date. Such a system would save employees time, and it would increase the chance of their getting the items they prefer. Knowing what food items customers want in advance would reduce wastage in the cafeteria and would improve the efficiency of cafeteria staff. The future ability for employees to order meals for delivery from local restaurants would make a wide range of choices available to employees and provide the possibility of cost savings through volume discount agreements with the restaurants.&gt;&gt;</w:t>
+        <w:ind w:firstLine="720"/>
+      </w:pPr>
+      <w:r>
+        <w:t>The system will be 1 tool for inn owners to regularly update the status of the motel room to reflect the reality or vacancy status in the future can also be searched. Therefore, the system helps innkeepers increase the annual rate of rental rooms and can collect money from the innkeeper on a monthly, or quarterly basis. If they find tool valuable, they are willing to pay.</w:t>
       </w:r>
     </w:p>
     <w:p>
@@ -3145,43 +3189,60 @@
     </w:p>
     <w:p>
       <w:pPr>
-        <w:jc w:val="both"/>
-        <w:rPr>
-          <w:i/>
-          <w:color w:val="0000FF"/>
-        </w:rPr>
-      </w:pPr>
-      <w:r>
-        <w:rPr>
-          <w:i/>
-          <w:color w:val="0000FF"/>
-        </w:rPr>
-        <w:t>[</w:t>
-      </w:r>
-      <w:r>
-        <w:rPr>
-          <w:i/>
-          <w:color w:val="0000FF"/>
-        </w:rPr>
-        <w:t>Write a concise vision statement that summarizes the purpose and intent of the new product and describes what the world will be like when it includes the product. The vision statement should reflect a balanced view that will satisfy the needs of diverse customers as well as those of the developing organization. It may be somewhat idealistic, but it should be grounded in the realities of existing or anticipated customer markets, enterprise architectures, organizational strategic directions, and</w:t>
-      </w:r>
-      <w:r>
-        <w:rPr>
-          <w:i/>
-          <w:color w:val="0000FF"/>
-        </w:rPr>
-        <w:t xml:space="preserve"> cost and resource limitations]</w:t>
-      </w:r>
-    </w:p>
-    <w:p>
-      <w:pPr>
-        <w:jc w:val="both"/>
-      </w:pPr>
-      <w:r>
-        <w:t xml:space="preserve">&lt;&lt;Sample: </w:t>
-      </w:r>
-      <w:r>
-        <w:t>For employees who want to order meals from the company cafeteria or from local restaurants on-line, the Cafeteria Ordering System is an Internet-based and smartphone-enabled application that will accept individual or group meal orders, process payments, and trigger delivery of the prepared meals to a designated location on the Process Impact campus. Unlike the current telephone and manual ordering processes, employees who use the Cafeteria Ordering System will not have to go to the cafeteria to get their meals, which will save them time and will increase the food choices available to them.&gt;&gt;</w:t>
+        <w:ind w:firstLine="720"/>
+        <w:rPr>
+          <w:lang w:val="en-US"/>
+        </w:rPr>
+      </w:pPr>
+      <w:r>
+        <w:rPr>
+          <w:lang w:val="en-US"/>
+        </w:rPr>
+        <w:t xml:space="preserve">The </w:t>
+      </w:r>
+      <w:r>
+        <w:rPr>
+          <w:lang w:val="en-US"/>
+        </w:rPr>
+        <w:t>capstone</w:t>
+      </w:r>
+      <w:r>
+        <w:rPr>
+          <w:lang w:val="en-US"/>
+        </w:rPr>
+        <w:t xml:space="preserve"> team is expected to coordinate with the admissions department and the innkeeper to put the actual data of each room such as text description, photo of 3 each room on google sheet. Then the </w:t>
+      </w:r>
+      <w:r>
+        <w:rPr>
+          <w:lang w:val="en-US"/>
+        </w:rPr>
+        <w:t>capstone</w:t>
+      </w:r>
+      <w:r>
+        <w:rPr>
+          <w:lang w:val="en-US"/>
+        </w:rPr>
+        <w:t xml:space="preserve"> group will run the excel file import function to put data into the data base in large quantities to serve the search. This works that want to finish into the 20/10/2022. </w:t>
+      </w:r>
+    </w:p>
+    <w:p>
+      <w:pPr>
+        <w:ind w:firstLine="720"/>
+        <w:rPr>
+          <w:lang w:val="en-US"/>
+        </w:rPr>
+      </w:pPr>
+      <w:r>
+        <w:rPr>
+          <w:lang w:val="en-US"/>
+        </w:rPr>
+        <w:t>capstone</w:t>
+      </w:r>
+      <w:r>
+        <w:rPr>
+          <w:lang w:val="en-US"/>
+        </w:rPr>
+        <w:t xml:space="preserve"> group system intends to develop with the desire to put into practice with the most basic features by the end of 11/2022 in Hoa Lac. If it is ok, it is expected that the system can be deployed at 5 campuses Hoa Lac, Ho Chi Minh City, Can Tho, Da Nang, Quy Nhon.</w:t>
       </w:r>
     </w:p>
     <w:p>
@@ -3396,6 +3457,7 @@
           <w:sz w:val="22"/>
           <w:szCs w:val="22"/>
         </w:rPr>
+        <w:lastRenderedPageBreak/>
         <w:t>FE-</w:t>
       </w:r>
       <w:r>
@@ -3522,7 +3584,6 @@
         <w:rPr>
           <w:noProof/>
         </w:rPr>
-        <w:lastRenderedPageBreak/>
         <w:drawing>
           <wp:inline distT="0" distB="0" distL="0" distR="0" wp14:anchorId="7CEE188D" wp14:editId="5530DE98">
             <wp:extent cx="5746750" cy="2727325"/>
@@ -3720,8 +3781,347 @@
 </file>
 
 <file path=word/numbering.xml><?xml version="1.0" encoding="utf-8"?>
-<w:numbering xmlns:wpc="http://schemas.microsoft.com/office/word/2010/wordprocessingCanvas" xmlns:cx="http://schemas.microsoft.com/office/drawing/2014/chartex" xmlns:cx1="http://schemas.microsoft.com/office/drawing/2015/9/8/chartex" xmlns:cx2="http://schemas.microsoft.com/office/drawing/2015/10/21/chartex" xmlns:cx3="http://schemas.microsoft.com/office/drawing/2016/5/9/chartex" xmlns:cx4="http://schemas.microsoft.com/office/drawing/2016/5/10/chartex" xmlns:cx5="http://schemas.microsoft.com/office/drawing/2016/5/11/chartex" xmlns:cx6="http://schemas.microsoft.com/office/drawing/2016/5/12/chartex" xmlns:cx7="http://schemas.microsoft.com/office/drawing/2016/5/13/chartex" xmlns:cx8="http://schemas.microsoft.com/office/drawing/2016/5/14/chartex" xmlns:mc="http://schemas.openxmlformats.org/markup-compatibility/2006" xmlns:aink="http://schemas.microsoft.com/office/drawing/2016/ink" xmlns:am3d="http://schemas.microsoft.com/office/drawing/2017/model3d" xmlns:o="urn:schemas-microsoft-com:office:office" xmlns:r="http://schemas.openxmlformats.org/officeDocument/2006/relationships" xmlns:m="http://schemas.openxmlformats.org/officeDocument/2006/math" xmlns:v="urn:schemas-microsoft-com:vml" xmlns:wp14="http://schemas.microsoft.com/office/word/2010/wordprocessingDrawing" xmlns:wp="http://schemas.openxmlformats.org/drawingml/2006/wordprocessingDrawing" xmlns:w10="urn:schemas-microsoft-com:office:word" xmlns:w="http://schemas.openxmlformats.org/wordprocessingml/2006/main" xmlns:w14="http://schemas.microsoft.com/office/word/2010/wordml" xmlns:w15="http://schemas.microsoft.com/office/word/2012/wordml" xmlns:w16cex="http://schemas.microsoft.com/office/word/2018/wordml/cex" xmlns:w16cid="http://schemas.microsoft.com/office/word/2016/wordml/cid" xmlns:w16="http://schemas.microsoft.com/office/word/2018/wordml" xmlns:w16sdtdh="http://schemas.microsoft.com/office/word/2020/wordml/sdtdatahash" xmlns:w16se="http://schemas.microsoft.com/office/word/2015/wordml/symex" xmlns:wpg="http://schemas.microsoft.com/office/word/2010/wordprocessingGroup" xmlns:wpi="http://schemas.microsoft.com/office/word/2010/wordprocessingInk" xmlns:wne="http://schemas.microsoft.com/office/word/2006/wordml" xmlns:wps="http://schemas.microsoft.com/office/word/2010/wordprocessingShape" mc:Ignorable="w14 w15 w16se w16cid w16 w16cex w16sdtdh wp14">
+<w:numbering xmlns:wpc="http://schemas.microsoft.com/office/word/2010/wordprocessingCanvas" xmlns:cx="http://schemas.microsoft.com/office/drawing/2014/chartex" xmlns:cx1="http://schemas.microsoft.com/office/drawing/2015/9/8/chartex" xmlns:cx2="http://schemas.microsoft.com/office/drawing/2015/10/21/chartex" xmlns:cx3="http://schemas.microsoft.com/office/drawing/2016/5/9/chartex" xmlns:cx4="http://schemas.microsoft.com/office/drawing/2016/5/10/chartex" xmlns:cx5="http://schemas.microsoft.com/office/drawing/2016/5/11/chartex" xmlns:cx6="http://schemas.microsoft.com/office/drawing/2016/5/12/chartex" xmlns:cx7="http://schemas.microsoft.com/office/drawing/2016/5/13/chartex" xmlns:cx8="http://schemas.microsoft.com/office/drawing/2016/5/14/chartex" xmlns:mc="http://schemas.openxmlformats.org/markup-compatibility/2006" xmlns:aink="http://schemas.microsoft.com/office/drawing/2016/ink" xmlns:am3d="http://schemas.microsoft.com/office/drawing/2017/model3d" xmlns:o="urn:schemas-microsoft-com:office:office" xmlns:oel="http://schemas.microsoft.com/office/2019/extlst" xmlns:r="http://schemas.openxmlformats.org/officeDocument/2006/relationships" xmlns:m="http://schemas.openxmlformats.org/officeDocument/2006/math" xmlns:v="urn:schemas-microsoft-com:vml" xmlns:wp14="http://schemas.microsoft.com/office/word/2010/wordprocessingDrawing" xmlns:wp="http://schemas.openxmlformats.org/drawingml/2006/wordprocessingDrawing" xmlns:w10="urn:schemas-microsoft-com:office:word" xmlns:w="http://schemas.openxmlformats.org/wordprocessingml/2006/main" xmlns:w14="http://schemas.microsoft.com/office/word/2010/wordml" xmlns:w15="http://schemas.microsoft.com/office/word/2012/wordml" xmlns:w16cex="http://schemas.microsoft.com/office/word/2018/wordml/cex" xmlns:w16cid="http://schemas.microsoft.com/office/word/2016/wordml/cid" xmlns:w16="http://schemas.microsoft.com/office/word/2018/wordml" xmlns:w16sdtdh="http://schemas.microsoft.com/office/word/2020/wordml/sdtdatahash" xmlns:w16se="http://schemas.microsoft.com/office/word/2015/wordml/symex" xmlns:wpg="http://schemas.microsoft.com/office/word/2010/wordprocessingGroup" xmlns:wpi="http://schemas.microsoft.com/office/word/2010/wordprocessingInk" xmlns:wne="http://schemas.microsoft.com/office/word/2006/wordml" xmlns:wps="http://schemas.microsoft.com/office/word/2010/wordprocessingShape" mc:Ignorable="w14 w15 w16se w16cid w16 w16cex w16sdtdh wp14">
   <w:abstractNum w:abstractNumId="0" w15:restartNumberingAfterBreak="0">
+    <w:nsid w:val="06D41A35"/>
+    <w:multiLevelType w:val="hybridMultilevel"/>
+    <w:tmpl w:val="3062A154"/>
+    <w:lvl w:ilvl="0" w:tplc="04090001">
+      <w:start w:val="1"/>
+      <w:numFmt w:val="bullet"/>
+      <w:lvlText w:val=""/>
+      <w:lvlJc w:val="left"/>
+      <w:pPr>
+        <w:ind w:left="720" w:hanging="360"/>
+      </w:pPr>
+      <w:rPr>
+        <w:rFonts w:ascii="Symbol" w:hAnsi="Symbol" w:hint="default"/>
+      </w:rPr>
+    </w:lvl>
+    <w:lvl w:ilvl="1" w:tplc="04090003" w:tentative="1">
+      <w:start w:val="1"/>
+      <w:numFmt w:val="bullet"/>
+      <w:lvlText w:val="o"/>
+      <w:lvlJc w:val="left"/>
+      <w:pPr>
+        <w:ind w:left="1440" w:hanging="360"/>
+      </w:pPr>
+      <w:rPr>
+        <w:rFonts w:ascii="Courier New" w:hAnsi="Courier New" w:cs="Courier New" w:hint="default"/>
+      </w:rPr>
+    </w:lvl>
+    <w:lvl w:ilvl="2" w:tplc="04090005" w:tentative="1">
+      <w:start w:val="1"/>
+      <w:numFmt w:val="bullet"/>
+      <w:lvlText w:val=""/>
+      <w:lvlJc w:val="left"/>
+      <w:pPr>
+        <w:ind w:left="2160" w:hanging="360"/>
+      </w:pPr>
+      <w:rPr>
+        <w:rFonts w:ascii="Wingdings" w:hAnsi="Wingdings" w:hint="default"/>
+      </w:rPr>
+    </w:lvl>
+    <w:lvl w:ilvl="3" w:tplc="04090001" w:tentative="1">
+      <w:start w:val="1"/>
+      <w:numFmt w:val="bullet"/>
+      <w:lvlText w:val=""/>
+      <w:lvlJc w:val="left"/>
+      <w:pPr>
+        <w:ind w:left="2880" w:hanging="360"/>
+      </w:pPr>
+      <w:rPr>
+        <w:rFonts w:ascii="Symbol" w:hAnsi="Symbol" w:hint="default"/>
+      </w:rPr>
+    </w:lvl>
+    <w:lvl w:ilvl="4" w:tplc="04090003" w:tentative="1">
+      <w:start w:val="1"/>
+      <w:numFmt w:val="bullet"/>
+      <w:lvlText w:val="o"/>
+      <w:lvlJc w:val="left"/>
+      <w:pPr>
+        <w:ind w:left="3600" w:hanging="360"/>
+      </w:pPr>
+      <w:rPr>
+        <w:rFonts w:ascii="Courier New" w:hAnsi="Courier New" w:cs="Courier New" w:hint="default"/>
+      </w:rPr>
+    </w:lvl>
+    <w:lvl w:ilvl="5" w:tplc="04090005" w:tentative="1">
+      <w:start w:val="1"/>
+      <w:numFmt w:val="bullet"/>
+      <w:lvlText w:val=""/>
+      <w:lvlJc w:val="left"/>
+      <w:pPr>
+        <w:ind w:left="4320" w:hanging="360"/>
+      </w:pPr>
+      <w:rPr>
+        <w:rFonts w:ascii="Wingdings" w:hAnsi="Wingdings" w:hint="default"/>
+      </w:rPr>
+    </w:lvl>
+    <w:lvl w:ilvl="6" w:tplc="04090001" w:tentative="1">
+      <w:start w:val="1"/>
+      <w:numFmt w:val="bullet"/>
+      <w:lvlText w:val=""/>
+      <w:lvlJc w:val="left"/>
+      <w:pPr>
+        <w:ind w:left="5040" w:hanging="360"/>
+      </w:pPr>
+      <w:rPr>
+        <w:rFonts w:ascii="Symbol" w:hAnsi="Symbol" w:hint="default"/>
+      </w:rPr>
+    </w:lvl>
+    <w:lvl w:ilvl="7" w:tplc="04090003" w:tentative="1">
+      <w:start w:val="1"/>
+      <w:numFmt w:val="bullet"/>
+      <w:lvlText w:val="o"/>
+      <w:lvlJc w:val="left"/>
+      <w:pPr>
+        <w:ind w:left="5760" w:hanging="360"/>
+      </w:pPr>
+      <w:rPr>
+        <w:rFonts w:ascii="Courier New" w:hAnsi="Courier New" w:cs="Courier New" w:hint="default"/>
+      </w:rPr>
+    </w:lvl>
+    <w:lvl w:ilvl="8" w:tplc="04090005" w:tentative="1">
+      <w:start w:val="1"/>
+      <w:numFmt w:val="bullet"/>
+      <w:lvlText w:val=""/>
+      <w:lvlJc w:val="left"/>
+      <w:pPr>
+        <w:ind w:left="6480" w:hanging="360"/>
+      </w:pPr>
+      <w:rPr>
+        <w:rFonts w:ascii="Wingdings" w:hAnsi="Wingdings" w:hint="default"/>
+      </w:rPr>
+    </w:lvl>
+  </w:abstractNum>
+  <w:abstractNum w:abstractNumId="1" w15:restartNumberingAfterBreak="0">
+    <w:nsid w:val="23192B86"/>
+    <w:multiLevelType w:val="hybridMultilevel"/>
+    <w:tmpl w:val="D5244210"/>
+    <w:lvl w:ilvl="0" w:tplc="04090001">
+      <w:start w:val="1"/>
+      <w:numFmt w:val="bullet"/>
+      <w:lvlText w:val=""/>
+      <w:lvlJc w:val="left"/>
+      <w:pPr>
+        <w:ind w:left="720" w:hanging="360"/>
+      </w:pPr>
+      <w:rPr>
+        <w:rFonts w:ascii="Symbol" w:hAnsi="Symbol" w:hint="default"/>
+      </w:rPr>
+    </w:lvl>
+    <w:lvl w:ilvl="1" w:tplc="04090003" w:tentative="1">
+      <w:start w:val="1"/>
+      <w:numFmt w:val="bullet"/>
+      <w:lvlText w:val="o"/>
+      <w:lvlJc w:val="left"/>
+      <w:pPr>
+        <w:ind w:left="1440" w:hanging="360"/>
+      </w:pPr>
+      <w:rPr>
+        <w:rFonts w:ascii="Courier New" w:hAnsi="Courier New" w:cs="Courier New" w:hint="default"/>
+      </w:rPr>
+    </w:lvl>
+    <w:lvl w:ilvl="2" w:tplc="04090005" w:tentative="1">
+      <w:start w:val="1"/>
+      <w:numFmt w:val="bullet"/>
+      <w:lvlText w:val=""/>
+      <w:lvlJc w:val="left"/>
+      <w:pPr>
+        <w:ind w:left="2160" w:hanging="360"/>
+      </w:pPr>
+      <w:rPr>
+        <w:rFonts w:ascii="Wingdings" w:hAnsi="Wingdings" w:hint="default"/>
+      </w:rPr>
+    </w:lvl>
+    <w:lvl w:ilvl="3" w:tplc="04090001" w:tentative="1">
+      <w:start w:val="1"/>
+      <w:numFmt w:val="bullet"/>
+      <w:lvlText w:val=""/>
+      <w:lvlJc w:val="left"/>
+      <w:pPr>
+        <w:ind w:left="2880" w:hanging="360"/>
+      </w:pPr>
+      <w:rPr>
+        <w:rFonts w:ascii="Symbol" w:hAnsi="Symbol" w:hint="default"/>
+      </w:rPr>
+    </w:lvl>
+    <w:lvl w:ilvl="4" w:tplc="04090003" w:tentative="1">
+      <w:start w:val="1"/>
+      <w:numFmt w:val="bullet"/>
+      <w:lvlText w:val="o"/>
+      <w:lvlJc w:val="left"/>
+      <w:pPr>
+        <w:ind w:left="3600" w:hanging="360"/>
+      </w:pPr>
+      <w:rPr>
+        <w:rFonts w:ascii="Courier New" w:hAnsi="Courier New" w:cs="Courier New" w:hint="default"/>
+      </w:rPr>
+    </w:lvl>
+    <w:lvl w:ilvl="5" w:tplc="04090005" w:tentative="1">
+      <w:start w:val="1"/>
+      <w:numFmt w:val="bullet"/>
+      <w:lvlText w:val=""/>
+      <w:lvlJc w:val="left"/>
+      <w:pPr>
+        <w:ind w:left="4320" w:hanging="360"/>
+      </w:pPr>
+      <w:rPr>
+        <w:rFonts w:ascii="Wingdings" w:hAnsi="Wingdings" w:hint="default"/>
+      </w:rPr>
+    </w:lvl>
+    <w:lvl w:ilvl="6" w:tplc="04090001" w:tentative="1">
+      <w:start w:val="1"/>
+      <w:numFmt w:val="bullet"/>
+      <w:lvlText w:val=""/>
+      <w:lvlJc w:val="left"/>
+      <w:pPr>
+        <w:ind w:left="5040" w:hanging="360"/>
+      </w:pPr>
+      <w:rPr>
+        <w:rFonts w:ascii="Symbol" w:hAnsi="Symbol" w:hint="default"/>
+      </w:rPr>
+    </w:lvl>
+    <w:lvl w:ilvl="7" w:tplc="04090003" w:tentative="1">
+      <w:start w:val="1"/>
+      <w:numFmt w:val="bullet"/>
+      <w:lvlText w:val="o"/>
+      <w:lvlJc w:val="left"/>
+      <w:pPr>
+        <w:ind w:left="5760" w:hanging="360"/>
+      </w:pPr>
+      <w:rPr>
+        <w:rFonts w:ascii="Courier New" w:hAnsi="Courier New" w:cs="Courier New" w:hint="default"/>
+      </w:rPr>
+    </w:lvl>
+    <w:lvl w:ilvl="8" w:tplc="04090005" w:tentative="1">
+      <w:start w:val="1"/>
+      <w:numFmt w:val="bullet"/>
+      <w:lvlText w:val=""/>
+      <w:lvlJc w:val="left"/>
+      <w:pPr>
+        <w:ind w:left="6480" w:hanging="360"/>
+      </w:pPr>
+      <w:rPr>
+        <w:rFonts w:ascii="Wingdings" w:hAnsi="Wingdings" w:hint="default"/>
+      </w:rPr>
+    </w:lvl>
+  </w:abstractNum>
+  <w:abstractNum w:abstractNumId="2" w15:restartNumberingAfterBreak="0">
+    <w:nsid w:val="4D950248"/>
+    <w:multiLevelType w:val="hybridMultilevel"/>
+    <w:tmpl w:val="85CC8518"/>
+    <w:lvl w:ilvl="0" w:tplc="04090001">
+      <w:start w:val="1"/>
+      <w:numFmt w:val="bullet"/>
+      <w:lvlText w:val=""/>
+      <w:lvlJc w:val="left"/>
+      <w:pPr>
+        <w:ind w:left="720" w:hanging="360"/>
+      </w:pPr>
+      <w:rPr>
+        <w:rFonts w:ascii="Symbol" w:hAnsi="Symbol" w:hint="default"/>
+      </w:rPr>
+    </w:lvl>
+    <w:lvl w:ilvl="1" w:tplc="04090003" w:tentative="1">
+      <w:start w:val="1"/>
+      <w:numFmt w:val="bullet"/>
+      <w:lvlText w:val="o"/>
+      <w:lvlJc w:val="left"/>
+      <w:pPr>
+        <w:ind w:left="1440" w:hanging="360"/>
+      </w:pPr>
+      <w:rPr>
+        <w:rFonts w:ascii="Courier New" w:hAnsi="Courier New" w:cs="Courier New" w:hint="default"/>
+      </w:rPr>
+    </w:lvl>
+    <w:lvl w:ilvl="2" w:tplc="04090005" w:tentative="1">
+      <w:start w:val="1"/>
+      <w:numFmt w:val="bullet"/>
+      <w:lvlText w:val=""/>
+      <w:lvlJc w:val="left"/>
+      <w:pPr>
+        <w:ind w:left="2160" w:hanging="360"/>
+      </w:pPr>
+      <w:rPr>
+        <w:rFonts w:ascii="Wingdings" w:hAnsi="Wingdings" w:hint="default"/>
+      </w:rPr>
+    </w:lvl>
+    <w:lvl w:ilvl="3" w:tplc="04090001" w:tentative="1">
+      <w:start w:val="1"/>
+      <w:numFmt w:val="bullet"/>
+      <w:lvlText w:val=""/>
+      <w:lvlJc w:val="left"/>
+      <w:pPr>
+        <w:ind w:left="2880" w:hanging="360"/>
+      </w:pPr>
+      <w:rPr>
+        <w:rFonts w:ascii="Symbol" w:hAnsi="Symbol" w:hint="default"/>
+      </w:rPr>
+    </w:lvl>
+    <w:lvl w:ilvl="4" w:tplc="04090003" w:tentative="1">
+      <w:start w:val="1"/>
+      <w:numFmt w:val="bullet"/>
+      <w:lvlText w:val="o"/>
+      <w:lvlJc w:val="left"/>
+      <w:pPr>
+        <w:ind w:left="3600" w:hanging="360"/>
+      </w:pPr>
+      <w:rPr>
+        <w:rFonts w:ascii="Courier New" w:hAnsi="Courier New" w:cs="Courier New" w:hint="default"/>
+      </w:rPr>
+    </w:lvl>
+    <w:lvl w:ilvl="5" w:tplc="04090005" w:tentative="1">
+      <w:start w:val="1"/>
+      <w:numFmt w:val="bullet"/>
+      <w:lvlText w:val=""/>
+      <w:lvlJc w:val="left"/>
+      <w:pPr>
+        <w:ind w:left="4320" w:hanging="360"/>
+      </w:pPr>
+      <w:rPr>
+        <w:rFonts w:ascii="Wingdings" w:hAnsi="Wingdings" w:hint="default"/>
+      </w:rPr>
+    </w:lvl>
+    <w:lvl w:ilvl="6" w:tplc="04090001" w:tentative="1">
+      <w:start w:val="1"/>
+      <w:numFmt w:val="bullet"/>
+      <w:lvlText w:val=""/>
+      <w:lvlJc w:val="left"/>
+      <w:pPr>
+        <w:ind w:left="5040" w:hanging="360"/>
+      </w:pPr>
+      <w:rPr>
+        <w:rFonts w:ascii="Symbol" w:hAnsi="Symbol" w:hint="default"/>
+      </w:rPr>
+    </w:lvl>
+    <w:lvl w:ilvl="7" w:tplc="04090003" w:tentative="1">
+      <w:start w:val="1"/>
+      <w:numFmt w:val="bullet"/>
+      <w:lvlText w:val="o"/>
+      <w:lvlJc w:val="left"/>
+      <w:pPr>
+        <w:ind w:left="5760" w:hanging="360"/>
+      </w:pPr>
+      <w:rPr>
+        <w:rFonts w:ascii="Courier New" w:hAnsi="Courier New" w:cs="Courier New" w:hint="default"/>
+      </w:rPr>
+    </w:lvl>
+    <w:lvl w:ilvl="8" w:tplc="04090005" w:tentative="1">
+      <w:start w:val="1"/>
+      <w:numFmt w:val="bullet"/>
+      <w:lvlText w:val=""/>
+      <w:lvlJc w:val="left"/>
+      <w:pPr>
+        <w:ind w:left="6480" w:hanging="360"/>
+      </w:pPr>
+      <w:rPr>
+        <w:rFonts w:ascii="Wingdings" w:hAnsi="Wingdings" w:hint="default"/>
+      </w:rPr>
+    </w:lvl>
+  </w:abstractNum>
+  <w:abstractNum w:abstractNumId="3" w15:restartNumberingAfterBreak="0">
     <w:nsid w:val="7D405978"/>
     <w:multiLevelType w:val="hybridMultilevel"/>
     <w:tmpl w:val="4434EA80"/>
@@ -3833,8 +4233,17 @@
       </w:rPr>
     </w:lvl>
   </w:abstractNum>
-  <w:num w:numId="1">
+  <w:num w:numId="1" w16cid:durableId="893351964">
+    <w:abstractNumId w:val="3"/>
+  </w:num>
+  <w:num w:numId="2" w16cid:durableId="2008481864">
     <w:abstractNumId w:val="0"/>
+  </w:num>
+  <w:num w:numId="3" w16cid:durableId="1558935671">
+    <w:abstractNumId w:val="2"/>
+  </w:num>
+  <w:num w:numId="4" w16cid:durableId="1818452415">
+    <w:abstractNumId w:val="1"/>
   </w:num>
 </w:numbering>
 </file>
@@ -4668,6 +5077,18 @@
       <w:lang w:val="en-US"/>
     </w:rPr>
   </w:style>
+  <w:style w:type="character" w:styleId="UnresolvedMention">
+    <w:name w:val="Unresolved Mention"/>
+    <w:basedOn w:val="DefaultParagraphFont"/>
+    <w:uiPriority w:val="99"/>
+    <w:semiHidden/>
+    <w:unhideWhenUsed/>
+    <w:rsid w:val="00C1691C"/>
+    <w:rPr>
+      <w:color w:val="605E5C"/>
+      <w:shd w:val="clear" w:color="auto" w:fill="E1DFDD"/>
+    </w:rPr>
+  </w:style>
 </w:styles>
 </file>
 

</xml_diff>

<commit_message>
[Documentation] Report 3 - SRS
Add Use Case Diagram
</commit_message>
<xml_diff>
--- a/Documentation/Report1_Project Introduction.docx
+++ b/Documentation/Report1_Project Introduction.docx
@@ -3173,6 +3173,11 @@
     </w:p>
     <w:p>
       <w:pPr>
+        <w:ind w:firstLine="720"/>
+      </w:pPr>
+    </w:p>
+    <w:p>
+      <w:pPr>
         <w:pStyle w:val="Heading2"/>
       </w:pPr>
       <w:bookmarkStart w:id="10" w:name="_Toc83330282"/>
@@ -3244,6 +3249,14 @@
         </w:rPr>
         <w:t xml:space="preserve"> group system intends to develop with the desire to put into practice with the most basic features by the end of 11/2022 in Hoa Lac. If it is ok, it is expected that the system can be deployed at 5 campuses Hoa Lac, Ho Chi Minh City, Can Tho, Da Nang, Quy Nhon.</w:t>
       </w:r>
+    </w:p>
+    <w:p>
+      <w:pPr>
+        <w:ind w:firstLine="720"/>
+        <w:rPr>
+          <w:lang w:val="en-US"/>
+        </w:rPr>
+      </w:pPr>
     </w:p>
     <w:p>
       <w:pPr>
@@ -3371,6 +3384,7 @@
           <w:sz w:val="22"/>
           <w:szCs w:val="22"/>
         </w:rPr>
+        <w:lastRenderedPageBreak/>
         <w:t>FE-</w:t>
       </w:r>
       <w:r>
@@ -3457,7 +3471,6 @@
           <w:sz w:val="22"/>
           <w:szCs w:val="22"/>
         </w:rPr>
-        <w:lastRenderedPageBreak/>
         <w:t>FE-</w:t>
       </w:r>
       <w:r>

</xml_diff>

<commit_message>
[Documentation] Report 1 - Project Intro:
{Add} Major Features
</commit_message>
<xml_diff>
--- a/Documentation/Report1_Project Introduction.docx
+++ b/Documentation/Report1_Project Introduction.docx
@@ -1541,6 +1541,9 @@
             <w:pPr>
               <w:pStyle w:val="Bang"/>
             </w:pPr>
+            <w:r>
+              <w:t>08/10/2022</w:t>
+            </w:r>
           </w:p>
         </w:tc>
         <w:tc>
@@ -1551,6 +1554,9 @@
             <w:pPr>
               <w:pStyle w:val="Bang"/>
             </w:pPr>
+            <w:r>
+              <w:t>A</w:t>
+            </w:r>
           </w:p>
         </w:tc>
         <w:tc>
@@ -1561,6 +1567,9 @@
             <w:pPr>
               <w:pStyle w:val="Bang"/>
             </w:pPr>
+            <w:r>
+              <w:t>GiangNT</w:t>
+            </w:r>
           </w:p>
         </w:tc>
         <w:tc>
@@ -1571,6 +1580,9 @@
             <w:pPr>
               <w:pStyle w:val="Bang"/>
             </w:pPr>
+            <w:r>
+              <w:t>Major Features</w:t>
+            </w:r>
           </w:p>
         </w:tc>
       </w:tr>
@@ -3363,10 +3375,52 @@
     </w:p>
     <w:p>
       <w:pPr>
-        <w:jc w:val="both"/>
-      </w:pPr>
-      <w:r>
-        <w:t>&lt;&lt;Sample:</w:t>
+        <w:pStyle w:val="List"/>
+        <w:rPr>
+          <w:rFonts w:asciiTheme="minorHAnsi" w:hAnsiTheme="minorHAnsi" w:cstheme="minorHAnsi"/>
+          <w:sz w:val="22"/>
+          <w:szCs w:val="22"/>
+        </w:rPr>
+      </w:pPr>
+      <w:r>
+        <w:rPr>
+          <w:rFonts w:asciiTheme="minorHAnsi" w:hAnsiTheme="minorHAnsi" w:cstheme="minorHAnsi"/>
+          <w:sz w:val="22"/>
+          <w:szCs w:val="22"/>
+        </w:rPr>
+        <w:t>FE-</w:t>
+      </w:r>
+      <w:r>
+        <w:rPr>
+          <w:rFonts w:asciiTheme="minorHAnsi" w:hAnsiTheme="minorHAnsi" w:cstheme="minorHAnsi"/>
+          <w:sz w:val="22"/>
+          <w:szCs w:val="22"/>
+        </w:rPr>
+        <w:t>0</w:t>
+      </w:r>
+      <w:r>
+        <w:rPr>
+          <w:rFonts w:asciiTheme="minorHAnsi" w:hAnsiTheme="minorHAnsi" w:cstheme="minorHAnsi"/>
+          <w:sz w:val="22"/>
+          <w:szCs w:val="22"/>
+        </w:rPr>
+        <w:t>1:</w:t>
+      </w:r>
+      <w:r>
+        <w:rPr>
+          <w:rFonts w:asciiTheme="minorHAnsi" w:hAnsiTheme="minorHAnsi" w:cstheme="minorHAnsi"/>
+          <w:sz w:val="22"/>
+          <w:szCs w:val="22"/>
+        </w:rPr>
+        <w:tab/>
+      </w:r>
+      <w:r>
+        <w:rPr>
+          <w:rFonts w:asciiTheme="minorHAnsi" w:hAnsiTheme="minorHAnsi" w:cstheme="minorHAnsi"/>
+          <w:sz w:val="22"/>
+          <w:szCs w:val="22"/>
+        </w:rPr>
+        <w:t>Log in to the system using Google or Facebook</w:t>
       </w:r>
     </w:p>
     <w:p>
@@ -3401,7 +3455,7 @@
           <w:sz w:val="22"/>
           <w:szCs w:val="22"/>
         </w:rPr>
-        <w:t>1:</w:t>
+        <w:t>2:</w:t>
       </w:r>
       <w:r>
         <w:rPr>
@@ -3410,7 +3464,14 @@
           <w:szCs w:val="22"/>
         </w:rPr>
         <w:tab/>
-        <w:t>Order and pay for meals from the cafeteria menu to be picked up or delivered.</w:t>
+      </w:r>
+      <w:r>
+        <w:rPr>
+          <w:rFonts w:asciiTheme="minorHAnsi" w:hAnsiTheme="minorHAnsi" w:cstheme="minorHAnsi"/>
+          <w:sz w:val="22"/>
+          <w:szCs w:val="22"/>
+        </w:rPr>
+        <w:t>View list of available houses in an area around a school campus, search for a house by different criteria</w:t>
       </w:r>
     </w:p>
     <w:p>
@@ -3444,7 +3505,7 @@
           <w:sz w:val="22"/>
           <w:szCs w:val="22"/>
         </w:rPr>
-        <w:t>2:</w:t>
+        <w:t>3:</w:t>
       </w:r>
       <w:r>
         <w:rPr>
@@ -3453,7 +3514,14 @@
           <w:szCs w:val="22"/>
         </w:rPr>
         <w:tab/>
-        <w:t>Order and pay for meals from local restaurants to be delivered.</w:t>
+      </w:r>
+      <w:r>
+        <w:rPr>
+          <w:rFonts w:asciiTheme="minorHAnsi" w:hAnsiTheme="minorHAnsi" w:cstheme="minorHAnsi"/>
+          <w:sz w:val="22"/>
+          <w:szCs w:val="22"/>
+        </w:rPr>
+        <w:t>View the detail information of a house, view detail information of a room in a house</w:t>
       </w:r>
     </w:p>
     <w:p>
@@ -3487,7 +3555,7 @@
           <w:sz w:val="22"/>
           <w:szCs w:val="22"/>
         </w:rPr>
-        <w:t>3:</w:t>
+        <w:t>4:</w:t>
       </w:r>
       <w:r>
         <w:rPr>
@@ -3496,7 +3564,22 @@
           <w:szCs w:val="22"/>
         </w:rPr>
         <w:tab/>
-        <w:t>Create, view, modify, and cancel meal subscriptions for standing or recurring meal orders, or for daily special meals.</w:t>
+      </w:r>
+      <w:r>
+        <w:rPr>
+          <w:rFonts w:asciiTheme="minorHAnsi" w:hAnsiTheme="minorHAnsi" w:cstheme="minorHAnsi"/>
+          <w:sz w:val="22"/>
+          <w:szCs w:val="22"/>
+        </w:rPr>
+        <w:t xml:space="preserve">A student can give rates and comments to review a </w:t>
+      </w:r>
+      <w:r>
+        <w:rPr>
+          <w:rFonts w:asciiTheme="minorHAnsi" w:hAnsiTheme="minorHAnsi" w:cstheme="minorHAnsi"/>
+          <w:sz w:val="22"/>
+          <w:szCs w:val="22"/>
+        </w:rPr>
+        <w:t>house, or report it if it is violated</w:t>
       </w:r>
     </w:p>
     <w:p>
@@ -3530,7 +3613,7 @@
           <w:sz w:val="22"/>
           <w:szCs w:val="22"/>
         </w:rPr>
-        <w:t>4:</w:t>
+        <w:t>5:</w:t>
       </w:r>
       <w:r>
         <w:rPr>
@@ -3539,7 +3622,14 @@
           <w:szCs w:val="22"/>
         </w:rPr>
         <w:tab/>
-        <w:t>Create, view, modify, delete, and archive cafeteria menus.</w:t>
+      </w:r>
+      <w:r>
+        <w:rPr>
+          <w:rFonts w:asciiTheme="minorHAnsi" w:hAnsiTheme="minorHAnsi" w:cstheme="minorHAnsi"/>
+          <w:sz w:val="22"/>
+          <w:szCs w:val="22"/>
+        </w:rPr>
+        <w:t>A landlord can upload information of a house, including many rooms</w:t>
       </w:r>
     </w:p>
     <w:p>
@@ -3573,7 +3663,15 @@
           <w:sz w:val="22"/>
           <w:szCs w:val="22"/>
         </w:rPr>
-        <w:t>5:</w:t>
+        <w:t>6</w:t>
+      </w:r>
+      <w:r>
+        <w:rPr>
+          <w:rFonts w:asciiTheme="minorHAnsi" w:hAnsiTheme="minorHAnsi" w:cstheme="minorHAnsi"/>
+          <w:sz w:val="22"/>
+          <w:szCs w:val="22"/>
+        </w:rPr>
+        <w:t>:</w:t>
       </w:r>
       <w:r>
         <w:rPr>
@@ -3582,7 +3680,360 @@
           <w:szCs w:val="22"/>
         </w:rPr>
         <w:tab/>
-        <w:t>View ingredient lists and nutritional information for cafeteria menu items.</w:t>
+      </w:r>
+      <w:r>
+        <w:rPr>
+          <w:rFonts w:asciiTheme="minorHAnsi" w:hAnsiTheme="minorHAnsi" w:cstheme="minorHAnsi"/>
+          <w:sz w:val="22"/>
+          <w:szCs w:val="22"/>
+        </w:rPr>
+        <w:t>A landlord can</w:t>
+      </w:r>
+      <w:r>
+        <w:rPr>
+          <w:rFonts w:asciiTheme="minorHAnsi" w:hAnsiTheme="minorHAnsi" w:cstheme="minorHAnsi"/>
+          <w:sz w:val="22"/>
+          <w:szCs w:val="22"/>
+        </w:rPr>
+        <w:t xml:space="preserve"> view,</w:t>
+      </w:r>
+      <w:r>
+        <w:rPr>
+          <w:rFonts w:asciiTheme="minorHAnsi" w:hAnsiTheme="minorHAnsi" w:cstheme="minorHAnsi"/>
+          <w:sz w:val="22"/>
+          <w:szCs w:val="22"/>
+        </w:rPr>
+        <w:t xml:space="preserve"> create, update, delete </w:t>
+      </w:r>
+      <w:r>
+        <w:rPr>
+          <w:rFonts w:asciiTheme="minorHAnsi" w:hAnsiTheme="minorHAnsi" w:cstheme="minorHAnsi"/>
+          <w:sz w:val="22"/>
+          <w:szCs w:val="22"/>
+        </w:rPr>
+        <w:t>his houses and each room in a house</w:t>
+      </w:r>
+    </w:p>
+    <w:p>
+      <w:pPr>
+        <w:pStyle w:val="List"/>
+        <w:rPr>
+          <w:rFonts w:asciiTheme="minorHAnsi" w:hAnsiTheme="minorHAnsi" w:cstheme="minorHAnsi"/>
+          <w:sz w:val="22"/>
+          <w:szCs w:val="22"/>
+        </w:rPr>
+      </w:pPr>
+      <w:r>
+        <w:rPr>
+          <w:rFonts w:asciiTheme="minorHAnsi" w:hAnsiTheme="minorHAnsi" w:cstheme="minorHAnsi"/>
+          <w:sz w:val="22"/>
+          <w:szCs w:val="22"/>
+        </w:rPr>
+        <w:t>FE-</w:t>
+      </w:r>
+      <w:r>
+        <w:rPr>
+          <w:rFonts w:asciiTheme="minorHAnsi" w:hAnsiTheme="minorHAnsi" w:cstheme="minorHAnsi"/>
+          <w:sz w:val="22"/>
+          <w:szCs w:val="22"/>
+        </w:rPr>
+        <w:t>0</w:t>
+      </w:r>
+      <w:r>
+        <w:rPr>
+          <w:rFonts w:asciiTheme="minorHAnsi" w:hAnsiTheme="minorHAnsi" w:cstheme="minorHAnsi"/>
+          <w:sz w:val="22"/>
+          <w:szCs w:val="22"/>
+        </w:rPr>
+        <w:t>7</w:t>
+      </w:r>
+      <w:r>
+        <w:rPr>
+          <w:rFonts w:asciiTheme="minorHAnsi" w:hAnsiTheme="minorHAnsi" w:cstheme="minorHAnsi"/>
+          <w:sz w:val="22"/>
+          <w:szCs w:val="22"/>
+        </w:rPr>
+        <w:t>:</w:t>
+      </w:r>
+      <w:r>
+        <w:rPr>
+          <w:rFonts w:asciiTheme="minorHAnsi" w:hAnsiTheme="minorHAnsi" w:cstheme="minorHAnsi"/>
+          <w:sz w:val="22"/>
+          <w:szCs w:val="22"/>
+        </w:rPr>
+        <w:tab/>
+      </w:r>
+      <w:r>
+        <w:rPr>
+          <w:rFonts w:asciiTheme="minorHAnsi" w:hAnsiTheme="minorHAnsi" w:cstheme="minorHAnsi"/>
+          <w:sz w:val="22"/>
+          <w:szCs w:val="22"/>
+        </w:rPr>
+        <w:t xml:space="preserve">A landlord can </w:t>
+      </w:r>
+      <w:r>
+        <w:rPr>
+          <w:rFonts w:asciiTheme="minorHAnsi" w:hAnsiTheme="minorHAnsi" w:cstheme="minorHAnsi"/>
+          <w:sz w:val="22"/>
+          <w:szCs w:val="22"/>
+        </w:rPr>
+        <w:t>view and update his profile</w:t>
+      </w:r>
+    </w:p>
+    <w:p>
+      <w:pPr>
+        <w:pStyle w:val="List"/>
+        <w:rPr>
+          <w:rFonts w:asciiTheme="minorHAnsi" w:hAnsiTheme="minorHAnsi" w:cstheme="minorHAnsi"/>
+          <w:sz w:val="22"/>
+          <w:szCs w:val="22"/>
+        </w:rPr>
+      </w:pPr>
+      <w:r>
+        <w:rPr>
+          <w:rFonts w:asciiTheme="minorHAnsi" w:hAnsiTheme="minorHAnsi" w:cstheme="minorHAnsi"/>
+          <w:sz w:val="22"/>
+          <w:szCs w:val="22"/>
+        </w:rPr>
+        <w:t>FE-</w:t>
+      </w:r>
+      <w:r>
+        <w:rPr>
+          <w:rFonts w:asciiTheme="minorHAnsi" w:hAnsiTheme="minorHAnsi" w:cstheme="minorHAnsi"/>
+          <w:sz w:val="22"/>
+          <w:szCs w:val="22"/>
+        </w:rPr>
+        <w:t>0</w:t>
+      </w:r>
+      <w:r>
+        <w:rPr>
+          <w:rFonts w:asciiTheme="minorHAnsi" w:hAnsiTheme="minorHAnsi" w:cstheme="minorHAnsi"/>
+          <w:sz w:val="22"/>
+          <w:szCs w:val="22"/>
+        </w:rPr>
+        <w:t>8</w:t>
+      </w:r>
+      <w:r>
+        <w:rPr>
+          <w:rFonts w:asciiTheme="minorHAnsi" w:hAnsiTheme="minorHAnsi" w:cstheme="minorHAnsi"/>
+          <w:sz w:val="22"/>
+          <w:szCs w:val="22"/>
+        </w:rPr>
+        <w:t>:</w:t>
+      </w:r>
+      <w:r>
+        <w:rPr>
+          <w:rFonts w:asciiTheme="minorHAnsi" w:hAnsiTheme="minorHAnsi" w:cstheme="minorHAnsi"/>
+          <w:sz w:val="22"/>
+          <w:szCs w:val="22"/>
+        </w:rPr>
+        <w:tab/>
+      </w:r>
+      <w:r>
+        <w:rPr>
+          <w:rFonts w:asciiTheme="minorHAnsi" w:hAnsiTheme="minorHAnsi" w:cstheme="minorHAnsi"/>
+          <w:sz w:val="22"/>
+          <w:szCs w:val="22"/>
+        </w:rPr>
+        <w:t xml:space="preserve">A </w:t>
+      </w:r>
+      <w:r>
+        <w:rPr>
+          <w:rFonts w:asciiTheme="minorHAnsi" w:hAnsiTheme="minorHAnsi" w:cstheme="minorHAnsi"/>
+          <w:sz w:val="22"/>
+          <w:szCs w:val="22"/>
+        </w:rPr>
+        <w:t xml:space="preserve">staff can </w:t>
+      </w:r>
+      <w:r>
+        <w:rPr>
+          <w:rFonts w:asciiTheme="minorHAnsi" w:hAnsiTheme="minorHAnsi" w:cstheme="minorHAnsi"/>
+          <w:sz w:val="22"/>
+          <w:szCs w:val="22"/>
+        </w:rPr>
+        <w:t>view statistics and accept or decline landlord’s sign up request</w:t>
+      </w:r>
+    </w:p>
+    <w:p>
+      <w:pPr>
+        <w:pStyle w:val="List"/>
+        <w:rPr>
+          <w:rFonts w:asciiTheme="minorHAnsi" w:hAnsiTheme="minorHAnsi" w:cstheme="minorHAnsi"/>
+          <w:sz w:val="22"/>
+          <w:szCs w:val="22"/>
+        </w:rPr>
+      </w:pPr>
+      <w:r>
+        <w:rPr>
+          <w:rFonts w:asciiTheme="minorHAnsi" w:hAnsiTheme="minorHAnsi" w:cstheme="minorHAnsi"/>
+          <w:sz w:val="22"/>
+          <w:szCs w:val="22"/>
+        </w:rPr>
+        <w:t>FE-</w:t>
+      </w:r>
+      <w:r>
+        <w:rPr>
+          <w:rFonts w:asciiTheme="minorHAnsi" w:hAnsiTheme="minorHAnsi" w:cstheme="minorHAnsi"/>
+          <w:sz w:val="22"/>
+          <w:szCs w:val="22"/>
+        </w:rPr>
+        <w:t>0</w:t>
+      </w:r>
+      <w:r>
+        <w:rPr>
+          <w:rFonts w:asciiTheme="minorHAnsi" w:hAnsiTheme="minorHAnsi" w:cstheme="minorHAnsi"/>
+          <w:sz w:val="22"/>
+          <w:szCs w:val="22"/>
+        </w:rPr>
+        <w:t>9</w:t>
+      </w:r>
+      <w:r>
+        <w:rPr>
+          <w:rFonts w:asciiTheme="minorHAnsi" w:hAnsiTheme="minorHAnsi" w:cstheme="minorHAnsi"/>
+          <w:sz w:val="22"/>
+          <w:szCs w:val="22"/>
+        </w:rPr>
+        <w:t>:</w:t>
+      </w:r>
+      <w:r>
+        <w:rPr>
+          <w:rFonts w:asciiTheme="minorHAnsi" w:hAnsiTheme="minorHAnsi" w:cstheme="minorHAnsi"/>
+          <w:sz w:val="22"/>
+          <w:szCs w:val="22"/>
+        </w:rPr>
+        <w:tab/>
+      </w:r>
+      <w:r>
+        <w:rPr>
+          <w:rFonts w:asciiTheme="minorHAnsi" w:hAnsiTheme="minorHAnsi" w:cstheme="minorHAnsi"/>
+          <w:sz w:val="22"/>
+          <w:szCs w:val="22"/>
+        </w:rPr>
+        <w:t xml:space="preserve">A staff can view </w:t>
+      </w:r>
+      <w:r>
+        <w:rPr>
+          <w:rFonts w:asciiTheme="minorHAnsi" w:hAnsiTheme="minorHAnsi" w:cstheme="minorHAnsi"/>
+          <w:sz w:val="22"/>
+          <w:szCs w:val="22"/>
+        </w:rPr>
+        <w:t>and update his profile</w:t>
+      </w:r>
+    </w:p>
+    <w:p>
+      <w:pPr>
+        <w:pStyle w:val="List"/>
+        <w:rPr>
+          <w:rFonts w:asciiTheme="minorHAnsi" w:hAnsiTheme="minorHAnsi" w:cstheme="minorHAnsi"/>
+          <w:sz w:val="22"/>
+          <w:szCs w:val="22"/>
+        </w:rPr>
+      </w:pPr>
+      <w:r>
+        <w:rPr>
+          <w:rFonts w:asciiTheme="minorHAnsi" w:hAnsiTheme="minorHAnsi" w:cstheme="minorHAnsi"/>
+          <w:sz w:val="22"/>
+          <w:szCs w:val="22"/>
+        </w:rPr>
+        <w:t>FE-</w:t>
+      </w:r>
+      <w:r>
+        <w:rPr>
+          <w:rFonts w:asciiTheme="minorHAnsi" w:hAnsiTheme="minorHAnsi" w:cstheme="minorHAnsi"/>
+          <w:sz w:val="22"/>
+          <w:szCs w:val="22"/>
+        </w:rPr>
+        <w:t>10</w:t>
+      </w:r>
+      <w:r>
+        <w:rPr>
+          <w:rFonts w:asciiTheme="minorHAnsi" w:hAnsiTheme="minorHAnsi" w:cstheme="minorHAnsi"/>
+          <w:sz w:val="22"/>
+          <w:szCs w:val="22"/>
+        </w:rPr>
+        <w:t>:</w:t>
+      </w:r>
+      <w:r>
+        <w:rPr>
+          <w:rFonts w:asciiTheme="minorHAnsi" w:hAnsiTheme="minorHAnsi" w:cstheme="minorHAnsi"/>
+          <w:sz w:val="22"/>
+          <w:szCs w:val="22"/>
+        </w:rPr>
+        <w:tab/>
+      </w:r>
+      <w:r>
+        <w:rPr>
+          <w:rFonts w:asciiTheme="minorHAnsi" w:hAnsiTheme="minorHAnsi" w:cstheme="minorHAnsi"/>
+          <w:sz w:val="22"/>
+          <w:szCs w:val="22"/>
+        </w:rPr>
+        <w:t>A</w:t>
+      </w:r>
+      <w:r>
+        <w:rPr>
+          <w:rFonts w:asciiTheme="minorHAnsi" w:hAnsiTheme="minorHAnsi" w:cstheme="minorHAnsi"/>
+          <w:sz w:val="22"/>
+          <w:szCs w:val="22"/>
+        </w:rPr>
+        <w:t>n admin can view, create, update, delete all staff’s accounts</w:t>
+      </w:r>
+    </w:p>
+    <w:p>
+      <w:pPr>
+        <w:pStyle w:val="List"/>
+        <w:rPr>
+          <w:rFonts w:asciiTheme="minorHAnsi" w:hAnsiTheme="minorHAnsi" w:cstheme="minorHAnsi"/>
+          <w:sz w:val="22"/>
+          <w:szCs w:val="22"/>
+        </w:rPr>
+      </w:pPr>
+      <w:r>
+        <w:rPr>
+          <w:rFonts w:asciiTheme="minorHAnsi" w:hAnsiTheme="minorHAnsi" w:cstheme="minorHAnsi"/>
+          <w:sz w:val="22"/>
+          <w:szCs w:val="22"/>
+        </w:rPr>
+        <w:t>FE-</w:t>
+      </w:r>
+      <w:r>
+        <w:rPr>
+          <w:rFonts w:asciiTheme="minorHAnsi" w:hAnsiTheme="minorHAnsi" w:cstheme="minorHAnsi"/>
+          <w:sz w:val="22"/>
+          <w:szCs w:val="22"/>
+        </w:rPr>
+        <w:t>11</w:t>
+      </w:r>
+      <w:r>
+        <w:rPr>
+          <w:rFonts w:asciiTheme="minorHAnsi" w:hAnsiTheme="minorHAnsi" w:cstheme="minorHAnsi"/>
+          <w:sz w:val="22"/>
+          <w:szCs w:val="22"/>
+        </w:rPr>
+        <w:t>:</w:t>
+      </w:r>
+      <w:r>
+        <w:rPr>
+          <w:rFonts w:asciiTheme="minorHAnsi" w:hAnsiTheme="minorHAnsi" w:cstheme="minorHAnsi"/>
+          <w:sz w:val="22"/>
+          <w:szCs w:val="22"/>
+        </w:rPr>
+        <w:tab/>
+      </w:r>
+      <w:r>
+        <w:rPr>
+          <w:rFonts w:asciiTheme="minorHAnsi" w:hAnsiTheme="minorHAnsi" w:cstheme="minorHAnsi"/>
+          <w:sz w:val="22"/>
+          <w:szCs w:val="22"/>
+        </w:rPr>
+        <w:t xml:space="preserve">An admin </w:t>
+      </w:r>
+      <w:r>
+        <w:rPr>
+          <w:rFonts w:asciiTheme="minorHAnsi" w:hAnsiTheme="minorHAnsi" w:cstheme="minorHAnsi"/>
+          <w:sz w:val="22"/>
+          <w:szCs w:val="22"/>
+        </w:rPr>
+        <w:t>change his password</w:t>
       </w:r>
     </w:p>
     <w:p>
@@ -3636,11 +4087,10 @@
     </w:p>
     <w:p>
       <w:pPr>
-        <w:jc w:val="both"/>
-      </w:pPr>
-      <w:r>
-        <w:t>&gt;&gt;</w:t>
-      </w:r>
+        <w:rPr>
+          <w:lang w:val="en-US"/>
+        </w:rPr>
+      </w:pPr>
     </w:p>
     <w:p>
       <w:pPr>

</xml_diff>

<commit_message>
[Documentation] Report 1 - Project Init:
Limitations & Exclusions
</commit_message>
<xml_diff>
--- a/Documentation/Report1_Project Introduction.docx
+++ b/Documentation/Report1_Project Introduction.docx
@@ -1583,6 +1583,9 @@
             <w:r>
               <w:t>Major Features</w:t>
             </w:r>
+            <w:r>
+              <w:t>; Limitations &amp; Exclusions</w:t>
+            </w:r>
           </w:p>
         </w:tc>
       </w:tr>
@@ -3302,36 +3305,6 @@
     </w:p>
     <w:p>
       <w:pPr>
-        <w:jc w:val="both"/>
-        <w:rPr>
-          <w:i/>
-          <w:color w:val="0000FF"/>
-        </w:rPr>
-      </w:pPr>
-      <w:r>
-        <w:rPr>
-          <w:i/>
-          <w:color w:val="0000FF"/>
-        </w:rPr>
-        <w:t>[</w:t>
-      </w:r>
-      <w:r>
-        <w:rPr>
-          <w:i/>
-          <w:color w:val="0000FF"/>
-        </w:rPr>
-        <w:t>The project scope defines the concept and range of the proposed solution. It’s also important to define what will not be included in the product. Clarifying the scope and limitations helps to establish realistic expectations of the many stakeholders. It also provides a reference frame against which proposed features and requirements changes can be evaluated. Proposed requirements that are out of scope for the envisioned product must be rejected, unless they are so beneficial that the scope should be enlarged to accommodate them (with accompanying changes in budge</w:t>
-      </w:r>
-      <w:r>
-        <w:rPr>
-          <w:i/>
-          <w:color w:val="0000FF"/>
-        </w:rPr>
-        <w:t>t, schedule, and/or resources)]</w:t>
-      </w:r>
-    </w:p>
-    <w:p>
-      <w:pPr>
         <w:pStyle w:val="Heading3"/>
       </w:pPr>
       <w:bookmarkStart w:id="13" w:name="_Toc83330284"/>
@@ -3345,36 +3318,6 @@
     </w:p>
     <w:p>
       <w:pPr>
-        <w:jc w:val="both"/>
-        <w:rPr>
-          <w:i/>
-          <w:color w:val="0000FF"/>
-        </w:rPr>
-      </w:pPr>
-      <w:r>
-        <w:rPr>
-          <w:i/>
-          <w:color w:val="0000FF"/>
-        </w:rPr>
-        <w:t>[</w:t>
-      </w:r>
-      <w:r>
-        <w:rPr>
-          <w:i/>
-          <w:color w:val="0000FF"/>
-        </w:rPr>
-        <w:t xml:space="preserve">Include a numbered list of the major features of the new product, emphasizing those features that distinguish it from previous or competing products. Specific user requirements and functional requirements may be </w:t>
-      </w:r>
-      <w:r>
-        <w:rPr>
-          <w:i/>
-          <w:color w:val="0000FF"/>
-        </w:rPr>
-        <w:t>traced back to these features.]</w:t>
-      </w:r>
-    </w:p>
-    <w:p>
-      <w:pPr>
         <w:pStyle w:val="List"/>
         <w:rPr>
           <w:rFonts w:asciiTheme="minorHAnsi" w:hAnsiTheme="minorHAnsi" w:cstheme="minorHAnsi"/>
@@ -3421,6 +3364,478 @@
           <w:szCs w:val="22"/>
         </w:rPr>
         <w:t>Log in to the system using Google or Facebook</w:t>
+      </w:r>
+    </w:p>
+    <w:p>
+      <w:pPr>
+        <w:pStyle w:val="List"/>
+        <w:rPr>
+          <w:rFonts w:asciiTheme="minorHAnsi" w:hAnsiTheme="minorHAnsi" w:cstheme="minorHAnsi"/>
+          <w:sz w:val="22"/>
+          <w:szCs w:val="22"/>
+        </w:rPr>
+      </w:pPr>
+      <w:r>
+        <w:rPr>
+          <w:rFonts w:asciiTheme="minorHAnsi" w:hAnsiTheme="minorHAnsi" w:cstheme="minorHAnsi"/>
+          <w:sz w:val="22"/>
+          <w:szCs w:val="22"/>
+        </w:rPr>
+        <w:t>FE-</w:t>
+      </w:r>
+      <w:r>
+        <w:rPr>
+          <w:rFonts w:asciiTheme="minorHAnsi" w:hAnsiTheme="minorHAnsi" w:cstheme="minorHAnsi"/>
+          <w:sz w:val="22"/>
+          <w:szCs w:val="22"/>
+        </w:rPr>
+        <w:t>0</w:t>
+      </w:r>
+      <w:r>
+        <w:rPr>
+          <w:rFonts w:asciiTheme="minorHAnsi" w:hAnsiTheme="minorHAnsi" w:cstheme="minorHAnsi"/>
+          <w:sz w:val="22"/>
+          <w:szCs w:val="22"/>
+        </w:rPr>
+        <w:t>2:</w:t>
+      </w:r>
+      <w:r>
+        <w:rPr>
+          <w:rFonts w:asciiTheme="minorHAnsi" w:hAnsiTheme="minorHAnsi" w:cstheme="minorHAnsi"/>
+          <w:sz w:val="22"/>
+          <w:szCs w:val="22"/>
+        </w:rPr>
+        <w:tab/>
+      </w:r>
+      <w:r>
+        <w:rPr>
+          <w:rFonts w:asciiTheme="minorHAnsi" w:hAnsiTheme="minorHAnsi" w:cstheme="minorHAnsi"/>
+          <w:sz w:val="22"/>
+          <w:szCs w:val="22"/>
+        </w:rPr>
+        <w:t>View list of available houses in an area around a school campus, search for a house by different criteria</w:t>
+      </w:r>
+    </w:p>
+    <w:p>
+      <w:pPr>
+        <w:pStyle w:val="List"/>
+        <w:rPr>
+          <w:rFonts w:asciiTheme="minorHAnsi" w:hAnsiTheme="minorHAnsi" w:cstheme="minorHAnsi"/>
+          <w:sz w:val="22"/>
+          <w:szCs w:val="22"/>
+        </w:rPr>
+      </w:pPr>
+      <w:r>
+        <w:rPr>
+          <w:rFonts w:asciiTheme="minorHAnsi" w:hAnsiTheme="minorHAnsi" w:cstheme="minorHAnsi"/>
+          <w:sz w:val="22"/>
+          <w:szCs w:val="22"/>
+        </w:rPr>
+        <w:t>FE-</w:t>
+      </w:r>
+      <w:r>
+        <w:rPr>
+          <w:rFonts w:asciiTheme="minorHAnsi" w:hAnsiTheme="minorHAnsi" w:cstheme="minorHAnsi"/>
+          <w:sz w:val="22"/>
+          <w:szCs w:val="22"/>
+        </w:rPr>
+        <w:t>0</w:t>
+      </w:r>
+      <w:r>
+        <w:rPr>
+          <w:rFonts w:asciiTheme="minorHAnsi" w:hAnsiTheme="minorHAnsi" w:cstheme="minorHAnsi"/>
+          <w:sz w:val="22"/>
+          <w:szCs w:val="22"/>
+        </w:rPr>
+        <w:t>3:</w:t>
+      </w:r>
+      <w:r>
+        <w:rPr>
+          <w:rFonts w:asciiTheme="minorHAnsi" w:hAnsiTheme="minorHAnsi" w:cstheme="minorHAnsi"/>
+          <w:sz w:val="22"/>
+          <w:szCs w:val="22"/>
+        </w:rPr>
+        <w:tab/>
+      </w:r>
+      <w:r>
+        <w:rPr>
+          <w:rFonts w:asciiTheme="minorHAnsi" w:hAnsiTheme="minorHAnsi" w:cstheme="minorHAnsi"/>
+          <w:sz w:val="22"/>
+          <w:szCs w:val="22"/>
+        </w:rPr>
+        <w:t>View the detail information of a house, view detail information of a room in a house</w:t>
+      </w:r>
+    </w:p>
+    <w:p>
+      <w:pPr>
+        <w:pStyle w:val="List"/>
+        <w:rPr>
+          <w:rFonts w:asciiTheme="minorHAnsi" w:hAnsiTheme="minorHAnsi" w:cstheme="minorHAnsi"/>
+          <w:sz w:val="22"/>
+          <w:szCs w:val="22"/>
+        </w:rPr>
+      </w:pPr>
+      <w:r>
+        <w:rPr>
+          <w:rFonts w:asciiTheme="minorHAnsi" w:hAnsiTheme="minorHAnsi" w:cstheme="minorHAnsi"/>
+          <w:sz w:val="22"/>
+          <w:szCs w:val="22"/>
+        </w:rPr>
+        <w:t>FE-</w:t>
+      </w:r>
+      <w:r>
+        <w:rPr>
+          <w:rFonts w:asciiTheme="minorHAnsi" w:hAnsiTheme="minorHAnsi" w:cstheme="minorHAnsi"/>
+          <w:sz w:val="22"/>
+          <w:szCs w:val="22"/>
+        </w:rPr>
+        <w:t>0</w:t>
+      </w:r>
+      <w:r>
+        <w:rPr>
+          <w:rFonts w:asciiTheme="minorHAnsi" w:hAnsiTheme="minorHAnsi" w:cstheme="minorHAnsi"/>
+          <w:sz w:val="22"/>
+          <w:szCs w:val="22"/>
+        </w:rPr>
+        <w:t>4:</w:t>
+      </w:r>
+      <w:r>
+        <w:rPr>
+          <w:rFonts w:asciiTheme="minorHAnsi" w:hAnsiTheme="minorHAnsi" w:cstheme="minorHAnsi"/>
+          <w:sz w:val="22"/>
+          <w:szCs w:val="22"/>
+        </w:rPr>
+        <w:tab/>
+      </w:r>
+      <w:r>
+        <w:rPr>
+          <w:rFonts w:asciiTheme="minorHAnsi" w:hAnsiTheme="minorHAnsi" w:cstheme="minorHAnsi"/>
+          <w:sz w:val="22"/>
+          <w:szCs w:val="22"/>
+        </w:rPr>
+        <w:t xml:space="preserve">A student can give rates and comments to review a </w:t>
+      </w:r>
+      <w:r>
+        <w:rPr>
+          <w:rFonts w:asciiTheme="minorHAnsi" w:hAnsiTheme="minorHAnsi" w:cstheme="minorHAnsi"/>
+          <w:sz w:val="22"/>
+          <w:szCs w:val="22"/>
+        </w:rPr>
+        <w:t>house, or report it if it is violated</w:t>
+      </w:r>
+    </w:p>
+    <w:p>
+      <w:pPr>
+        <w:pStyle w:val="List"/>
+        <w:rPr>
+          <w:rFonts w:asciiTheme="minorHAnsi" w:hAnsiTheme="minorHAnsi" w:cstheme="minorHAnsi"/>
+          <w:sz w:val="22"/>
+          <w:szCs w:val="22"/>
+        </w:rPr>
+      </w:pPr>
+      <w:r>
+        <w:rPr>
+          <w:rFonts w:asciiTheme="minorHAnsi" w:hAnsiTheme="minorHAnsi" w:cstheme="minorHAnsi"/>
+          <w:sz w:val="22"/>
+          <w:szCs w:val="22"/>
+        </w:rPr>
+        <w:t>FE-</w:t>
+      </w:r>
+      <w:r>
+        <w:rPr>
+          <w:rFonts w:asciiTheme="minorHAnsi" w:hAnsiTheme="minorHAnsi" w:cstheme="minorHAnsi"/>
+          <w:sz w:val="22"/>
+          <w:szCs w:val="22"/>
+        </w:rPr>
+        <w:t>0</w:t>
+      </w:r>
+      <w:r>
+        <w:rPr>
+          <w:rFonts w:asciiTheme="minorHAnsi" w:hAnsiTheme="minorHAnsi" w:cstheme="minorHAnsi"/>
+          <w:sz w:val="22"/>
+          <w:szCs w:val="22"/>
+        </w:rPr>
+        <w:t>5:</w:t>
+      </w:r>
+      <w:r>
+        <w:rPr>
+          <w:rFonts w:asciiTheme="minorHAnsi" w:hAnsiTheme="minorHAnsi" w:cstheme="minorHAnsi"/>
+          <w:sz w:val="22"/>
+          <w:szCs w:val="22"/>
+        </w:rPr>
+        <w:tab/>
+      </w:r>
+      <w:r>
+        <w:rPr>
+          <w:rFonts w:asciiTheme="minorHAnsi" w:hAnsiTheme="minorHAnsi" w:cstheme="minorHAnsi"/>
+          <w:sz w:val="22"/>
+          <w:szCs w:val="22"/>
+        </w:rPr>
+        <w:t>A landlord can upload information of a house, including many rooms</w:t>
+      </w:r>
+    </w:p>
+    <w:p>
+      <w:pPr>
+        <w:pStyle w:val="List"/>
+        <w:rPr>
+          <w:rFonts w:asciiTheme="minorHAnsi" w:hAnsiTheme="minorHAnsi" w:cstheme="minorHAnsi"/>
+          <w:sz w:val="22"/>
+          <w:szCs w:val="22"/>
+        </w:rPr>
+      </w:pPr>
+      <w:r>
+        <w:rPr>
+          <w:rFonts w:asciiTheme="minorHAnsi" w:hAnsiTheme="minorHAnsi" w:cstheme="minorHAnsi"/>
+          <w:sz w:val="22"/>
+          <w:szCs w:val="22"/>
+        </w:rPr>
+        <w:t>FE-</w:t>
+      </w:r>
+      <w:r>
+        <w:rPr>
+          <w:rFonts w:asciiTheme="minorHAnsi" w:hAnsiTheme="minorHAnsi" w:cstheme="minorHAnsi"/>
+          <w:sz w:val="22"/>
+          <w:szCs w:val="22"/>
+        </w:rPr>
+        <w:t>06</w:t>
+      </w:r>
+      <w:r>
+        <w:rPr>
+          <w:rFonts w:asciiTheme="minorHAnsi" w:hAnsiTheme="minorHAnsi" w:cstheme="minorHAnsi"/>
+          <w:sz w:val="22"/>
+          <w:szCs w:val="22"/>
+        </w:rPr>
+        <w:t>:</w:t>
+      </w:r>
+      <w:r>
+        <w:rPr>
+          <w:rFonts w:asciiTheme="minorHAnsi" w:hAnsiTheme="minorHAnsi" w:cstheme="minorHAnsi"/>
+          <w:sz w:val="22"/>
+          <w:szCs w:val="22"/>
+        </w:rPr>
+        <w:tab/>
+      </w:r>
+      <w:r>
+        <w:rPr>
+          <w:rFonts w:asciiTheme="minorHAnsi" w:hAnsiTheme="minorHAnsi" w:cstheme="minorHAnsi"/>
+          <w:sz w:val="22"/>
+          <w:szCs w:val="22"/>
+        </w:rPr>
+        <w:t>A landlord can</w:t>
+      </w:r>
+      <w:r>
+        <w:rPr>
+          <w:rFonts w:asciiTheme="minorHAnsi" w:hAnsiTheme="minorHAnsi" w:cstheme="minorHAnsi"/>
+          <w:sz w:val="22"/>
+          <w:szCs w:val="22"/>
+        </w:rPr>
+        <w:t xml:space="preserve"> view,</w:t>
+      </w:r>
+      <w:r>
+        <w:rPr>
+          <w:rFonts w:asciiTheme="minorHAnsi" w:hAnsiTheme="minorHAnsi" w:cstheme="minorHAnsi"/>
+          <w:sz w:val="22"/>
+          <w:szCs w:val="22"/>
+        </w:rPr>
+        <w:t xml:space="preserve"> create, update, delete </w:t>
+      </w:r>
+      <w:r>
+        <w:rPr>
+          <w:rFonts w:asciiTheme="minorHAnsi" w:hAnsiTheme="minorHAnsi" w:cstheme="minorHAnsi"/>
+          <w:sz w:val="22"/>
+          <w:szCs w:val="22"/>
+        </w:rPr>
+        <w:t>his houses and each room in a house</w:t>
+      </w:r>
+    </w:p>
+    <w:p>
+      <w:pPr>
+        <w:pStyle w:val="List"/>
+        <w:rPr>
+          <w:rFonts w:asciiTheme="minorHAnsi" w:hAnsiTheme="minorHAnsi" w:cstheme="minorHAnsi"/>
+          <w:sz w:val="22"/>
+          <w:szCs w:val="22"/>
+        </w:rPr>
+      </w:pPr>
+      <w:r>
+        <w:rPr>
+          <w:rFonts w:asciiTheme="minorHAnsi" w:hAnsiTheme="minorHAnsi" w:cstheme="minorHAnsi"/>
+          <w:sz w:val="22"/>
+          <w:szCs w:val="22"/>
+        </w:rPr>
+        <w:t>FE-</w:t>
+      </w:r>
+      <w:r>
+        <w:rPr>
+          <w:rFonts w:asciiTheme="minorHAnsi" w:hAnsiTheme="minorHAnsi" w:cstheme="minorHAnsi"/>
+          <w:sz w:val="22"/>
+          <w:szCs w:val="22"/>
+        </w:rPr>
+        <w:t>0</w:t>
+      </w:r>
+      <w:r>
+        <w:rPr>
+          <w:rFonts w:asciiTheme="minorHAnsi" w:hAnsiTheme="minorHAnsi" w:cstheme="minorHAnsi"/>
+          <w:sz w:val="22"/>
+          <w:szCs w:val="22"/>
+        </w:rPr>
+        <w:t>7</w:t>
+      </w:r>
+      <w:r>
+        <w:rPr>
+          <w:rFonts w:asciiTheme="minorHAnsi" w:hAnsiTheme="minorHAnsi" w:cstheme="minorHAnsi"/>
+          <w:sz w:val="22"/>
+          <w:szCs w:val="22"/>
+        </w:rPr>
+        <w:t>:</w:t>
+      </w:r>
+      <w:r>
+        <w:rPr>
+          <w:rFonts w:asciiTheme="minorHAnsi" w:hAnsiTheme="minorHAnsi" w:cstheme="minorHAnsi"/>
+          <w:sz w:val="22"/>
+          <w:szCs w:val="22"/>
+        </w:rPr>
+        <w:tab/>
+      </w:r>
+      <w:r>
+        <w:rPr>
+          <w:rFonts w:asciiTheme="minorHAnsi" w:hAnsiTheme="minorHAnsi" w:cstheme="minorHAnsi"/>
+          <w:sz w:val="22"/>
+          <w:szCs w:val="22"/>
+        </w:rPr>
+        <w:t xml:space="preserve">A landlord can </w:t>
+      </w:r>
+      <w:r>
+        <w:rPr>
+          <w:rFonts w:asciiTheme="minorHAnsi" w:hAnsiTheme="minorHAnsi" w:cstheme="minorHAnsi"/>
+          <w:sz w:val="22"/>
+          <w:szCs w:val="22"/>
+        </w:rPr>
+        <w:t>view and update his profile</w:t>
+      </w:r>
+    </w:p>
+    <w:p>
+      <w:pPr>
+        <w:pStyle w:val="List"/>
+        <w:rPr>
+          <w:rFonts w:asciiTheme="minorHAnsi" w:hAnsiTheme="minorHAnsi" w:cstheme="minorHAnsi"/>
+          <w:sz w:val="22"/>
+          <w:szCs w:val="22"/>
+        </w:rPr>
+      </w:pPr>
+      <w:r>
+        <w:rPr>
+          <w:rFonts w:asciiTheme="minorHAnsi" w:hAnsiTheme="minorHAnsi" w:cstheme="minorHAnsi"/>
+          <w:sz w:val="22"/>
+          <w:szCs w:val="22"/>
+        </w:rPr>
+        <w:t>FE-</w:t>
+      </w:r>
+      <w:r>
+        <w:rPr>
+          <w:rFonts w:asciiTheme="minorHAnsi" w:hAnsiTheme="minorHAnsi" w:cstheme="minorHAnsi"/>
+          <w:sz w:val="22"/>
+          <w:szCs w:val="22"/>
+        </w:rPr>
+        <w:t>0</w:t>
+      </w:r>
+      <w:r>
+        <w:rPr>
+          <w:rFonts w:asciiTheme="minorHAnsi" w:hAnsiTheme="minorHAnsi" w:cstheme="minorHAnsi"/>
+          <w:sz w:val="22"/>
+          <w:szCs w:val="22"/>
+        </w:rPr>
+        <w:t>8</w:t>
+      </w:r>
+      <w:r>
+        <w:rPr>
+          <w:rFonts w:asciiTheme="minorHAnsi" w:hAnsiTheme="minorHAnsi" w:cstheme="minorHAnsi"/>
+          <w:sz w:val="22"/>
+          <w:szCs w:val="22"/>
+        </w:rPr>
+        <w:t>:</w:t>
+      </w:r>
+      <w:r>
+        <w:rPr>
+          <w:rFonts w:asciiTheme="minorHAnsi" w:hAnsiTheme="minorHAnsi" w:cstheme="minorHAnsi"/>
+          <w:sz w:val="22"/>
+          <w:szCs w:val="22"/>
+        </w:rPr>
+        <w:tab/>
+      </w:r>
+      <w:r>
+        <w:rPr>
+          <w:rFonts w:asciiTheme="minorHAnsi" w:hAnsiTheme="minorHAnsi" w:cstheme="minorHAnsi"/>
+          <w:sz w:val="22"/>
+          <w:szCs w:val="22"/>
+        </w:rPr>
+        <w:t xml:space="preserve">A </w:t>
+      </w:r>
+      <w:r>
+        <w:rPr>
+          <w:rFonts w:asciiTheme="minorHAnsi" w:hAnsiTheme="minorHAnsi" w:cstheme="minorHAnsi"/>
+          <w:sz w:val="22"/>
+          <w:szCs w:val="22"/>
+        </w:rPr>
+        <w:t xml:space="preserve">staff can </w:t>
+      </w:r>
+      <w:r>
+        <w:rPr>
+          <w:rFonts w:asciiTheme="minorHAnsi" w:hAnsiTheme="minorHAnsi" w:cstheme="minorHAnsi"/>
+          <w:sz w:val="22"/>
+          <w:szCs w:val="22"/>
+        </w:rPr>
+        <w:t>view statistics and accept or decline landlord’s sign up request</w:t>
+      </w:r>
+    </w:p>
+    <w:p>
+      <w:pPr>
+        <w:pStyle w:val="List"/>
+        <w:rPr>
+          <w:rFonts w:asciiTheme="minorHAnsi" w:hAnsiTheme="minorHAnsi" w:cstheme="minorHAnsi"/>
+          <w:sz w:val="22"/>
+          <w:szCs w:val="22"/>
+        </w:rPr>
+      </w:pPr>
+      <w:r>
+        <w:rPr>
+          <w:rFonts w:asciiTheme="minorHAnsi" w:hAnsiTheme="minorHAnsi" w:cstheme="minorHAnsi"/>
+          <w:sz w:val="22"/>
+          <w:szCs w:val="22"/>
+        </w:rPr>
+        <w:t>FE-</w:t>
+      </w:r>
+      <w:r>
+        <w:rPr>
+          <w:rFonts w:asciiTheme="minorHAnsi" w:hAnsiTheme="minorHAnsi" w:cstheme="minorHAnsi"/>
+          <w:sz w:val="22"/>
+          <w:szCs w:val="22"/>
+        </w:rPr>
+        <w:t>09</w:t>
+      </w:r>
+      <w:r>
+        <w:rPr>
+          <w:rFonts w:asciiTheme="minorHAnsi" w:hAnsiTheme="minorHAnsi" w:cstheme="minorHAnsi"/>
+          <w:sz w:val="22"/>
+          <w:szCs w:val="22"/>
+        </w:rPr>
+        <w:t>:</w:t>
+      </w:r>
+      <w:r>
+        <w:rPr>
+          <w:rFonts w:asciiTheme="minorHAnsi" w:hAnsiTheme="minorHAnsi" w:cstheme="minorHAnsi"/>
+          <w:sz w:val="22"/>
+          <w:szCs w:val="22"/>
+        </w:rPr>
+        <w:tab/>
+      </w:r>
+      <w:r>
+        <w:rPr>
+          <w:rFonts w:asciiTheme="minorHAnsi" w:hAnsiTheme="minorHAnsi" w:cstheme="minorHAnsi"/>
+          <w:sz w:val="22"/>
+          <w:szCs w:val="22"/>
+        </w:rPr>
+        <w:t>A staff can view and update his profile</w:t>
       </w:r>
     </w:p>
     <w:p>
@@ -3447,15 +3862,15 @@
           <w:sz w:val="22"/>
           <w:szCs w:val="22"/>
         </w:rPr>
-        <w:t>0</w:t>
-      </w:r>
-      <w:r>
-        <w:rPr>
-          <w:rFonts w:asciiTheme="minorHAnsi" w:hAnsiTheme="minorHAnsi" w:cstheme="minorHAnsi"/>
-          <w:sz w:val="22"/>
-          <w:szCs w:val="22"/>
-        </w:rPr>
-        <w:t>2:</w:t>
+        <w:t>10</w:t>
+      </w:r>
+      <w:r>
+        <w:rPr>
+          <w:rFonts w:asciiTheme="minorHAnsi" w:hAnsiTheme="minorHAnsi" w:cstheme="minorHAnsi"/>
+          <w:sz w:val="22"/>
+          <w:szCs w:val="22"/>
+        </w:rPr>
+        <w:t>:</w:t>
       </w:r>
       <w:r>
         <w:rPr>
@@ -3471,7 +3886,7 @@
           <w:sz w:val="22"/>
           <w:szCs w:val="22"/>
         </w:rPr>
-        <w:t>View list of available houses in an area around a school campus, search for a house by different criteria</w:t>
+        <w:t>An admin can view, create, update, delete all staff’s accounts</w:t>
       </w:r>
     </w:p>
     <w:p>
@@ -3497,15 +3912,15 @@
           <w:sz w:val="22"/>
           <w:szCs w:val="22"/>
         </w:rPr>
-        <w:t>0</w:t>
-      </w:r>
-      <w:r>
-        <w:rPr>
-          <w:rFonts w:asciiTheme="minorHAnsi" w:hAnsiTheme="minorHAnsi" w:cstheme="minorHAnsi"/>
-          <w:sz w:val="22"/>
-          <w:szCs w:val="22"/>
-        </w:rPr>
-        <w:t>3:</w:t>
+        <w:t>11</w:t>
+      </w:r>
+      <w:r>
+        <w:rPr>
+          <w:rFonts w:asciiTheme="minorHAnsi" w:hAnsiTheme="minorHAnsi" w:cstheme="minorHAnsi"/>
+          <w:sz w:val="22"/>
+          <w:szCs w:val="22"/>
+        </w:rPr>
+        <w:t>:</w:t>
       </w:r>
       <w:r>
         <w:rPr>
@@ -3521,519 +3936,7 @@
           <w:sz w:val="22"/>
           <w:szCs w:val="22"/>
         </w:rPr>
-        <w:t>View the detail information of a house, view detail information of a room in a house</w:t>
-      </w:r>
-    </w:p>
-    <w:p>
-      <w:pPr>
-        <w:pStyle w:val="List"/>
-        <w:rPr>
-          <w:rFonts w:asciiTheme="minorHAnsi" w:hAnsiTheme="minorHAnsi" w:cstheme="minorHAnsi"/>
-          <w:sz w:val="22"/>
-          <w:szCs w:val="22"/>
-        </w:rPr>
-      </w:pPr>
-      <w:r>
-        <w:rPr>
-          <w:rFonts w:asciiTheme="minorHAnsi" w:hAnsiTheme="minorHAnsi" w:cstheme="minorHAnsi"/>
-          <w:sz w:val="22"/>
-          <w:szCs w:val="22"/>
-        </w:rPr>
-        <w:t>FE-</w:t>
-      </w:r>
-      <w:r>
-        <w:rPr>
-          <w:rFonts w:asciiTheme="minorHAnsi" w:hAnsiTheme="minorHAnsi" w:cstheme="minorHAnsi"/>
-          <w:sz w:val="22"/>
-          <w:szCs w:val="22"/>
-        </w:rPr>
-        <w:t>0</w:t>
-      </w:r>
-      <w:r>
-        <w:rPr>
-          <w:rFonts w:asciiTheme="minorHAnsi" w:hAnsiTheme="minorHAnsi" w:cstheme="minorHAnsi"/>
-          <w:sz w:val="22"/>
-          <w:szCs w:val="22"/>
-        </w:rPr>
-        <w:t>4:</w:t>
-      </w:r>
-      <w:r>
-        <w:rPr>
-          <w:rFonts w:asciiTheme="minorHAnsi" w:hAnsiTheme="minorHAnsi" w:cstheme="minorHAnsi"/>
-          <w:sz w:val="22"/>
-          <w:szCs w:val="22"/>
-        </w:rPr>
-        <w:tab/>
-      </w:r>
-      <w:r>
-        <w:rPr>
-          <w:rFonts w:asciiTheme="minorHAnsi" w:hAnsiTheme="minorHAnsi" w:cstheme="minorHAnsi"/>
-          <w:sz w:val="22"/>
-          <w:szCs w:val="22"/>
-        </w:rPr>
-        <w:t xml:space="preserve">A student can give rates and comments to review a </w:t>
-      </w:r>
-      <w:r>
-        <w:rPr>
-          <w:rFonts w:asciiTheme="minorHAnsi" w:hAnsiTheme="minorHAnsi" w:cstheme="minorHAnsi"/>
-          <w:sz w:val="22"/>
-          <w:szCs w:val="22"/>
-        </w:rPr>
-        <w:t>house, or report it if it is violated</w:t>
-      </w:r>
-    </w:p>
-    <w:p>
-      <w:pPr>
-        <w:pStyle w:val="List"/>
-        <w:rPr>
-          <w:rFonts w:asciiTheme="minorHAnsi" w:hAnsiTheme="minorHAnsi" w:cstheme="minorHAnsi"/>
-          <w:sz w:val="22"/>
-          <w:szCs w:val="22"/>
-        </w:rPr>
-      </w:pPr>
-      <w:r>
-        <w:rPr>
-          <w:rFonts w:asciiTheme="minorHAnsi" w:hAnsiTheme="minorHAnsi" w:cstheme="minorHAnsi"/>
-          <w:sz w:val="22"/>
-          <w:szCs w:val="22"/>
-        </w:rPr>
-        <w:t>FE-</w:t>
-      </w:r>
-      <w:r>
-        <w:rPr>
-          <w:rFonts w:asciiTheme="minorHAnsi" w:hAnsiTheme="minorHAnsi" w:cstheme="minorHAnsi"/>
-          <w:sz w:val="22"/>
-          <w:szCs w:val="22"/>
-        </w:rPr>
-        <w:t>0</w:t>
-      </w:r>
-      <w:r>
-        <w:rPr>
-          <w:rFonts w:asciiTheme="minorHAnsi" w:hAnsiTheme="minorHAnsi" w:cstheme="minorHAnsi"/>
-          <w:sz w:val="22"/>
-          <w:szCs w:val="22"/>
-        </w:rPr>
-        <w:t>5:</w:t>
-      </w:r>
-      <w:r>
-        <w:rPr>
-          <w:rFonts w:asciiTheme="minorHAnsi" w:hAnsiTheme="minorHAnsi" w:cstheme="minorHAnsi"/>
-          <w:sz w:val="22"/>
-          <w:szCs w:val="22"/>
-        </w:rPr>
-        <w:tab/>
-      </w:r>
-      <w:r>
-        <w:rPr>
-          <w:rFonts w:asciiTheme="minorHAnsi" w:hAnsiTheme="minorHAnsi" w:cstheme="minorHAnsi"/>
-          <w:sz w:val="22"/>
-          <w:szCs w:val="22"/>
-        </w:rPr>
-        <w:t>A landlord can upload information of a house, including many rooms</w:t>
-      </w:r>
-    </w:p>
-    <w:p>
-      <w:pPr>
-        <w:pStyle w:val="List"/>
-        <w:rPr>
-          <w:rFonts w:asciiTheme="minorHAnsi" w:hAnsiTheme="minorHAnsi" w:cstheme="minorHAnsi"/>
-          <w:sz w:val="22"/>
-          <w:szCs w:val="22"/>
-        </w:rPr>
-      </w:pPr>
-      <w:r>
-        <w:rPr>
-          <w:rFonts w:asciiTheme="minorHAnsi" w:hAnsiTheme="minorHAnsi" w:cstheme="minorHAnsi"/>
-          <w:sz w:val="22"/>
-          <w:szCs w:val="22"/>
-        </w:rPr>
-        <w:t>FE-</w:t>
-      </w:r>
-      <w:r>
-        <w:rPr>
-          <w:rFonts w:asciiTheme="minorHAnsi" w:hAnsiTheme="minorHAnsi" w:cstheme="minorHAnsi"/>
-          <w:sz w:val="22"/>
-          <w:szCs w:val="22"/>
-        </w:rPr>
-        <w:t>0</w:t>
-      </w:r>
-      <w:r>
-        <w:rPr>
-          <w:rFonts w:asciiTheme="minorHAnsi" w:hAnsiTheme="minorHAnsi" w:cstheme="minorHAnsi"/>
-          <w:sz w:val="22"/>
-          <w:szCs w:val="22"/>
-        </w:rPr>
-        <w:t>6</w:t>
-      </w:r>
-      <w:r>
-        <w:rPr>
-          <w:rFonts w:asciiTheme="minorHAnsi" w:hAnsiTheme="minorHAnsi" w:cstheme="minorHAnsi"/>
-          <w:sz w:val="22"/>
-          <w:szCs w:val="22"/>
-        </w:rPr>
-        <w:t>:</w:t>
-      </w:r>
-      <w:r>
-        <w:rPr>
-          <w:rFonts w:asciiTheme="minorHAnsi" w:hAnsiTheme="minorHAnsi" w:cstheme="minorHAnsi"/>
-          <w:sz w:val="22"/>
-          <w:szCs w:val="22"/>
-        </w:rPr>
-        <w:tab/>
-      </w:r>
-      <w:r>
-        <w:rPr>
-          <w:rFonts w:asciiTheme="minorHAnsi" w:hAnsiTheme="minorHAnsi" w:cstheme="minorHAnsi"/>
-          <w:sz w:val="22"/>
-          <w:szCs w:val="22"/>
-        </w:rPr>
-        <w:t>A landlord can</w:t>
-      </w:r>
-      <w:r>
-        <w:rPr>
-          <w:rFonts w:asciiTheme="minorHAnsi" w:hAnsiTheme="minorHAnsi" w:cstheme="minorHAnsi"/>
-          <w:sz w:val="22"/>
-          <w:szCs w:val="22"/>
-        </w:rPr>
-        <w:t xml:space="preserve"> view,</w:t>
-      </w:r>
-      <w:r>
-        <w:rPr>
-          <w:rFonts w:asciiTheme="minorHAnsi" w:hAnsiTheme="minorHAnsi" w:cstheme="minorHAnsi"/>
-          <w:sz w:val="22"/>
-          <w:szCs w:val="22"/>
-        </w:rPr>
-        <w:t xml:space="preserve"> create, update, delete </w:t>
-      </w:r>
-      <w:r>
-        <w:rPr>
-          <w:rFonts w:asciiTheme="minorHAnsi" w:hAnsiTheme="minorHAnsi" w:cstheme="minorHAnsi"/>
-          <w:sz w:val="22"/>
-          <w:szCs w:val="22"/>
-        </w:rPr>
-        <w:t>his houses and each room in a house</w:t>
-      </w:r>
-    </w:p>
-    <w:p>
-      <w:pPr>
-        <w:pStyle w:val="List"/>
-        <w:rPr>
-          <w:rFonts w:asciiTheme="minorHAnsi" w:hAnsiTheme="minorHAnsi" w:cstheme="minorHAnsi"/>
-          <w:sz w:val="22"/>
-          <w:szCs w:val="22"/>
-        </w:rPr>
-      </w:pPr>
-      <w:r>
-        <w:rPr>
-          <w:rFonts w:asciiTheme="minorHAnsi" w:hAnsiTheme="minorHAnsi" w:cstheme="minorHAnsi"/>
-          <w:sz w:val="22"/>
-          <w:szCs w:val="22"/>
-        </w:rPr>
-        <w:t>FE-</w:t>
-      </w:r>
-      <w:r>
-        <w:rPr>
-          <w:rFonts w:asciiTheme="minorHAnsi" w:hAnsiTheme="minorHAnsi" w:cstheme="minorHAnsi"/>
-          <w:sz w:val="22"/>
-          <w:szCs w:val="22"/>
-        </w:rPr>
-        <w:t>0</w:t>
-      </w:r>
-      <w:r>
-        <w:rPr>
-          <w:rFonts w:asciiTheme="minorHAnsi" w:hAnsiTheme="minorHAnsi" w:cstheme="minorHAnsi"/>
-          <w:sz w:val="22"/>
-          <w:szCs w:val="22"/>
-        </w:rPr>
-        <w:t>7</w:t>
-      </w:r>
-      <w:r>
-        <w:rPr>
-          <w:rFonts w:asciiTheme="minorHAnsi" w:hAnsiTheme="minorHAnsi" w:cstheme="minorHAnsi"/>
-          <w:sz w:val="22"/>
-          <w:szCs w:val="22"/>
-        </w:rPr>
-        <w:t>:</w:t>
-      </w:r>
-      <w:r>
-        <w:rPr>
-          <w:rFonts w:asciiTheme="minorHAnsi" w:hAnsiTheme="minorHAnsi" w:cstheme="minorHAnsi"/>
-          <w:sz w:val="22"/>
-          <w:szCs w:val="22"/>
-        </w:rPr>
-        <w:tab/>
-      </w:r>
-      <w:r>
-        <w:rPr>
-          <w:rFonts w:asciiTheme="minorHAnsi" w:hAnsiTheme="minorHAnsi" w:cstheme="minorHAnsi"/>
-          <w:sz w:val="22"/>
-          <w:szCs w:val="22"/>
-        </w:rPr>
-        <w:t xml:space="preserve">A landlord can </w:t>
-      </w:r>
-      <w:r>
-        <w:rPr>
-          <w:rFonts w:asciiTheme="minorHAnsi" w:hAnsiTheme="minorHAnsi" w:cstheme="minorHAnsi"/>
-          <w:sz w:val="22"/>
-          <w:szCs w:val="22"/>
-        </w:rPr>
-        <w:t>view and update his profile</w:t>
-      </w:r>
-    </w:p>
-    <w:p>
-      <w:pPr>
-        <w:pStyle w:val="List"/>
-        <w:rPr>
-          <w:rFonts w:asciiTheme="minorHAnsi" w:hAnsiTheme="minorHAnsi" w:cstheme="minorHAnsi"/>
-          <w:sz w:val="22"/>
-          <w:szCs w:val="22"/>
-        </w:rPr>
-      </w:pPr>
-      <w:r>
-        <w:rPr>
-          <w:rFonts w:asciiTheme="minorHAnsi" w:hAnsiTheme="minorHAnsi" w:cstheme="minorHAnsi"/>
-          <w:sz w:val="22"/>
-          <w:szCs w:val="22"/>
-        </w:rPr>
-        <w:t>FE-</w:t>
-      </w:r>
-      <w:r>
-        <w:rPr>
-          <w:rFonts w:asciiTheme="minorHAnsi" w:hAnsiTheme="minorHAnsi" w:cstheme="minorHAnsi"/>
-          <w:sz w:val="22"/>
-          <w:szCs w:val="22"/>
-        </w:rPr>
-        <w:t>0</w:t>
-      </w:r>
-      <w:r>
-        <w:rPr>
-          <w:rFonts w:asciiTheme="minorHAnsi" w:hAnsiTheme="minorHAnsi" w:cstheme="minorHAnsi"/>
-          <w:sz w:val="22"/>
-          <w:szCs w:val="22"/>
-        </w:rPr>
-        <w:t>8</w:t>
-      </w:r>
-      <w:r>
-        <w:rPr>
-          <w:rFonts w:asciiTheme="minorHAnsi" w:hAnsiTheme="minorHAnsi" w:cstheme="minorHAnsi"/>
-          <w:sz w:val="22"/>
-          <w:szCs w:val="22"/>
-        </w:rPr>
-        <w:t>:</w:t>
-      </w:r>
-      <w:r>
-        <w:rPr>
-          <w:rFonts w:asciiTheme="minorHAnsi" w:hAnsiTheme="minorHAnsi" w:cstheme="minorHAnsi"/>
-          <w:sz w:val="22"/>
-          <w:szCs w:val="22"/>
-        </w:rPr>
-        <w:tab/>
-      </w:r>
-      <w:r>
-        <w:rPr>
-          <w:rFonts w:asciiTheme="minorHAnsi" w:hAnsiTheme="minorHAnsi" w:cstheme="minorHAnsi"/>
-          <w:sz w:val="22"/>
-          <w:szCs w:val="22"/>
-        </w:rPr>
-        <w:t xml:space="preserve">A </w:t>
-      </w:r>
-      <w:r>
-        <w:rPr>
-          <w:rFonts w:asciiTheme="minorHAnsi" w:hAnsiTheme="minorHAnsi" w:cstheme="minorHAnsi"/>
-          <w:sz w:val="22"/>
-          <w:szCs w:val="22"/>
-        </w:rPr>
-        <w:t xml:space="preserve">staff can </w:t>
-      </w:r>
-      <w:r>
-        <w:rPr>
-          <w:rFonts w:asciiTheme="minorHAnsi" w:hAnsiTheme="minorHAnsi" w:cstheme="minorHAnsi"/>
-          <w:sz w:val="22"/>
-          <w:szCs w:val="22"/>
-        </w:rPr>
-        <w:t>view statistics and accept or decline landlord’s sign up request</w:t>
-      </w:r>
-    </w:p>
-    <w:p>
-      <w:pPr>
-        <w:pStyle w:val="List"/>
-        <w:rPr>
-          <w:rFonts w:asciiTheme="minorHAnsi" w:hAnsiTheme="minorHAnsi" w:cstheme="minorHAnsi"/>
-          <w:sz w:val="22"/>
-          <w:szCs w:val="22"/>
-        </w:rPr>
-      </w:pPr>
-      <w:r>
-        <w:rPr>
-          <w:rFonts w:asciiTheme="minorHAnsi" w:hAnsiTheme="minorHAnsi" w:cstheme="minorHAnsi"/>
-          <w:sz w:val="22"/>
-          <w:szCs w:val="22"/>
-        </w:rPr>
-        <w:t>FE-</w:t>
-      </w:r>
-      <w:r>
-        <w:rPr>
-          <w:rFonts w:asciiTheme="minorHAnsi" w:hAnsiTheme="minorHAnsi" w:cstheme="minorHAnsi"/>
-          <w:sz w:val="22"/>
-          <w:szCs w:val="22"/>
-        </w:rPr>
-        <w:t>0</w:t>
-      </w:r>
-      <w:r>
-        <w:rPr>
-          <w:rFonts w:asciiTheme="minorHAnsi" w:hAnsiTheme="minorHAnsi" w:cstheme="minorHAnsi"/>
-          <w:sz w:val="22"/>
-          <w:szCs w:val="22"/>
-        </w:rPr>
-        <w:t>9</w:t>
-      </w:r>
-      <w:r>
-        <w:rPr>
-          <w:rFonts w:asciiTheme="minorHAnsi" w:hAnsiTheme="minorHAnsi" w:cstheme="minorHAnsi"/>
-          <w:sz w:val="22"/>
-          <w:szCs w:val="22"/>
-        </w:rPr>
-        <w:t>:</w:t>
-      </w:r>
-      <w:r>
-        <w:rPr>
-          <w:rFonts w:asciiTheme="minorHAnsi" w:hAnsiTheme="minorHAnsi" w:cstheme="minorHAnsi"/>
-          <w:sz w:val="22"/>
-          <w:szCs w:val="22"/>
-        </w:rPr>
-        <w:tab/>
-      </w:r>
-      <w:r>
-        <w:rPr>
-          <w:rFonts w:asciiTheme="minorHAnsi" w:hAnsiTheme="minorHAnsi" w:cstheme="minorHAnsi"/>
-          <w:sz w:val="22"/>
-          <w:szCs w:val="22"/>
-        </w:rPr>
-        <w:t xml:space="preserve">A staff can view </w:t>
-      </w:r>
-      <w:r>
-        <w:rPr>
-          <w:rFonts w:asciiTheme="minorHAnsi" w:hAnsiTheme="minorHAnsi" w:cstheme="minorHAnsi"/>
-          <w:sz w:val="22"/>
-          <w:szCs w:val="22"/>
-        </w:rPr>
-        <w:t>and update his profile</w:t>
-      </w:r>
-    </w:p>
-    <w:p>
-      <w:pPr>
-        <w:pStyle w:val="List"/>
-        <w:rPr>
-          <w:rFonts w:asciiTheme="minorHAnsi" w:hAnsiTheme="minorHAnsi" w:cstheme="minorHAnsi"/>
-          <w:sz w:val="22"/>
-          <w:szCs w:val="22"/>
-        </w:rPr>
-      </w:pPr>
-      <w:r>
-        <w:rPr>
-          <w:rFonts w:asciiTheme="minorHAnsi" w:hAnsiTheme="minorHAnsi" w:cstheme="minorHAnsi"/>
-          <w:sz w:val="22"/>
-          <w:szCs w:val="22"/>
-        </w:rPr>
-        <w:t>FE-</w:t>
-      </w:r>
-      <w:r>
-        <w:rPr>
-          <w:rFonts w:asciiTheme="minorHAnsi" w:hAnsiTheme="minorHAnsi" w:cstheme="minorHAnsi"/>
-          <w:sz w:val="22"/>
-          <w:szCs w:val="22"/>
-        </w:rPr>
-        <w:t>10</w:t>
-      </w:r>
-      <w:r>
-        <w:rPr>
-          <w:rFonts w:asciiTheme="minorHAnsi" w:hAnsiTheme="minorHAnsi" w:cstheme="minorHAnsi"/>
-          <w:sz w:val="22"/>
-          <w:szCs w:val="22"/>
-        </w:rPr>
-        <w:t>:</w:t>
-      </w:r>
-      <w:r>
-        <w:rPr>
-          <w:rFonts w:asciiTheme="minorHAnsi" w:hAnsiTheme="minorHAnsi" w:cstheme="minorHAnsi"/>
-          <w:sz w:val="22"/>
-          <w:szCs w:val="22"/>
-        </w:rPr>
-        <w:tab/>
-      </w:r>
-      <w:r>
-        <w:rPr>
-          <w:rFonts w:asciiTheme="minorHAnsi" w:hAnsiTheme="minorHAnsi" w:cstheme="minorHAnsi"/>
-          <w:sz w:val="22"/>
-          <w:szCs w:val="22"/>
-        </w:rPr>
-        <w:t>A</w:t>
-      </w:r>
-      <w:r>
-        <w:rPr>
-          <w:rFonts w:asciiTheme="minorHAnsi" w:hAnsiTheme="minorHAnsi" w:cstheme="minorHAnsi"/>
-          <w:sz w:val="22"/>
-          <w:szCs w:val="22"/>
-        </w:rPr>
-        <w:t>n admin can view, create, update, delete all staff’s accounts</w:t>
-      </w:r>
-    </w:p>
-    <w:p>
-      <w:pPr>
-        <w:pStyle w:val="List"/>
-        <w:rPr>
-          <w:rFonts w:asciiTheme="minorHAnsi" w:hAnsiTheme="minorHAnsi" w:cstheme="minorHAnsi"/>
-          <w:sz w:val="22"/>
-          <w:szCs w:val="22"/>
-        </w:rPr>
-      </w:pPr>
-      <w:r>
-        <w:rPr>
-          <w:rFonts w:asciiTheme="minorHAnsi" w:hAnsiTheme="minorHAnsi" w:cstheme="minorHAnsi"/>
-          <w:sz w:val="22"/>
-          <w:szCs w:val="22"/>
-        </w:rPr>
-        <w:t>FE-</w:t>
-      </w:r>
-      <w:r>
-        <w:rPr>
-          <w:rFonts w:asciiTheme="minorHAnsi" w:hAnsiTheme="minorHAnsi" w:cstheme="minorHAnsi"/>
-          <w:sz w:val="22"/>
-          <w:szCs w:val="22"/>
-        </w:rPr>
-        <w:t>11</w:t>
-      </w:r>
-      <w:r>
-        <w:rPr>
-          <w:rFonts w:asciiTheme="minorHAnsi" w:hAnsiTheme="minorHAnsi" w:cstheme="minorHAnsi"/>
-          <w:sz w:val="22"/>
-          <w:szCs w:val="22"/>
-        </w:rPr>
-        <w:t>:</w:t>
-      </w:r>
-      <w:r>
-        <w:rPr>
-          <w:rFonts w:asciiTheme="minorHAnsi" w:hAnsiTheme="minorHAnsi" w:cstheme="minorHAnsi"/>
-          <w:sz w:val="22"/>
-          <w:szCs w:val="22"/>
-        </w:rPr>
-        <w:tab/>
-      </w:r>
-      <w:r>
-        <w:rPr>
-          <w:rFonts w:asciiTheme="minorHAnsi" w:hAnsiTheme="minorHAnsi" w:cstheme="minorHAnsi"/>
-          <w:sz w:val="22"/>
-          <w:szCs w:val="22"/>
-        </w:rPr>
-        <w:t xml:space="preserve">An admin </w:t>
-      </w:r>
-      <w:r>
-        <w:rPr>
-          <w:rFonts w:asciiTheme="minorHAnsi" w:hAnsiTheme="minorHAnsi" w:cstheme="minorHAnsi"/>
-          <w:sz w:val="22"/>
-          <w:szCs w:val="22"/>
-        </w:rPr>
-        <w:t>change his password</w:t>
+        <w:t>An admin change his password</w:t>
       </w:r>
     </w:p>
     <w:p>
@@ -4124,114 +4027,191 @@
     </w:p>
     <w:p>
       <w:pPr>
+        <w:pStyle w:val="List"/>
+        <w:rPr>
+          <w:rFonts w:asciiTheme="minorHAnsi" w:hAnsiTheme="minorHAnsi" w:cstheme="minorHAnsi"/>
+          <w:sz w:val="22"/>
+          <w:szCs w:val="22"/>
+        </w:rPr>
+      </w:pPr>
+      <w:r>
+        <w:rPr>
+          <w:rFonts w:asciiTheme="minorHAnsi" w:hAnsiTheme="minorHAnsi" w:cstheme="minorHAnsi"/>
+          <w:sz w:val="22"/>
+          <w:szCs w:val="22"/>
+        </w:rPr>
+        <w:t>LI-1:</w:t>
+      </w:r>
+      <w:r>
+        <w:rPr>
+          <w:rFonts w:asciiTheme="minorHAnsi" w:hAnsiTheme="minorHAnsi" w:cstheme="minorHAnsi"/>
+          <w:sz w:val="22"/>
+          <w:szCs w:val="22"/>
+        </w:rPr>
+        <w:tab/>
+      </w:r>
+      <w:r>
+        <w:rPr>
+          <w:rFonts w:asciiTheme="minorHAnsi" w:hAnsiTheme="minorHAnsi" w:cstheme="minorHAnsi"/>
+          <w:sz w:val="22"/>
+          <w:szCs w:val="22"/>
+        </w:rPr>
+        <w:t>Students cannot compare 2 houses or 2 rooms by its information</w:t>
+      </w:r>
+    </w:p>
+    <w:p>
+      <w:pPr>
+        <w:pStyle w:val="List"/>
+        <w:rPr>
+          <w:rFonts w:asciiTheme="minorHAnsi" w:hAnsiTheme="minorHAnsi" w:cstheme="minorHAnsi"/>
+          <w:sz w:val="22"/>
+          <w:szCs w:val="22"/>
+        </w:rPr>
+      </w:pPr>
+      <w:r>
+        <w:rPr>
+          <w:rFonts w:asciiTheme="minorHAnsi" w:hAnsiTheme="minorHAnsi" w:cstheme="minorHAnsi"/>
+          <w:sz w:val="22"/>
+          <w:szCs w:val="22"/>
+        </w:rPr>
+        <w:t>LI-2:</w:t>
+      </w:r>
+      <w:r>
+        <w:rPr>
+          <w:rFonts w:cstheme="minorHAnsi"/>
+        </w:rPr>
+        <w:t xml:space="preserve"> </w:t>
+      </w:r>
+      <w:r>
+        <w:rPr>
+          <w:rFonts w:cstheme="minorHAnsi"/>
+        </w:rPr>
+        <w:tab/>
+      </w:r>
+      <w:r>
+        <w:rPr>
+          <w:rFonts w:asciiTheme="minorHAnsi" w:hAnsiTheme="minorHAnsi" w:cstheme="minorHAnsi"/>
+          <w:sz w:val="22"/>
+          <w:szCs w:val="22"/>
+        </w:rPr>
+        <w:t>Students cannot interact directly with the landlords via messaging in the system, they will have to make contact through phone or Facebook</w:t>
+      </w:r>
+    </w:p>
+    <w:p>
+      <w:pPr>
+        <w:pStyle w:val="List"/>
+        <w:rPr>
+          <w:rFonts w:asciiTheme="minorHAnsi" w:hAnsiTheme="minorHAnsi" w:cstheme="minorHAnsi"/>
+          <w:sz w:val="22"/>
+          <w:szCs w:val="22"/>
+        </w:rPr>
+      </w:pPr>
+      <w:r>
+        <w:rPr>
+          <w:rFonts w:asciiTheme="minorHAnsi" w:hAnsiTheme="minorHAnsi" w:cstheme="minorHAnsi"/>
+          <w:sz w:val="22"/>
+          <w:szCs w:val="22"/>
+        </w:rPr>
+        <w:t>LI-</w:t>
+      </w:r>
+      <w:r>
+        <w:rPr>
+          <w:rFonts w:asciiTheme="minorHAnsi" w:hAnsiTheme="minorHAnsi" w:cstheme="minorHAnsi"/>
+          <w:sz w:val="22"/>
+          <w:szCs w:val="22"/>
+        </w:rPr>
+        <w:t>3</w:t>
+      </w:r>
+      <w:r>
+        <w:rPr>
+          <w:rFonts w:asciiTheme="minorHAnsi" w:hAnsiTheme="minorHAnsi" w:cstheme="minorHAnsi"/>
+          <w:sz w:val="22"/>
+          <w:szCs w:val="22"/>
+        </w:rPr>
+        <w:t>:</w:t>
+      </w:r>
+      <w:r>
+        <w:rPr>
+          <w:rFonts w:cstheme="minorHAnsi"/>
+        </w:rPr>
+        <w:t xml:space="preserve"> </w:t>
+      </w:r>
+      <w:r>
+        <w:rPr>
+          <w:rFonts w:cstheme="minorHAnsi"/>
+        </w:rPr>
+        <w:tab/>
+      </w:r>
+      <w:r>
+        <w:rPr>
+          <w:rFonts w:asciiTheme="minorHAnsi" w:hAnsiTheme="minorHAnsi" w:cstheme="minorHAnsi"/>
+          <w:sz w:val="22"/>
+          <w:szCs w:val="22"/>
+        </w:rPr>
+        <w:t>Students will not have a wish list to add their favorite houses into</w:t>
+      </w:r>
+    </w:p>
+    <w:p>
+      <w:pPr>
+        <w:pStyle w:val="List"/>
+        <w:rPr>
+          <w:rFonts w:asciiTheme="minorHAnsi" w:hAnsiTheme="minorHAnsi" w:cstheme="minorHAnsi"/>
+          <w:sz w:val="22"/>
+          <w:szCs w:val="22"/>
+        </w:rPr>
+      </w:pPr>
+      <w:r>
+        <w:rPr>
+          <w:rFonts w:asciiTheme="minorHAnsi" w:hAnsiTheme="minorHAnsi" w:cstheme="minorHAnsi"/>
+          <w:sz w:val="22"/>
+          <w:szCs w:val="22"/>
+        </w:rPr>
+        <w:t>LI-</w:t>
+      </w:r>
+      <w:r>
+        <w:rPr>
+          <w:rFonts w:asciiTheme="minorHAnsi" w:hAnsiTheme="minorHAnsi" w:cstheme="minorHAnsi"/>
+          <w:sz w:val="22"/>
+          <w:szCs w:val="22"/>
+        </w:rPr>
+        <w:t>4</w:t>
+      </w:r>
+      <w:r>
+        <w:rPr>
+          <w:rFonts w:asciiTheme="minorHAnsi" w:hAnsiTheme="minorHAnsi" w:cstheme="minorHAnsi"/>
+          <w:sz w:val="22"/>
+          <w:szCs w:val="22"/>
+        </w:rPr>
+        <w:t>:</w:t>
+      </w:r>
+      <w:r>
+        <w:rPr>
+          <w:rFonts w:cstheme="minorHAnsi"/>
+        </w:rPr>
+        <w:t xml:space="preserve"> </w:t>
+      </w:r>
+      <w:r>
+        <w:rPr>
+          <w:rFonts w:cstheme="minorHAnsi"/>
+        </w:rPr>
+        <w:tab/>
+      </w:r>
+      <w:r>
+        <w:rPr>
+          <w:rFonts w:asciiTheme="minorHAnsi" w:hAnsiTheme="minorHAnsi" w:cstheme="minorHAnsi"/>
+          <w:sz w:val="22"/>
+          <w:szCs w:val="22"/>
+        </w:rPr>
+        <w:t>The system will not have the recommendation functionalities to recommend suitable houses to a student based on his history of views</w:t>
+      </w:r>
+    </w:p>
+    <w:p>
+      <w:pPr>
         <w:jc w:val="both"/>
         <w:rPr>
-          <w:i/>
-          <w:color w:val="0000FF"/>
-        </w:rPr>
-      </w:pPr>
-      <w:r>
-        <w:rPr>
-          <w:i/>
-          <w:color w:val="0000FF"/>
-        </w:rPr>
-        <w:t>[</w:t>
-      </w:r>
-      <w:r>
-        <w:rPr>
-          <w:i/>
-          <w:color w:val="0000FF"/>
-        </w:rPr>
-        <w:t>Identify any product features or characteristics that a stakeholder might anticipate, but which are not planned to b</w:t>
-      </w:r>
-      <w:r>
-        <w:rPr>
-          <w:i/>
-          <w:color w:val="0000FF"/>
-        </w:rPr>
-        <w:t>e included in the new product.]</w:t>
-      </w:r>
-    </w:p>
-    <w:p>
-      <w:pPr>
-        <w:jc w:val="both"/>
-      </w:pPr>
-      <w:r>
-        <w:t xml:space="preserve">&lt;&lt;Sample: </w:t>
-      </w:r>
-    </w:p>
-    <w:p>
-      <w:pPr>
-        <w:pStyle w:val="List"/>
-        <w:rPr>
-          <w:rFonts w:asciiTheme="minorHAnsi" w:hAnsiTheme="minorHAnsi" w:cstheme="minorHAnsi"/>
-          <w:sz w:val="22"/>
-          <w:szCs w:val="22"/>
-        </w:rPr>
-      </w:pPr>
-      <w:r>
-        <w:rPr>
-          <w:rFonts w:asciiTheme="minorHAnsi" w:hAnsiTheme="minorHAnsi" w:cstheme="minorHAnsi"/>
-          <w:sz w:val="22"/>
-          <w:szCs w:val="22"/>
-        </w:rPr>
-        <w:t>LI-1:</w:t>
-      </w:r>
-      <w:r>
-        <w:rPr>
-          <w:rFonts w:asciiTheme="minorHAnsi" w:hAnsiTheme="minorHAnsi" w:cstheme="minorHAnsi"/>
-          <w:sz w:val="22"/>
-          <w:szCs w:val="22"/>
-        </w:rPr>
-        <w:tab/>
-        <w:t>Some food items that are available from the cafeteria will not be suitable for delivery, so the menus available to patrons of the COS must be a subset of the full cafeteria menus.</w:t>
-      </w:r>
-    </w:p>
-    <w:p>
-      <w:pPr>
-        <w:pStyle w:val="List"/>
-        <w:rPr>
-          <w:rFonts w:asciiTheme="minorHAnsi" w:hAnsiTheme="minorHAnsi" w:cstheme="minorHAnsi"/>
-          <w:sz w:val="22"/>
-          <w:szCs w:val="22"/>
-        </w:rPr>
-      </w:pPr>
-      <w:r>
-        <w:rPr>
-          <w:rFonts w:asciiTheme="minorHAnsi" w:hAnsiTheme="minorHAnsi" w:cstheme="minorHAnsi"/>
-          <w:sz w:val="22"/>
-          <w:szCs w:val="22"/>
-        </w:rPr>
-        <w:t>LI-2:</w:t>
-      </w:r>
-      <w:r>
-        <w:rPr>
-          <w:rFonts w:cstheme="minorHAnsi"/>
-        </w:rPr>
-        <w:t xml:space="preserve"> </w:t>
-      </w:r>
-      <w:r>
-        <w:rPr>
-          <w:rFonts w:cstheme="minorHAnsi"/>
-        </w:rPr>
-        <w:tab/>
-      </w:r>
-      <w:r>
-        <w:rPr>
-          <w:rFonts w:asciiTheme="minorHAnsi" w:hAnsiTheme="minorHAnsi" w:cstheme="minorHAnsi"/>
-          <w:sz w:val="22"/>
-          <w:szCs w:val="22"/>
-        </w:rPr>
-        <w:t>The COS shall be used only for the cafeteria at the Process Impact campus in Clackamas, Oregon.</w:t>
-      </w:r>
-    </w:p>
-    <w:p>
-      <w:pPr>
-        <w:jc w:val="both"/>
-      </w:pPr>
-      <w:r>
-        <w:t>&gt;&gt;</w:t>
-      </w:r>
+          <w:lang w:val="en-US"/>
+        </w:rPr>
+      </w:pPr>
     </w:p>
     <w:sectPr>
       <w:pgSz w:w="11906" w:h="16838"/>

</xml_diff>

<commit_message>
[Documentation} Report 1 - Project Intro:
{Add} Major Features Diagram
</commit_message>
<xml_diff>
--- a/Documentation/Report1_Project Introduction.docx
+++ b/Documentation/Report1_Project Introduction.docx
@@ -289,9 +289,7 @@
             <w:rPr>
               <w:rFonts w:eastAsiaTheme="minorEastAsia"/>
               <w:noProof/>
-              <w:sz w:val="24"/>
-              <w:szCs w:val="24"/>
-              <w:lang w:eastAsia="en-GB"/>
+              <w:lang w:val="en-US" w:eastAsia="ja-JP"/>
             </w:rPr>
           </w:pPr>
           <w:r>
@@ -303,7 +301,7 @@
           <w:r>
             <w:fldChar w:fldCharType="separate"/>
           </w:r>
-          <w:hyperlink w:anchor="_Toc83330272" w:history="1">
+          <w:hyperlink w:anchor="_Toc116154170" w:history="1">
             <w:r>
               <w:rPr>
                 <w:rStyle w:val="Hyperlink"/>
@@ -330,7 +328,7 @@
                 <w:noProof/>
                 <w:webHidden/>
               </w:rPr>
-              <w:instrText xml:space="preserve"> PAGEREF _Toc83330272 \h </w:instrText>
+              <w:instrText xml:space="preserve"> PAGEREF _Toc116154170 \h </w:instrText>
             </w:r>
             <w:r>
               <w:rPr>
@@ -370,12 +368,10 @@
             <w:rPr>
               <w:rFonts w:eastAsiaTheme="minorEastAsia"/>
               <w:noProof/>
-              <w:sz w:val="24"/>
-              <w:szCs w:val="24"/>
-              <w:lang w:eastAsia="en-GB"/>
+              <w:lang w:val="en-US" w:eastAsia="ja-JP"/>
             </w:rPr>
           </w:pPr>
-          <w:hyperlink w:anchor="_Toc83330273" w:history="1">
+          <w:hyperlink w:anchor="_Toc116154171" w:history="1">
             <w:r>
               <w:rPr>
                 <w:rStyle w:val="Hyperlink"/>
@@ -402,7 +398,7 @@
                 <w:noProof/>
                 <w:webHidden/>
               </w:rPr>
-              <w:instrText xml:space="preserve"> PAGEREF _Toc83330273 \h </w:instrText>
+              <w:instrText xml:space="preserve"> PAGEREF _Toc116154171 \h </w:instrText>
             </w:r>
             <w:r>
               <w:rPr>
@@ -442,12 +438,10 @@
             <w:rPr>
               <w:rFonts w:eastAsiaTheme="minorEastAsia"/>
               <w:noProof/>
-              <w:sz w:val="24"/>
-              <w:szCs w:val="24"/>
-              <w:lang w:eastAsia="en-GB"/>
+              <w:lang w:val="en-US" w:eastAsia="ja-JP"/>
             </w:rPr>
           </w:pPr>
-          <w:hyperlink w:anchor="_Toc83330274" w:history="1">
+          <w:hyperlink w:anchor="_Toc116154172" w:history="1">
             <w:r>
               <w:rPr>
                 <w:rStyle w:val="Hyperlink"/>
@@ -474,7 +468,7 @@
                 <w:noProof/>
                 <w:webHidden/>
               </w:rPr>
-              <w:instrText xml:space="preserve"> PAGEREF _Toc83330274 \h </w:instrText>
+              <w:instrText xml:space="preserve"> PAGEREF _Toc116154172 \h </w:instrText>
             </w:r>
             <w:r>
               <w:rPr>
@@ -514,12 +508,10 @@
             <w:rPr>
               <w:rFonts w:eastAsiaTheme="minorEastAsia"/>
               <w:noProof/>
-              <w:sz w:val="24"/>
-              <w:szCs w:val="24"/>
-              <w:lang w:eastAsia="en-GB"/>
+              <w:lang w:val="en-US" w:eastAsia="ja-JP"/>
             </w:rPr>
           </w:pPr>
-          <w:hyperlink w:anchor="_Toc83330275" w:history="1">
+          <w:hyperlink w:anchor="_Toc116154173" w:history="1">
             <w:r>
               <w:rPr>
                 <w:rStyle w:val="Hyperlink"/>
@@ -546,7 +538,7 @@
                 <w:noProof/>
                 <w:webHidden/>
               </w:rPr>
-              <w:instrText xml:space="preserve"> PAGEREF _Toc83330275 \h </w:instrText>
+              <w:instrText xml:space="preserve"> PAGEREF _Toc116154173 \h </w:instrText>
             </w:r>
             <w:r>
               <w:rPr>
@@ -586,12 +578,10 @@
             <w:rPr>
               <w:rFonts w:eastAsiaTheme="minorEastAsia"/>
               <w:noProof/>
-              <w:sz w:val="24"/>
-              <w:szCs w:val="24"/>
-              <w:lang w:eastAsia="en-GB"/>
+              <w:lang w:val="en-US" w:eastAsia="ja-JP"/>
             </w:rPr>
           </w:pPr>
-          <w:hyperlink w:anchor="_Toc83330276" w:history="1">
+          <w:hyperlink w:anchor="_Toc116154174" w:history="1">
             <w:r>
               <w:rPr>
                 <w:rStyle w:val="Hyperlink"/>
@@ -618,7 +608,7 @@
                 <w:noProof/>
                 <w:webHidden/>
               </w:rPr>
-              <w:instrText xml:space="preserve"> PAGEREF _Toc83330276 \h </w:instrText>
+              <w:instrText xml:space="preserve"> PAGEREF _Toc116154174 \h </w:instrText>
             </w:r>
             <w:r>
               <w:rPr>
@@ -658,12 +648,10 @@
             <w:rPr>
               <w:rFonts w:eastAsiaTheme="minorEastAsia"/>
               <w:noProof/>
-              <w:sz w:val="24"/>
-              <w:szCs w:val="24"/>
-              <w:lang w:eastAsia="en-GB"/>
+              <w:lang w:val="en-US" w:eastAsia="ja-JP"/>
             </w:rPr>
           </w:pPr>
-          <w:hyperlink w:anchor="_Toc83330277" w:history="1">
+          <w:hyperlink w:anchor="_Toc116154175" w:history="1">
             <w:r>
               <w:rPr>
                 <w:rStyle w:val="Hyperlink"/>
@@ -690,7 +678,7 @@
                 <w:noProof/>
                 <w:webHidden/>
               </w:rPr>
-              <w:instrText xml:space="preserve"> PAGEREF _Toc83330277 \h </w:instrText>
+              <w:instrText xml:space="preserve"> PAGEREF _Toc116154175 \h </w:instrText>
             </w:r>
             <w:r>
               <w:rPr>
@@ -730,12 +718,10 @@
             <w:rPr>
               <w:rFonts w:eastAsiaTheme="minorEastAsia"/>
               <w:noProof/>
-              <w:sz w:val="24"/>
-              <w:szCs w:val="24"/>
-              <w:lang w:eastAsia="en-GB"/>
+              <w:lang w:val="en-US" w:eastAsia="ja-JP"/>
             </w:rPr>
           </w:pPr>
-          <w:hyperlink w:anchor="_Toc83330278" w:history="1">
+          <w:hyperlink w:anchor="_Toc116154176" w:history="1">
             <w:r>
               <w:rPr>
                 <w:rStyle w:val="Hyperlink"/>
@@ -762,7 +748,7 @@
                 <w:noProof/>
                 <w:webHidden/>
               </w:rPr>
-              <w:instrText xml:space="preserve"> PAGEREF _Toc83330278 \h </w:instrText>
+              <w:instrText xml:space="preserve"> PAGEREF _Toc116154176 \h </w:instrText>
             </w:r>
             <w:r>
               <w:rPr>
@@ -782,7 +768,7 @@
                 <w:noProof/>
                 <w:webHidden/>
               </w:rPr>
-              <w:t>4</w:t>
+              <w:t>5</w:t>
             </w:r>
             <w:r>
               <w:rPr>
@@ -802,18 +788,16 @@
             <w:rPr>
               <w:rFonts w:eastAsiaTheme="minorEastAsia"/>
               <w:noProof/>
-              <w:sz w:val="24"/>
-              <w:szCs w:val="24"/>
-              <w:lang w:eastAsia="en-GB"/>
+              <w:lang w:val="en-US" w:eastAsia="ja-JP"/>
             </w:rPr>
           </w:pPr>
-          <w:hyperlink w:anchor="_Toc83330279" w:history="1">
+          <w:hyperlink w:anchor="_Toc116154177" w:history="1">
             <w:r>
               <w:rPr>
                 <w:rStyle w:val="Hyperlink"/>
                 <w:noProof/>
               </w:rPr>
-              <w:t>3.1 System name1</w:t>
+              <w:t>3.1 FPT Can Tho</w:t>
             </w:r>
             <w:r>
               <w:rPr>
@@ -834,7 +818,7 @@
                 <w:noProof/>
                 <w:webHidden/>
               </w:rPr>
-              <w:instrText xml:space="preserve"> PAGEREF _Toc83330279 \h </w:instrText>
+              <w:instrText xml:space="preserve"> PAGEREF _Toc116154177 \h </w:instrText>
             </w:r>
             <w:r>
               <w:rPr>
@@ -854,7 +838,7 @@
                 <w:noProof/>
                 <w:webHidden/>
               </w:rPr>
-              <w:t>4</w:t>
+              <w:t>5</w:t>
             </w:r>
             <w:r>
               <w:rPr>
@@ -874,18 +858,16 @@
             <w:rPr>
               <w:rFonts w:eastAsiaTheme="minorEastAsia"/>
               <w:noProof/>
-              <w:sz w:val="24"/>
-              <w:szCs w:val="24"/>
-              <w:lang w:eastAsia="en-GB"/>
+              <w:lang w:val="en-US" w:eastAsia="ja-JP"/>
             </w:rPr>
           </w:pPr>
-          <w:hyperlink w:anchor="_Toc83330280" w:history="1">
+          <w:hyperlink w:anchor="_Toc116154178" w:history="1">
             <w:r>
               <w:rPr>
                 <w:rStyle w:val="Hyperlink"/>
                 <w:noProof/>
               </w:rPr>
-              <w:t>3.2 System name2</w:t>
+              <w:t>3.2 Nhatot System</w:t>
             </w:r>
             <w:r>
               <w:rPr>
@@ -906,7 +888,7 @@
                 <w:noProof/>
                 <w:webHidden/>
               </w:rPr>
-              <w:instrText xml:space="preserve"> PAGEREF _Toc83330280 \h </w:instrText>
+              <w:instrText xml:space="preserve"> PAGEREF _Toc116154178 \h </w:instrText>
             </w:r>
             <w:r>
               <w:rPr>
@@ -926,7 +908,147 @@
                 <w:noProof/>
                 <w:webHidden/>
               </w:rPr>
-              <w:t>4</w:t>
+              <w:t>5</w:t>
+            </w:r>
+            <w:r>
+              <w:rPr>
+                <w:noProof/>
+                <w:webHidden/>
+              </w:rPr>
+              <w:fldChar w:fldCharType="end"/>
+            </w:r>
+          </w:hyperlink>
+        </w:p>
+        <w:p>
+          <w:pPr>
+            <w:pStyle w:val="TOC3"/>
+            <w:tabs>
+              <w:tab w:val="right" w:leader="dot" w:pos="9040"/>
+            </w:tabs>
+            <w:rPr>
+              <w:rFonts w:eastAsiaTheme="minorEastAsia"/>
+              <w:noProof/>
+              <w:lang w:val="en-US" w:eastAsia="ja-JP"/>
+            </w:rPr>
+          </w:pPr>
+          <w:hyperlink w:anchor="_Toc116154179" w:history="1">
+            <w:r>
+              <w:rPr>
+                <w:rStyle w:val="Hyperlink"/>
+                <w:noProof/>
+              </w:rPr>
+              <w:t>3.3 BatDongSan System</w:t>
+            </w:r>
+            <w:r>
+              <w:rPr>
+                <w:noProof/>
+                <w:webHidden/>
+              </w:rPr>
+              <w:tab/>
+            </w:r>
+            <w:r>
+              <w:rPr>
+                <w:noProof/>
+                <w:webHidden/>
+              </w:rPr>
+              <w:fldChar w:fldCharType="begin"/>
+            </w:r>
+            <w:r>
+              <w:rPr>
+                <w:noProof/>
+                <w:webHidden/>
+              </w:rPr>
+              <w:instrText xml:space="preserve"> PAGEREF _Toc116154179 \h </w:instrText>
+            </w:r>
+            <w:r>
+              <w:rPr>
+                <w:noProof/>
+                <w:webHidden/>
+              </w:rPr>
+            </w:r>
+            <w:r>
+              <w:rPr>
+                <w:noProof/>
+                <w:webHidden/>
+              </w:rPr>
+              <w:fldChar w:fldCharType="separate"/>
+            </w:r>
+            <w:r>
+              <w:rPr>
+                <w:noProof/>
+                <w:webHidden/>
+              </w:rPr>
+              <w:t>5</w:t>
+            </w:r>
+            <w:r>
+              <w:rPr>
+                <w:noProof/>
+                <w:webHidden/>
+              </w:rPr>
+              <w:fldChar w:fldCharType="end"/>
+            </w:r>
+          </w:hyperlink>
+        </w:p>
+        <w:p>
+          <w:pPr>
+            <w:pStyle w:val="TOC3"/>
+            <w:tabs>
+              <w:tab w:val="right" w:leader="dot" w:pos="9040"/>
+            </w:tabs>
+            <w:rPr>
+              <w:rFonts w:eastAsiaTheme="minorEastAsia"/>
+              <w:noProof/>
+              <w:lang w:val="en-US" w:eastAsia="ja-JP"/>
+            </w:rPr>
+          </w:pPr>
+          <w:hyperlink w:anchor="_Toc116154180" w:history="1">
+            <w:r>
+              <w:rPr>
+                <w:rStyle w:val="Hyperlink"/>
+                <w:noProof/>
+              </w:rPr>
+              <w:t>3.4 Blog</w:t>
+            </w:r>
+            <w:r>
+              <w:rPr>
+                <w:noProof/>
+                <w:webHidden/>
+              </w:rPr>
+              <w:tab/>
+            </w:r>
+            <w:r>
+              <w:rPr>
+                <w:noProof/>
+                <w:webHidden/>
+              </w:rPr>
+              <w:fldChar w:fldCharType="begin"/>
+            </w:r>
+            <w:r>
+              <w:rPr>
+                <w:noProof/>
+                <w:webHidden/>
+              </w:rPr>
+              <w:instrText xml:space="preserve"> PAGEREF _Toc116154180 \h </w:instrText>
+            </w:r>
+            <w:r>
+              <w:rPr>
+                <w:noProof/>
+                <w:webHidden/>
+              </w:rPr>
+            </w:r>
+            <w:r>
+              <w:rPr>
+                <w:noProof/>
+                <w:webHidden/>
+              </w:rPr>
+              <w:fldChar w:fldCharType="separate"/>
+            </w:r>
+            <w:r>
+              <w:rPr>
+                <w:noProof/>
+                <w:webHidden/>
+              </w:rPr>
+              <w:t>6</w:t>
             </w:r>
             <w:r>
               <w:rPr>
@@ -946,12 +1068,10 @@
             <w:rPr>
               <w:rFonts w:eastAsiaTheme="minorEastAsia"/>
               <w:noProof/>
-              <w:sz w:val="24"/>
-              <w:szCs w:val="24"/>
-              <w:lang w:eastAsia="en-GB"/>
+              <w:lang w:val="en-US" w:eastAsia="ja-JP"/>
             </w:rPr>
           </w:pPr>
-          <w:hyperlink w:anchor="_Toc83330281" w:history="1">
+          <w:hyperlink w:anchor="_Toc116154181" w:history="1">
             <w:r>
               <w:rPr>
                 <w:rStyle w:val="Hyperlink"/>
@@ -978,7 +1098,7 @@
                 <w:noProof/>
                 <w:webHidden/>
               </w:rPr>
-              <w:instrText xml:space="preserve"> PAGEREF _Toc83330281 \h </w:instrText>
+              <w:instrText xml:space="preserve"> PAGEREF _Toc116154181 \h </w:instrText>
             </w:r>
             <w:r>
               <w:rPr>
@@ -998,7 +1118,7 @@
                 <w:noProof/>
                 <w:webHidden/>
               </w:rPr>
-              <w:t>4</w:t>
+              <w:t>6</w:t>
             </w:r>
             <w:r>
               <w:rPr>
@@ -1018,12 +1138,10 @@
             <w:rPr>
               <w:rFonts w:eastAsiaTheme="minorEastAsia"/>
               <w:noProof/>
-              <w:sz w:val="24"/>
-              <w:szCs w:val="24"/>
-              <w:lang w:eastAsia="en-GB"/>
+              <w:lang w:val="en-US" w:eastAsia="ja-JP"/>
             </w:rPr>
           </w:pPr>
-          <w:hyperlink w:anchor="_Toc83330282" w:history="1">
+          <w:hyperlink w:anchor="_Toc116154182" w:history="1">
             <w:r>
               <w:rPr>
                 <w:rStyle w:val="Hyperlink"/>
@@ -1050,7 +1168,7 @@
                 <w:noProof/>
                 <w:webHidden/>
               </w:rPr>
-              <w:instrText xml:space="preserve"> PAGEREF _Toc83330282 \h </w:instrText>
+              <w:instrText xml:space="preserve"> PAGEREF _Toc116154182 \h </w:instrText>
             </w:r>
             <w:r>
               <w:rPr>
@@ -1070,7 +1188,7 @@
                 <w:noProof/>
                 <w:webHidden/>
               </w:rPr>
-              <w:t>5</w:t>
+              <w:t>6</w:t>
             </w:r>
             <w:r>
               <w:rPr>
@@ -1090,12 +1208,10 @@
             <w:rPr>
               <w:rFonts w:eastAsiaTheme="minorEastAsia"/>
               <w:noProof/>
-              <w:sz w:val="24"/>
-              <w:szCs w:val="24"/>
-              <w:lang w:eastAsia="en-GB"/>
+              <w:lang w:val="en-US" w:eastAsia="ja-JP"/>
             </w:rPr>
           </w:pPr>
-          <w:hyperlink w:anchor="_Toc83330283" w:history="1">
+          <w:hyperlink w:anchor="_Toc116154183" w:history="1">
             <w:r>
               <w:rPr>
                 <w:rStyle w:val="Hyperlink"/>
@@ -1122,7 +1238,7 @@
                 <w:noProof/>
                 <w:webHidden/>
               </w:rPr>
-              <w:instrText xml:space="preserve"> PAGEREF _Toc83330283 \h </w:instrText>
+              <w:instrText xml:space="preserve"> PAGEREF _Toc116154183 \h </w:instrText>
             </w:r>
             <w:r>
               <w:rPr>
@@ -1142,7 +1258,7 @@
                 <w:noProof/>
                 <w:webHidden/>
               </w:rPr>
-              <w:t>5</w:t>
+              <w:t>6</w:t>
             </w:r>
             <w:r>
               <w:rPr>
@@ -1162,12 +1278,10 @@
             <w:rPr>
               <w:rFonts w:eastAsiaTheme="minorEastAsia"/>
               <w:noProof/>
-              <w:sz w:val="24"/>
-              <w:szCs w:val="24"/>
-              <w:lang w:eastAsia="en-GB"/>
+              <w:lang w:val="en-US" w:eastAsia="ja-JP"/>
             </w:rPr>
           </w:pPr>
-          <w:hyperlink w:anchor="_Toc83330284" w:history="1">
+          <w:hyperlink w:anchor="_Toc116154184" w:history="1">
             <w:r>
               <w:rPr>
                 <w:rStyle w:val="Hyperlink"/>
@@ -1194,7 +1308,7 @@
                 <w:noProof/>
                 <w:webHidden/>
               </w:rPr>
-              <w:instrText xml:space="preserve"> PAGEREF _Toc83330284 \h </w:instrText>
+              <w:instrText xml:space="preserve"> PAGEREF _Toc116154184 \h </w:instrText>
             </w:r>
             <w:r>
               <w:rPr>
@@ -1214,7 +1328,7 @@
                 <w:noProof/>
                 <w:webHidden/>
               </w:rPr>
-              <w:t>5</w:t>
+              <w:t>6</w:t>
             </w:r>
             <w:r>
               <w:rPr>
@@ -1234,12 +1348,10 @@
             <w:rPr>
               <w:rFonts w:eastAsiaTheme="minorEastAsia"/>
               <w:noProof/>
-              <w:sz w:val="24"/>
-              <w:szCs w:val="24"/>
-              <w:lang w:eastAsia="en-GB"/>
+              <w:lang w:val="en-US" w:eastAsia="ja-JP"/>
             </w:rPr>
           </w:pPr>
-          <w:hyperlink w:anchor="_Toc83330285" w:history="1">
+          <w:hyperlink w:anchor="_Toc116154185" w:history="1">
             <w:r>
               <w:rPr>
                 <w:rStyle w:val="Hyperlink"/>
@@ -1266,7 +1378,7 @@
                 <w:noProof/>
                 <w:webHidden/>
               </w:rPr>
-              <w:instrText xml:space="preserve"> PAGEREF _Toc83330285 \h </w:instrText>
+              <w:instrText xml:space="preserve"> PAGEREF _Toc116154185 \h </w:instrText>
             </w:r>
             <w:r>
               <w:rPr>
@@ -1286,7 +1398,7 @@
                 <w:noProof/>
                 <w:webHidden/>
               </w:rPr>
-              <w:t>6</w:t>
+              <w:t>7</w:t>
             </w:r>
             <w:r>
               <w:rPr>
@@ -1327,7 +1439,7 @@
       <w:pPr>
         <w:pStyle w:val="Heading1"/>
       </w:pPr>
-      <w:bookmarkStart w:id="0" w:name="_Toc83330272"/>
+      <w:bookmarkStart w:id="0" w:name="_Toc116154170"/>
       <w:r>
         <w:lastRenderedPageBreak/>
         <w:t xml:space="preserve">I. </w:t>
@@ -1706,6 +1818,9 @@
             <w:pPr>
               <w:pStyle w:val="Bang"/>
             </w:pPr>
+            <w:r>
+              <w:t>08/10/2022</w:t>
+            </w:r>
           </w:p>
         </w:tc>
         <w:tc>
@@ -1716,6 +1831,9 @@
             <w:pPr>
               <w:pStyle w:val="Bang"/>
             </w:pPr>
+            <w:r>
+              <w:t>A</w:t>
+            </w:r>
           </w:p>
         </w:tc>
         <w:tc>
@@ -1726,6 +1844,9 @@
             <w:pPr>
               <w:pStyle w:val="Bang"/>
             </w:pPr>
+            <w:r>
+              <w:t>GiangNT</w:t>
+            </w:r>
           </w:p>
         </w:tc>
         <w:tc>
@@ -1736,6 +1857,9 @@
             <w:pPr>
               <w:pStyle w:val="Bang"/>
             </w:pPr>
+            <w:r>
+              <w:t>Major Features Diagram</w:t>
+            </w:r>
           </w:p>
         </w:tc>
       </w:tr>
@@ -2056,7 +2180,7 @@
       <w:pPr>
         <w:pStyle w:val="Heading1"/>
       </w:pPr>
-      <w:bookmarkStart w:id="1" w:name="_Toc83330273"/>
+      <w:bookmarkStart w:id="1" w:name="_Toc116154171"/>
       <w:r>
         <w:lastRenderedPageBreak/>
         <w:t>II. Project Introduction</w:t>
@@ -2067,7 +2191,7 @@
       <w:pPr>
         <w:pStyle w:val="Heading2"/>
       </w:pPr>
-      <w:bookmarkStart w:id="2" w:name="_Toc83330274"/>
+      <w:bookmarkStart w:id="2" w:name="_Toc116154172"/>
       <w:r>
         <w:t>1. Overview</w:t>
       </w:r>
@@ -2077,7 +2201,7 @@
       <w:pPr>
         <w:pStyle w:val="Heading3"/>
       </w:pPr>
-      <w:bookmarkStart w:id="3" w:name="_Toc83330275"/>
+      <w:bookmarkStart w:id="3" w:name="_Toc116154173"/>
       <w:r>
         <w:t>1.1 Project Information</w:t>
       </w:r>
@@ -2205,7 +2329,7 @@
       <w:pPr>
         <w:pStyle w:val="Heading3"/>
       </w:pPr>
-      <w:bookmarkStart w:id="4" w:name="_Toc83330276"/>
+      <w:bookmarkStart w:id="4" w:name="_Toc116154174"/>
       <w:r>
         <w:t xml:space="preserve">1.2 </w:t>
       </w:r>
@@ -2974,7 +3098,7 @@
       <w:pPr>
         <w:pStyle w:val="Heading2"/>
       </w:pPr>
-      <w:bookmarkStart w:id="5" w:name="_Toc83330277"/>
+      <w:bookmarkStart w:id="5" w:name="_Toc116154175"/>
       <w:r>
         <w:t>2</w:t>
       </w:r>
@@ -3100,7 +3224,7 @@
       <w:pPr>
         <w:pStyle w:val="Heading2"/>
       </w:pPr>
-      <w:bookmarkStart w:id="6" w:name="_Toc83330278"/>
+      <w:bookmarkStart w:id="6" w:name="_Toc116154176"/>
       <w:r>
         <w:t>3</w:t>
       </w:r>
@@ -3116,7 +3240,7 @@
       <w:pPr>
         <w:pStyle w:val="Heading3"/>
       </w:pPr>
-      <w:bookmarkStart w:id="7" w:name="_Toc83330279"/>
+      <w:bookmarkStart w:id="7" w:name="_Toc116154177"/>
       <w:r>
         <w:t>3</w:t>
       </w:r>
@@ -3126,10 +3250,10 @@
       <w:r>
         <w:t xml:space="preserve"> </w:t>
       </w:r>
+      <w:r>
+        <w:t>FPT Can Tho</w:t>
+      </w:r>
       <w:bookmarkEnd w:id="7"/>
-      <w:r>
-        <w:t>FPT Can Tho</w:t>
-      </w:r>
     </w:p>
     <w:p>
       <w:pPr>
@@ -3279,7 +3403,7 @@
       <w:pPr>
         <w:pStyle w:val="Heading3"/>
       </w:pPr>
-      <w:bookmarkStart w:id="8" w:name="_Toc83330280"/>
+      <w:bookmarkStart w:id="8" w:name="_Toc116154178"/>
       <w:r>
         <w:t>3</w:t>
       </w:r>
@@ -3289,10 +3413,10 @@
       <w:r>
         <w:t xml:space="preserve"> </w:t>
       </w:r>
+      <w:r>
+        <w:t>Nhatot System</w:t>
+      </w:r>
       <w:bookmarkEnd w:id="8"/>
-      <w:r>
-        <w:t>Nhatot System</w:t>
-      </w:r>
     </w:p>
     <w:p>
       <w:pPr>
@@ -3302,7 +3426,6 @@
           <w:numId w:val="4"/>
         </w:numPr>
       </w:pPr>
-      <w:bookmarkStart w:id="9" w:name="_Toc83330281"/>
       <w:r>
         <w:t xml:space="preserve">Descriptions of the system: </w:t>
       </w:r>
@@ -3428,6 +3551,7 @@
       <w:pPr>
         <w:pStyle w:val="Heading3"/>
       </w:pPr>
+      <w:bookmarkStart w:id="9" w:name="_Toc116154179"/>
       <w:r>
         <w:t>3.</w:t>
       </w:r>
@@ -3440,6 +3564,7 @@
       <w:r>
         <w:t>BatDongSan System</w:t>
       </w:r>
+      <w:bookmarkEnd w:id="9"/>
     </w:p>
     <w:p>
       <w:pPr>
@@ -3575,6 +3700,7 @@
       <w:pPr>
         <w:pStyle w:val="Heading3"/>
       </w:pPr>
+      <w:bookmarkStart w:id="10" w:name="_Toc116154180"/>
       <w:r>
         <w:t>3.</w:t>
       </w:r>
@@ -3587,6 +3713,7 @@
       <w:r>
         <w:t>Blog</w:t>
       </w:r>
+      <w:bookmarkEnd w:id="10"/>
     </w:p>
     <w:p>
       <w:pPr>
@@ -3645,13 +3772,14 @@
       <w:pPr>
         <w:pStyle w:val="Heading2"/>
       </w:pPr>
+      <w:bookmarkStart w:id="11" w:name="_Toc116154181"/>
       <w:r>
         <w:t>4</w:t>
       </w:r>
       <w:r>
         <w:t>. Business Opportunity</w:t>
       </w:r>
-      <w:bookmarkEnd w:id="9"/>
+      <w:bookmarkEnd w:id="11"/>
     </w:p>
     <w:p>
       <w:pPr>
@@ -3670,7 +3798,7 @@
       <w:pPr>
         <w:pStyle w:val="Heading2"/>
       </w:pPr>
-      <w:bookmarkStart w:id="10" w:name="_Toc83330282"/>
+      <w:bookmarkStart w:id="12" w:name="_Toc116154182"/>
       <w:r>
         <w:t>5</w:t>
       </w:r>
@@ -3680,7 +3808,7 @@
       <w:r>
         <w:t>Software Product Vision</w:t>
       </w:r>
-      <w:bookmarkEnd w:id="10"/>
+      <w:bookmarkEnd w:id="12"/>
     </w:p>
     <w:p>
       <w:pPr>
@@ -3752,7 +3880,7 @@
       <w:pPr>
         <w:pStyle w:val="Heading2"/>
       </w:pPr>
-      <w:bookmarkStart w:id="11" w:name="_Toc83330283"/>
+      <w:bookmarkStart w:id="13" w:name="_Toc116154183"/>
       <w:r>
         <w:t>6</w:t>
       </w:r>
@@ -3765,7 +3893,7 @@
       <w:r>
         <w:t xml:space="preserve"> </w:t>
       </w:r>
-      <w:bookmarkStart w:id="12" w:name="_Toc356192841"/>
+      <w:bookmarkStart w:id="14" w:name="_Toc356192841"/>
       <w:r>
         <w:t xml:space="preserve">Scope </w:t>
       </w:r>
@@ -3775,21 +3903,21 @@
       <w:r>
         <w:t xml:space="preserve"> Limitations</w:t>
       </w:r>
-      <w:bookmarkEnd w:id="11"/>
-      <w:bookmarkEnd w:id="12"/>
+      <w:bookmarkEnd w:id="13"/>
+      <w:bookmarkEnd w:id="14"/>
     </w:p>
     <w:p>
       <w:pPr>
         <w:pStyle w:val="Heading3"/>
       </w:pPr>
-      <w:bookmarkStart w:id="13" w:name="_Toc83330284"/>
+      <w:bookmarkStart w:id="15" w:name="_Toc116154184"/>
       <w:r>
         <w:t>6</w:t>
       </w:r>
       <w:r>
         <w:t>.1 Major Features</w:t>
       </w:r>
-      <w:bookmarkEnd w:id="13"/>
+      <w:bookmarkEnd w:id="15"/>
     </w:p>
     <w:p>
       <w:pPr>
@@ -4360,6 +4488,88 @@
           <w:sz w:val="22"/>
           <w:szCs w:val="22"/>
         </w:rPr>
+        <w:t>A staff can</w:t>
+      </w:r>
+      <w:r>
+        <w:rPr>
+          <w:rFonts w:asciiTheme="minorHAnsi" w:hAnsiTheme="minorHAnsi" w:cstheme="minorHAnsi"/>
+          <w:sz w:val="22"/>
+          <w:szCs w:val="22"/>
+        </w:rPr>
+        <w:t xml:space="preserve"> view reports to</w:t>
+      </w:r>
+      <w:r>
+        <w:rPr>
+          <w:rFonts w:asciiTheme="minorHAnsi" w:hAnsiTheme="minorHAnsi" w:cstheme="minorHAnsi"/>
+          <w:sz w:val="22"/>
+          <w:szCs w:val="22"/>
+        </w:rPr>
+        <w:t xml:space="preserve"> </w:t>
+      </w:r>
+      <w:r>
+        <w:rPr>
+          <w:rFonts w:asciiTheme="minorHAnsi" w:hAnsiTheme="minorHAnsi" w:cstheme="minorHAnsi"/>
+          <w:sz w:val="22"/>
+          <w:szCs w:val="22"/>
+        </w:rPr>
+        <w:t>enable or disable accounts of landlords</w:t>
+      </w:r>
+    </w:p>
+    <w:p>
+      <w:pPr>
+        <w:pStyle w:val="List"/>
+        <w:rPr>
+          <w:rFonts w:asciiTheme="minorHAnsi" w:hAnsiTheme="minorHAnsi" w:cstheme="minorHAnsi"/>
+          <w:sz w:val="22"/>
+          <w:szCs w:val="22"/>
+        </w:rPr>
+      </w:pPr>
+      <w:r>
+        <w:rPr>
+          <w:rFonts w:asciiTheme="minorHAnsi" w:hAnsiTheme="minorHAnsi" w:cstheme="minorHAnsi"/>
+          <w:sz w:val="22"/>
+          <w:szCs w:val="22"/>
+        </w:rPr>
+        <w:t>FE-</w:t>
+      </w:r>
+      <w:r>
+        <w:rPr>
+          <w:rFonts w:asciiTheme="minorHAnsi" w:hAnsiTheme="minorHAnsi" w:cstheme="minorHAnsi"/>
+          <w:sz w:val="22"/>
+          <w:szCs w:val="22"/>
+        </w:rPr>
+        <w:t>1</w:t>
+      </w:r>
+      <w:r>
+        <w:rPr>
+          <w:rFonts w:asciiTheme="minorHAnsi" w:hAnsiTheme="minorHAnsi" w:cstheme="minorHAnsi"/>
+          <w:sz w:val="22"/>
+          <w:szCs w:val="22"/>
+        </w:rPr>
+        <w:t>1</w:t>
+      </w:r>
+      <w:r>
+        <w:rPr>
+          <w:rFonts w:asciiTheme="minorHAnsi" w:hAnsiTheme="minorHAnsi" w:cstheme="minorHAnsi"/>
+          <w:sz w:val="22"/>
+          <w:szCs w:val="22"/>
+        </w:rPr>
+        <w:t>:</w:t>
+      </w:r>
+      <w:r>
+        <w:rPr>
+          <w:rFonts w:asciiTheme="minorHAnsi" w:hAnsiTheme="minorHAnsi" w:cstheme="minorHAnsi"/>
+          <w:sz w:val="22"/>
+          <w:szCs w:val="22"/>
+        </w:rPr>
+        <w:tab/>
+      </w:r>
+      <w:r>
+        <w:rPr>
+          <w:rFonts w:asciiTheme="minorHAnsi" w:hAnsiTheme="minorHAnsi" w:cstheme="minorHAnsi"/>
+          <w:sz w:val="22"/>
+          <w:szCs w:val="22"/>
+        </w:rPr>
         <w:t>An admin can view, create, update, delete all staff’s accounts</w:t>
       </w:r>
     </w:p>
@@ -4386,7 +4596,15 @@
           <w:sz w:val="22"/>
           <w:szCs w:val="22"/>
         </w:rPr>
-        <w:t>11</w:t>
+        <w:t>1</w:t>
+      </w:r>
+      <w:r>
+        <w:rPr>
+          <w:rFonts w:asciiTheme="minorHAnsi" w:hAnsiTheme="minorHAnsi" w:cstheme="minorHAnsi"/>
+          <w:sz w:val="22"/>
+          <w:szCs w:val="22"/>
+        </w:rPr>
+        <w:t>2</w:t>
       </w:r>
       <w:r>
         <w:rPr>
@@ -4427,10 +4645,10 @@
         </w:rPr>
         <w:lastRenderedPageBreak/>
         <w:drawing>
-          <wp:inline distT="0" distB="0" distL="0" distR="0" wp14:anchorId="7CEE188D" wp14:editId="5530DE98">
-            <wp:extent cx="5746750" cy="2727325"/>
-            <wp:effectExtent l="0" t="0" r="6350" b="0"/>
-            <wp:docPr id="1" name="Picture 1"/>
+          <wp:inline distT="0" distB="0" distL="0" distR="0" wp14:anchorId="012EBD14" wp14:editId="7F2C7E55">
+            <wp:extent cx="5746750" cy="2338070"/>
+            <wp:effectExtent l="0" t="0" r="6350" b="5080"/>
+            <wp:docPr id="2" name="Picture 2"/>
             <wp:cNvGraphicFramePr>
               <a:graphicFrameLocks xmlns:a="http://schemas.openxmlformats.org/drawingml/2006/main" noChangeAspect="1"/>
             </wp:cNvGraphicFramePr>
@@ -4438,23 +4656,36 @@
               <a:graphicData uri="http://schemas.openxmlformats.org/drawingml/2006/picture">
                 <pic:pic xmlns:pic="http://schemas.openxmlformats.org/drawingml/2006/picture">
                   <pic:nvPicPr>
-                    <pic:cNvPr id="1" name=""/>
-                    <pic:cNvPicPr/>
+                    <pic:cNvPr id="0" name="Picture 1"/>
+                    <pic:cNvPicPr>
+                      <a:picLocks noChangeAspect="1" noChangeArrowheads="1"/>
+                    </pic:cNvPicPr>
                   </pic:nvPicPr>
                   <pic:blipFill>
-                    <a:blip r:embed="rId11"/>
+                    <a:blip r:embed="rId11" cstate="print">
+                      <a:extLst>
+                        <a:ext uri="{28A0092B-C50C-407E-A947-70E740481C1C}">
+                          <a14:useLocalDpi xmlns:a14="http://schemas.microsoft.com/office/drawing/2010/main" val="0"/>
+                        </a:ext>
+                      </a:extLst>
+                    </a:blip>
+                    <a:srcRect/>
                     <a:stretch>
                       <a:fillRect/>
                     </a:stretch>
                   </pic:blipFill>
-                  <pic:spPr>
+                  <pic:spPr bwMode="auto">
                     <a:xfrm>
                       <a:off x="0" y="0"/>
-                      <a:ext cx="5746750" cy="2727325"/>
+                      <a:ext cx="5746750" cy="2338070"/>
                     </a:xfrm>
                     <a:prstGeom prst="rect">
                       <a:avLst/>
                     </a:prstGeom>
+                    <a:noFill/>
+                    <a:ln>
+                      <a:noFill/>
+                    </a:ln>
                   </pic:spPr>
                 </pic:pic>
               </a:graphicData>
@@ -4474,7 +4705,7 @@
       <w:pPr>
         <w:pStyle w:val="Heading3"/>
       </w:pPr>
-      <w:bookmarkStart w:id="14" w:name="_Toc83330285"/>
+      <w:bookmarkStart w:id="16" w:name="_Toc116154185"/>
       <w:r>
         <w:t>6</w:t>
       </w:r>
@@ -4487,7 +4718,7 @@
       <w:r>
         <w:t xml:space="preserve"> </w:t>
       </w:r>
-      <w:bookmarkStart w:id="15" w:name="_Toc356192845"/>
+      <w:bookmarkStart w:id="17" w:name="_Toc356192845"/>
       <w:r>
         <w:t xml:space="preserve">Limitations </w:t>
       </w:r>
@@ -4497,8 +4728,8 @@
       <w:r>
         <w:t xml:space="preserve"> Exclusions</w:t>
       </w:r>
-      <w:bookmarkEnd w:id="14"/>
-      <w:bookmarkEnd w:id="15"/>
+      <w:bookmarkEnd w:id="16"/>
+      <w:bookmarkEnd w:id="17"/>
     </w:p>
     <w:p>
       <w:pPr>

</xml_diff>

<commit_message>
[Documentation] Final revision on Report 1, 2, 3
</commit_message>
<xml_diff>
--- a/Documentation/Report1_Project Introduction.docx
+++ b/Documentation/Report1_Project Introduction.docx
@@ -301,7 +301,7 @@
           <w:r>
             <w:fldChar w:fldCharType="separate"/>
           </w:r>
-          <w:hyperlink w:anchor="_Toc116154170" w:history="1">
+          <w:hyperlink w:anchor="_Toc116258851" w:history="1">
             <w:r>
               <w:rPr>
                 <w:rStyle w:val="Hyperlink"/>
@@ -328,7 +328,7 @@
                 <w:noProof/>
                 <w:webHidden/>
               </w:rPr>
-              <w:instrText xml:space="preserve"> PAGEREF _Toc116154170 \h </w:instrText>
+              <w:instrText xml:space="preserve"> PAGEREF _Toc116258851 \h </w:instrText>
             </w:r>
             <w:r>
               <w:rPr>
@@ -371,7 +371,7 @@
               <w:lang w:val="en-US" w:eastAsia="ja-JP"/>
             </w:rPr>
           </w:pPr>
-          <w:hyperlink w:anchor="_Toc116154171" w:history="1">
+          <w:hyperlink w:anchor="_Toc116258852" w:history="1">
             <w:r>
               <w:rPr>
                 <w:rStyle w:val="Hyperlink"/>
@@ -398,7 +398,7 @@
                 <w:noProof/>
                 <w:webHidden/>
               </w:rPr>
-              <w:instrText xml:space="preserve"> PAGEREF _Toc116154171 \h </w:instrText>
+              <w:instrText xml:space="preserve"> PAGEREF _Toc116258852 \h </w:instrText>
             </w:r>
             <w:r>
               <w:rPr>
@@ -441,7 +441,7 @@
               <w:lang w:val="en-US" w:eastAsia="ja-JP"/>
             </w:rPr>
           </w:pPr>
-          <w:hyperlink w:anchor="_Toc116154172" w:history="1">
+          <w:hyperlink w:anchor="_Toc116258853" w:history="1">
             <w:r>
               <w:rPr>
                 <w:rStyle w:val="Hyperlink"/>
@@ -468,7 +468,7 @@
                 <w:noProof/>
                 <w:webHidden/>
               </w:rPr>
-              <w:instrText xml:space="preserve"> PAGEREF _Toc116154172 \h </w:instrText>
+              <w:instrText xml:space="preserve"> PAGEREF _Toc116258853 \h </w:instrText>
             </w:r>
             <w:r>
               <w:rPr>
@@ -511,7 +511,7 @@
               <w:lang w:val="en-US" w:eastAsia="ja-JP"/>
             </w:rPr>
           </w:pPr>
-          <w:hyperlink w:anchor="_Toc116154173" w:history="1">
+          <w:hyperlink w:anchor="_Toc116258854" w:history="1">
             <w:r>
               <w:rPr>
                 <w:rStyle w:val="Hyperlink"/>
@@ -538,7 +538,7 @@
                 <w:noProof/>
                 <w:webHidden/>
               </w:rPr>
-              <w:instrText xml:space="preserve"> PAGEREF _Toc116154173 \h </w:instrText>
+              <w:instrText xml:space="preserve"> PAGEREF _Toc116258854 \h </w:instrText>
             </w:r>
             <w:r>
               <w:rPr>
@@ -581,7 +581,7 @@
               <w:lang w:val="en-US" w:eastAsia="ja-JP"/>
             </w:rPr>
           </w:pPr>
-          <w:hyperlink w:anchor="_Toc116154174" w:history="1">
+          <w:hyperlink w:anchor="_Toc116258855" w:history="1">
             <w:r>
               <w:rPr>
                 <w:rStyle w:val="Hyperlink"/>
@@ -608,7 +608,7 @@
                 <w:noProof/>
                 <w:webHidden/>
               </w:rPr>
-              <w:instrText xml:space="preserve"> PAGEREF _Toc116154174 \h </w:instrText>
+              <w:instrText xml:space="preserve"> PAGEREF _Toc116258855 \h </w:instrText>
             </w:r>
             <w:r>
               <w:rPr>
@@ -651,7 +651,7 @@
               <w:lang w:val="en-US" w:eastAsia="ja-JP"/>
             </w:rPr>
           </w:pPr>
-          <w:hyperlink w:anchor="_Toc116154175" w:history="1">
+          <w:hyperlink w:anchor="_Toc116258856" w:history="1">
             <w:r>
               <w:rPr>
                 <w:rStyle w:val="Hyperlink"/>
@@ -678,7 +678,7 @@
                 <w:noProof/>
                 <w:webHidden/>
               </w:rPr>
-              <w:instrText xml:space="preserve"> PAGEREF _Toc116154175 \h </w:instrText>
+              <w:instrText xml:space="preserve"> PAGEREF _Toc116258856 \h </w:instrText>
             </w:r>
             <w:r>
               <w:rPr>
@@ -721,7 +721,7 @@
               <w:lang w:val="en-US" w:eastAsia="ja-JP"/>
             </w:rPr>
           </w:pPr>
-          <w:hyperlink w:anchor="_Toc116154176" w:history="1">
+          <w:hyperlink w:anchor="_Toc116258857" w:history="1">
             <w:r>
               <w:rPr>
                 <w:rStyle w:val="Hyperlink"/>
@@ -748,7 +748,7 @@
                 <w:noProof/>
                 <w:webHidden/>
               </w:rPr>
-              <w:instrText xml:space="preserve"> PAGEREF _Toc116154176 \h </w:instrText>
+              <w:instrText xml:space="preserve"> PAGEREF _Toc116258857 \h </w:instrText>
             </w:r>
             <w:r>
               <w:rPr>
@@ -791,7 +791,7 @@
               <w:lang w:val="en-US" w:eastAsia="ja-JP"/>
             </w:rPr>
           </w:pPr>
-          <w:hyperlink w:anchor="_Toc116154177" w:history="1">
+          <w:hyperlink w:anchor="_Toc116258858" w:history="1">
             <w:r>
               <w:rPr>
                 <w:rStyle w:val="Hyperlink"/>
@@ -818,7 +818,7 @@
                 <w:noProof/>
                 <w:webHidden/>
               </w:rPr>
-              <w:instrText xml:space="preserve"> PAGEREF _Toc116154177 \h </w:instrText>
+              <w:instrText xml:space="preserve"> PAGEREF _Toc116258858 \h </w:instrText>
             </w:r>
             <w:r>
               <w:rPr>
@@ -861,7 +861,7 @@
               <w:lang w:val="en-US" w:eastAsia="ja-JP"/>
             </w:rPr>
           </w:pPr>
-          <w:hyperlink w:anchor="_Toc116154178" w:history="1">
+          <w:hyperlink w:anchor="_Toc116258859" w:history="1">
             <w:r>
               <w:rPr>
                 <w:rStyle w:val="Hyperlink"/>
@@ -888,7 +888,7 @@
                 <w:noProof/>
                 <w:webHidden/>
               </w:rPr>
-              <w:instrText xml:space="preserve"> PAGEREF _Toc116154178 \h </w:instrText>
+              <w:instrText xml:space="preserve"> PAGEREF _Toc116258859 \h </w:instrText>
             </w:r>
             <w:r>
               <w:rPr>
@@ -931,7 +931,7 @@
               <w:lang w:val="en-US" w:eastAsia="ja-JP"/>
             </w:rPr>
           </w:pPr>
-          <w:hyperlink w:anchor="_Toc116154179" w:history="1">
+          <w:hyperlink w:anchor="_Toc116258860" w:history="1">
             <w:r>
               <w:rPr>
                 <w:rStyle w:val="Hyperlink"/>
@@ -958,7 +958,7 @@
                 <w:noProof/>
                 <w:webHidden/>
               </w:rPr>
-              <w:instrText xml:space="preserve"> PAGEREF _Toc116154179 \h </w:instrText>
+              <w:instrText xml:space="preserve"> PAGEREF _Toc116258860 \h </w:instrText>
             </w:r>
             <w:r>
               <w:rPr>
@@ -1001,7 +1001,7 @@
               <w:lang w:val="en-US" w:eastAsia="ja-JP"/>
             </w:rPr>
           </w:pPr>
-          <w:hyperlink w:anchor="_Toc116154180" w:history="1">
+          <w:hyperlink w:anchor="_Toc116258861" w:history="1">
             <w:r>
               <w:rPr>
                 <w:rStyle w:val="Hyperlink"/>
@@ -1028,7 +1028,7 @@
                 <w:noProof/>
                 <w:webHidden/>
               </w:rPr>
-              <w:instrText xml:space="preserve"> PAGEREF _Toc116154180 \h </w:instrText>
+              <w:instrText xml:space="preserve"> PAGEREF _Toc116258861 \h </w:instrText>
             </w:r>
             <w:r>
               <w:rPr>
@@ -1071,7 +1071,7 @@
               <w:lang w:val="en-US" w:eastAsia="ja-JP"/>
             </w:rPr>
           </w:pPr>
-          <w:hyperlink w:anchor="_Toc116154181" w:history="1">
+          <w:hyperlink w:anchor="_Toc116258862" w:history="1">
             <w:r>
               <w:rPr>
                 <w:rStyle w:val="Hyperlink"/>
@@ -1098,7 +1098,7 @@
                 <w:noProof/>
                 <w:webHidden/>
               </w:rPr>
-              <w:instrText xml:space="preserve"> PAGEREF _Toc116154181 \h </w:instrText>
+              <w:instrText xml:space="preserve"> PAGEREF _Toc116258862 \h </w:instrText>
             </w:r>
             <w:r>
               <w:rPr>
@@ -1141,7 +1141,7 @@
               <w:lang w:val="en-US" w:eastAsia="ja-JP"/>
             </w:rPr>
           </w:pPr>
-          <w:hyperlink w:anchor="_Toc116154182" w:history="1">
+          <w:hyperlink w:anchor="_Toc116258863" w:history="1">
             <w:r>
               <w:rPr>
                 <w:rStyle w:val="Hyperlink"/>
@@ -1168,7 +1168,7 @@
                 <w:noProof/>
                 <w:webHidden/>
               </w:rPr>
-              <w:instrText xml:space="preserve"> PAGEREF _Toc116154182 \h </w:instrText>
+              <w:instrText xml:space="preserve"> PAGEREF _Toc116258863 \h </w:instrText>
             </w:r>
             <w:r>
               <w:rPr>
@@ -1211,7 +1211,7 @@
               <w:lang w:val="en-US" w:eastAsia="ja-JP"/>
             </w:rPr>
           </w:pPr>
-          <w:hyperlink w:anchor="_Toc116154183" w:history="1">
+          <w:hyperlink w:anchor="_Toc116258864" w:history="1">
             <w:r>
               <w:rPr>
                 <w:rStyle w:val="Hyperlink"/>
@@ -1238,7 +1238,7 @@
                 <w:noProof/>
                 <w:webHidden/>
               </w:rPr>
-              <w:instrText xml:space="preserve"> PAGEREF _Toc116154183 \h </w:instrText>
+              <w:instrText xml:space="preserve"> PAGEREF _Toc116258864 \h </w:instrText>
             </w:r>
             <w:r>
               <w:rPr>
@@ -1281,7 +1281,7 @@
               <w:lang w:val="en-US" w:eastAsia="ja-JP"/>
             </w:rPr>
           </w:pPr>
-          <w:hyperlink w:anchor="_Toc116154184" w:history="1">
+          <w:hyperlink w:anchor="_Toc116258865" w:history="1">
             <w:r>
               <w:rPr>
                 <w:rStyle w:val="Hyperlink"/>
@@ -1308,7 +1308,7 @@
                 <w:noProof/>
                 <w:webHidden/>
               </w:rPr>
-              <w:instrText xml:space="preserve"> PAGEREF _Toc116154184 \h </w:instrText>
+              <w:instrText xml:space="preserve"> PAGEREF _Toc116258865 \h </w:instrText>
             </w:r>
             <w:r>
               <w:rPr>
@@ -1351,7 +1351,7 @@
               <w:lang w:val="en-US" w:eastAsia="ja-JP"/>
             </w:rPr>
           </w:pPr>
-          <w:hyperlink w:anchor="_Toc116154185" w:history="1">
+          <w:hyperlink w:anchor="_Toc116258866" w:history="1">
             <w:r>
               <w:rPr>
                 <w:rStyle w:val="Hyperlink"/>
@@ -1378,7 +1378,7 @@
                 <w:noProof/>
                 <w:webHidden/>
               </w:rPr>
-              <w:instrText xml:space="preserve"> PAGEREF _Toc116154185 \h </w:instrText>
+              <w:instrText xml:space="preserve"> PAGEREF _Toc116258866 \h </w:instrText>
             </w:r>
             <w:r>
               <w:rPr>
@@ -1439,7 +1439,7 @@
       <w:pPr>
         <w:pStyle w:val="Heading1"/>
       </w:pPr>
-      <w:bookmarkStart w:id="0" w:name="_Toc116154170"/>
+      <w:bookmarkStart w:id="0" w:name="_Toc116258851"/>
       <w:r>
         <w:lastRenderedPageBreak/>
         <w:t xml:space="preserve">I. </w:t>
@@ -2180,7 +2180,7 @@
       <w:pPr>
         <w:pStyle w:val="Heading1"/>
       </w:pPr>
-      <w:bookmarkStart w:id="1" w:name="_Toc116154171"/>
+      <w:bookmarkStart w:id="1" w:name="_Toc116258852"/>
       <w:r>
         <w:lastRenderedPageBreak/>
         <w:t>II. Project Introduction</w:t>
@@ -2191,7 +2191,7 @@
       <w:pPr>
         <w:pStyle w:val="Heading2"/>
       </w:pPr>
-      <w:bookmarkStart w:id="2" w:name="_Toc116154172"/>
+      <w:bookmarkStart w:id="2" w:name="_Toc116258853"/>
       <w:r>
         <w:t>1. Overview</w:t>
       </w:r>
@@ -2201,7 +2201,7 @@
       <w:pPr>
         <w:pStyle w:val="Heading3"/>
       </w:pPr>
-      <w:bookmarkStart w:id="3" w:name="_Toc116154173"/>
+      <w:bookmarkStart w:id="3" w:name="_Toc116258854"/>
       <w:r>
         <w:t>1.1 Project Information</w:t>
       </w:r>
@@ -2329,7 +2329,7 @@
       <w:pPr>
         <w:pStyle w:val="Heading3"/>
       </w:pPr>
-      <w:bookmarkStart w:id="4" w:name="_Toc116154174"/>
+      <w:bookmarkStart w:id="4" w:name="_Toc116258855"/>
       <w:r>
         <w:t xml:space="preserve">1.2 </w:t>
       </w:r>
@@ -3098,7 +3098,7 @@
       <w:pPr>
         <w:pStyle w:val="Heading2"/>
       </w:pPr>
-      <w:bookmarkStart w:id="5" w:name="_Toc116154175"/>
+      <w:bookmarkStart w:id="5" w:name="_Toc116258856"/>
       <w:r>
         <w:t>2</w:t>
       </w:r>
@@ -3224,7 +3224,7 @@
       <w:pPr>
         <w:pStyle w:val="Heading2"/>
       </w:pPr>
-      <w:bookmarkStart w:id="6" w:name="_Toc116154176"/>
+      <w:bookmarkStart w:id="6" w:name="_Toc116258857"/>
       <w:r>
         <w:t>3</w:t>
       </w:r>
@@ -3240,7 +3240,7 @@
       <w:pPr>
         <w:pStyle w:val="Heading3"/>
       </w:pPr>
-      <w:bookmarkStart w:id="7" w:name="_Toc116154177"/>
+      <w:bookmarkStart w:id="7" w:name="_Toc116258858"/>
       <w:r>
         <w:t>3</w:t>
       </w:r>
@@ -3403,7 +3403,7 @@
       <w:pPr>
         <w:pStyle w:val="Heading3"/>
       </w:pPr>
-      <w:bookmarkStart w:id="8" w:name="_Toc116154178"/>
+      <w:bookmarkStart w:id="8" w:name="_Toc116258859"/>
       <w:r>
         <w:t>3</w:t>
       </w:r>
@@ -3551,7 +3551,7 @@
       <w:pPr>
         <w:pStyle w:val="Heading3"/>
       </w:pPr>
-      <w:bookmarkStart w:id="9" w:name="_Toc116154179"/>
+      <w:bookmarkStart w:id="9" w:name="_Toc116258860"/>
       <w:r>
         <w:t>3.</w:t>
       </w:r>
@@ -3700,7 +3700,7 @@
       <w:pPr>
         <w:pStyle w:val="Heading3"/>
       </w:pPr>
-      <w:bookmarkStart w:id="10" w:name="_Toc116154180"/>
+      <w:bookmarkStart w:id="10" w:name="_Toc116258861"/>
       <w:r>
         <w:t>3.</w:t>
       </w:r>
@@ -3772,7 +3772,7 @@
       <w:pPr>
         <w:pStyle w:val="Heading2"/>
       </w:pPr>
-      <w:bookmarkStart w:id="11" w:name="_Toc116154181"/>
+      <w:bookmarkStart w:id="11" w:name="_Toc116258862"/>
       <w:r>
         <w:t>4</w:t>
       </w:r>
@@ -3798,7 +3798,7 @@
       <w:pPr>
         <w:pStyle w:val="Heading2"/>
       </w:pPr>
-      <w:bookmarkStart w:id="12" w:name="_Toc116154182"/>
+      <w:bookmarkStart w:id="12" w:name="_Toc116258863"/>
       <w:r>
         <w:t>5</w:t>
       </w:r>
@@ -3880,7 +3880,7 @@
       <w:pPr>
         <w:pStyle w:val="Heading2"/>
       </w:pPr>
-      <w:bookmarkStart w:id="13" w:name="_Toc116154183"/>
+      <w:bookmarkStart w:id="13" w:name="_Toc116258864"/>
       <w:r>
         <w:t>6</w:t>
       </w:r>
@@ -3910,7 +3910,7 @@
       <w:pPr>
         <w:pStyle w:val="Heading3"/>
       </w:pPr>
-      <w:bookmarkStart w:id="15" w:name="_Toc116154184"/>
+      <w:bookmarkStart w:id="15" w:name="_Toc116258865"/>
       <w:r>
         <w:t>6</w:t>
       </w:r>
@@ -4504,15 +4504,7 @@
           <w:sz w:val="22"/>
           <w:szCs w:val="22"/>
         </w:rPr>
-        <w:t xml:space="preserve"> </w:t>
-      </w:r>
-      <w:r>
-        <w:rPr>
-          <w:rFonts w:asciiTheme="minorHAnsi" w:hAnsiTheme="minorHAnsi" w:cstheme="minorHAnsi"/>
-          <w:sz w:val="22"/>
-          <w:szCs w:val="22"/>
-        </w:rPr>
-        <w:t>enable or disable accounts of landlords</w:t>
+        <w:t xml:space="preserve"> enable or disable accounts of landlords</w:t>
       </w:r>
     </w:p>
     <w:p>
@@ -4705,7 +4697,7 @@
       <w:pPr>
         <w:pStyle w:val="Heading3"/>
       </w:pPr>
-      <w:bookmarkStart w:id="16" w:name="_Toc116154185"/>
+      <w:bookmarkStart w:id="16" w:name="_Toc116258866"/>
       <w:r>
         <w:t>6</w:t>
       </w:r>

</xml_diff>

<commit_message>
[Angular] Add house chart
</commit_message>
<xml_diff>
--- a/Documentation/Report1_Project Introduction.docx
+++ b/Documentation/Report1_Project Introduction.docx
@@ -1968,8 +1968,6 @@
             <w:r>
               <w:t>Software Product Vision</w:t>
             </w:r>
-            <w:bookmarkStart w:id="1" w:name="_GoBack"/>
-            <w:bookmarkEnd w:id="1"/>
           </w:p>
         </w:tc>
       </w:tr>
@@ -2206,32 +2204,32 @@
       <w:pPr>
         <w:pStyle w:val="Heading1"/>
       </w:pPr>
-      <w:bookmarkStart w:id="2" w:name="_Toc116258852"/>
+      <w:bookmarkStart w:id="1" w:name="_Toc116258852"/>
       <w:r>
         <w:lastRenderedPageBreak/>
         <w:t>II. Project Introduction</w:t>
       </w:r>
+      <w:bookmarkEnd w:id="1"/>
+    </w:p>
+    <w:p>
+      <w:pPr>
+        <w:pStyle w:val="Heading2"/>
+      </w:pPr>
+      <w:bookmarkStart w:id="2" w:name="_Toc116258853"/>
+      <w:r>
+        <w:t>1. Overview</w:t>
+      </w:r>
       <w:bookmarkEnd w:id="2"/>
     </w:p>
     <w:p>
       <w:pPr>
-        <w:pStyle w:val="Heading2"/>
-      </w:pPr>
-      <w:bookmarkStart w:id="3" w:name="_Toc116258853"/>
-      <w:r>
-        <w:t>1. Overview</w:t>
+        <w:pStyle w:val="Heading3"/>
+      </w:pPr>
+      <w:bookmarkStart w:id="3" w:name="_Toc116258854"/>
+      <w:r>
+        <w:t>1.1 Project Information</w:t>
       </w:r>
       <w:bookmarkEnd w:id="3"/>
-    </w:p>
-    <w:p>
-      <w:pPr>
-        <w:pStyle w:val="Heading3"/>
-      </w:pPr>
-      <w:bookmarkStart w:id="4" w:name="_Toc116258854"/>
-      <w:r>
-        <w:t>1.1 Project Information</w:t>
-      </w:r>
-      <w:bookmarkEnd w:id="4"/>
     </w:p>
     <w:p>
       <w:pPr>
@@ -2355,14 +2353,14 @@
       <w:pPr>
         <w:pStyle w:val="Heading3"/>
       </w:pPr>
-      <w:bookmarkStart w:id="5" w:name="_Toc116258855"/>
+      <w:bookmarkStart w:id="4" w:name="_Toc116258855"/>
       <w:r>
         <w:t xml:space="preserve">1.2 </w:t>
       </w:r>
       <w:r>
         <w:t>Project Team</w:t>
       </w:r>
-      <w:bookmarkEnd w:id="5"/>
+      <w:bookmarkEnd w:id="4"/>
     </w:p>
     <w:tbl>
       <w:tblPr>
@@ -3124,7 +3122,7 @@
       <w:pPr>
         <w:pStyle w:val="Heading2"/>
       </w:pPr>
-      <w:bookmarkStart w:id="6" w:name="_Toc116258856"/>
+      <w:bookmarkStart w:id="5" w:name="_Toc116258856"/>
       <w:r>
         <w:t>2</w:t>
       </w:r>
@@ -3137,7 +3135,7 @@
       <w:r>
         <w:t>Background</w:t>
       </w:r>
-      <w:bookmarkEnd w:id="6"/>
+      <w:bookmarkEnd w:id="5"/>
     </w:p>
     <w:p>
       <w:pPr>
@@ -3200,7 +3198,15 @@
         <w:jc w:val="both"/>
       </w:pPr>
       <w:r>
-        <w:t xml:space="preserve">The data of the motel rooms is not specific, the inn owner only posts general to the FB group as "Room for rent, xxx square meters, price, address, contact number ....". So, when enrolling new students, thousands of students want to find a hostel in 1 short time like when enrolling </w:t>
+        <w:t>The data of the motel rooms is not specific, the inn owner only posts general to the FB group as "Room for rent, xxx square meters, price, address, contact number ....</w:t>
+      </w:r>
+      <w:proofErr w:type="gramStart"/>
+      <w:r>
+        <w:t>".</w:t>
+      </w:r>
+      <w:proofErr w:type="gramEnd"/>
+      <w:r>
+        <w:t xml:space="preserve"> So, when enrolling new students, thousands of students want to find a hostel in 1 short time like when enrolling </w:t>
       </w:r>
       <w:r>
         <w:lastRenderedPageBreak/>
@@ -3250,7 +3256,7 @@
       <w:pPr>
         <w:pStyle w:val="Heading2"/>
       </w:pPr>
-      <w:bookmarkStart w:id="7" w:name="_Toc116258857"/>
+      <w:bookmarkStart w:id="6" w:name="_Toc116258857"/>
       <w:r>
         <w:t>3</w:t>
       </w:r>
@@ -3260,26 +3266,26 @@
       <w:r>
         <w:t>s</w:t>
       </w:r>
+      <w:bookmarkEnd w:id="6"/>
+    </w:p>
+    <w:p>
+      <w:pPr>
+        <w:pStyle w:val="Heading3"/>
+      </w:pPr>
+      <w:bookmarkStart w:id="7" w:name="_Toc116258858"/>
+      <w:r>
+        <w:t>3</w:t>
+      </w:r>
+      <w:r>
+        <w:t>.1</w:t>
+      </w:r>
+      <w:r>
+        <w:t xml:space="preserve"> </w:t>
+      </w:r>
+      <w:r>
+        <w:t>FPT Can Tho</w:t>
+      </w:r>
       <w:bookmarkEnd w:id="7"/>
-    </w:p>
-    <w:p>
-      <w:pPr>
-        <w:pStyle w:val="Heading3"/>
-      </w:pPr>
-      <w:bookmarkStart w:id="8" w:name="_Toc116258858"/>
-      <w:r>
-        <w:t>3</w:t>
-      </w:r>
-      <w:r>
-        <w:t>.1</w:t>
-      </w:r>
-      <w:r>
-        <w:t xml:space="preserve"> </w:t>
-      </w:r>
-      <w:r>
-        <w:t>FPT Can Tho</w:t>
-      </w:r>
-      <w:bookmarkEnd w:id="8"/>
     </w:p>
     <w:p>
       <w:pPr>
@@ -3429,7 +3435,7 @@
       <w:pPr>
         <w:pStyle w:val="Heading3"/>
       </w:pPr>
-      <w:bookmarkStart w:id="9" w:name="_Toc116258859"/>
+      <w:bookmarkStart w:id="8" w:name="_Toc116258859"/>
       <w:r>
         <w:t>3</w:t>
       </w:r>
@@ -3442,7 +3448,7 @@
       <w:r>
         <w:t>Nhatot System</w:t>
       </w:r>
-      <w:bookmarkEnd w:id="9"/>
+      <w:bookmarkEnd w:id="8"/>
     </w:p>
     <w:p>
       <w:pPr>
@@ -3577,7 +3583,7 @@
       <w:pPr>
         <w:pStyle w:val="Heading3"/>
       </w:pPr>
-      <w:bookmarkStart w:id="10" w:name="_Toc116258860"/>
+      <w:bookmarkStart w:id="9" w:name="_Toc116258860"/>
       <w:r>
         <w:t>3.</w:t>
       </w:r>
@@ -3590,7 +3596,7 @@
       <w:r>
         <w:t>BatDongSan System</w:t>
       </w:r>
-      <w:bookmarkEnd w:id="10"/>
+      <w:bookmarkEnd w:id="9"/>
     </w:p>
     <w:p>
       <w:pPr>
@@ -3726,7 +3732,7 @@
       <w:pPr>
         <w:pStyle w:val="Heading3"/>
       </w:pPr>
-      <w:bookmarkStart w:id="11" w:name="_Toc116258861"/>
+      <w:bookmarkStart w:id="10" w:name="_Toc116258861"/>
       <w:r>
         <w:t>3.</w:t>
       </w:r>
@@ -3739,7 +3745,7 @@
       <w:r>
         <w:t>Blog</w:t>
       </w:r>
-      <w:bookmarkEnd w:id="11"/>
+      <w:bookmarkEnd w:id="10"/>
     </w:p>
     <w:p>
       <w:pPr>
@@ -3798,326 +3804,326 @@
       <w:pPr>
         <w:pStyle w:val="Heading2"/>
       </w:pPr>
-      <w:bookmarkStart w:id="12" w:name="_Toc116258862"/>
+      <w:bookmarkStart w:id="11" w:name="_Toc116258862"/>
       <w:r>
         <w:t>4</w:t>
       </w:r>
       <w:r>
         <w:t>. Business Opportunity</w:t>
       </w:r>
+      <w:bookmarkEnd w:id="11"/>
+    </w:p>
+    <w:p>
+      <w:pPr>
+        <w:ind w:firstLine="720"/>
+        <w:rPr>
+          <w:color w:val="000000" w:themeColor="text1"/>
+        </w:rPr>
+      </w:pPr>
+      <w:r>
+        <w:rPr>
+          <w:color w:val="000000" w:themeColor="text1"/>
+        </w:rPr>
+        <w:t xml:space="preserve">The number of students who enters FPT University is increasing </w:t>
+      </w:r>
+      <w:r>
+        <w:rPr>
+          <w:color w:val="000000" w:themeColor="text1"/>
+        </w:rPr>
+        <w:t>extraordinarily</w:t>
+      </w:r>
+      <w:r>
+        <w:rPr>
+          <w:color w:val="000000" w:themeColor="text1"/>
+        </w:rPr>
+        <w:t xml:space="preserve">. </w:t>
+      </w:r>
+      <w:r>
+        <w:rPr>
+          <w:color w:val="000000" w:themeColor="text1"/>
+        </w:rPr>
+        <w:t>On the other hand,</w:t>
+      </w:r>
+      <w:r>
+        <w:rPr>
+          <w:color w:val="000000" w:themeColor="text1"/>
+        </w:rPr>
+        <w:t xml:space="preserve"> the number of </w:t>
+      </w:r>
+      <w:r>
+        <w:rPr>
+          <w:color w:val="000000" w:themeColor="text1"/>
+        </w:rPr>
+        <w:t>rentals</w:t>
+      </w:r>
+      <w:r>
+        <w:rPr>
+          <w:color w:val="000000" w:themeColor="text1"/>
+        </w:rPr>
+        <w:t xml:space="preserve"> </w:t>
+      </w:r>
+      <w:r>
+        <w:rPr>
+          <w:color w:val="000000" w:themeColor="text1"/>
+        </w:rPr>
+        <w:t xml:space="preserve">does </w:t>
+      </w:r>
+      <w:r>
+        <w:rPr>
+          <w:color w:val="000000" w:themeColor="text1"/>
+        </w:rPr>
+        <w:t>not satisfy the demand</w:t>
+      </w:r>
+      <w:r>
+        <w:rPr>
+          <w:color w:val="000000" w:themeColor="text1"/>
+        </w:rPr>
+        <w:t xml:space="preserve"> </w:t>
+      </w:r>
+      <w:r>
+        <w:rPr>
+          <w:color w:val="000000" w:themeColor="text1"/>
+        </w:rPr>
+        <w:t>due to</w:t>
+      </w:r>
+      <w:r>
+        <w:rPr>
+          <w:color w:val="000000" w:themeColor="text1"/>
+        </w:rPr>
+        <w:t xml:space="preserve"> the infrequent update of these rentals’ status</w:t>
+      </w:r>
+      <w:r>
+        <w:rPr>
+          <w:color w:val="000000" w:themeColor="text1"/>
+        </w:rPr>
+        <w:t xml:space="preserve"> and inaccessibility of the information</w:t>
+      </w:r>
+      <w:r>
+        <w:rPr>
+          <w:color w:val="000000" w:themeColor="text1"/>
+        </w:rPr>
+        <w:t xml:space="preserve">. Therefore, the students struggle today because they cannot find an appropriate room to rent. We will improve the experience of not </w:t>
+      </w:r>
+      <w:r>
+        <w:rPr>
+          <w:color w:val="000000" w:themeColor="text1"/>
+        </w:rPr>
+        <w:t>only the</w:t>
+      </w:r>
+      <w:r>
+        <w:rPr>
+          <w:color w:val="000000" w:themeColor="text1"/>
+        </w:rPr>
+        <w:t xml:space="preserve"> students but also </w:t>
+      </w:r>
+      <w:r>
+        <w:rPr>
+          <w:color w:val="000000" w:themeColor="text1"/>
+        </w:rPr>
+        <w:t xml:space="preserve">the </w:t>
+      </w:r>
+      <w:r>
+        <w:rPr>
+          <w:color w:val="000000" w:themeColor="text1"/>
+        </w:rPr>
+        <w:t>landlords. We wi</w:t>
+      </w:r>
+      <w:r>
+        <w:rPr>
+          <w:color w:val="000000" w:themeColor="text1"/>
+        </w:rPr>
+        <w:t>ll develop a</w:t>
+      </w:r>
+      <w:r>
+        <w:rPr>
+          <w:color w:val="000000" w:themeColor="text1"/>
+        </w:rPr>
+        <w:t xml:space="preserve"> </w:t>
+      </w:r>
+      <w:r>
+        <w:rPr>
+          <w:color w:val="000000" w:themeColor="text1"/>
+        </w:rPr>
+        <w:t>helpful</w:t>
+      </w:r>
+      <w:r>
+        <w:rPr>
+          <w:color w:val="000000" w:themeColor="text1"/>
+        </w:rPr>
+        <w:t xml:space="preserve"> system which the landlords </w:t>
+      </w:r>
+      <w:r>
+        <w:rPr>
+          <w:color w:val="000000" w:themeColor="text1"/>
+        </w:rPr>
+        <w:t>could</w:t>
+      </w:r>
+      <w:r>
+        <w:rPr>
+          <w:color w:val="000000" w:themeColor="text1"/>
+        </w:rPr>
+        <w:t xml:space="preserve"> visit and update the status of their rental in an easy way</w:t>
+      </w:r>
+      <w:r>
+        <w:rPr>
+          <w:color w:val="000000" w:themeColor="text1"/>
+        </w:rPr>
+        <w:t xml:space="preserve"> to reflect the reality</w:t>
+      </w:r>
+      <w:r>
+        <w:rPr>
+          <w:color w:val="000000" w:themeColor="text1"/>
+        </w:rPr>
+        <w:t>. The regular</w:t>
+      </w:r>
+      <w:r>
+        <w:rPr>
+          <w:color w:val="000000" w:themeColor="text1"/>
+        </w:rPr>
+        <w:t xml:space="preserve"> update</w:t>
+      </w:r>
+      <w:r>
+        <w:rPr>
+          <w:color w:val="000000" w:themeColor="text1"/>
+        </w:rPr>
+        <w:t>s</w:t>
+      </w:r>
+      <w:r>
+        <w:rPr>
+          <w:color w:val="000000" w:themeColor="text1"/>
+        </w:rPr>
+        <w:t xml:space="preserve"> </w:t>
+      </w:r>
+      <w:r>
+        <w:rPr>
+          <w:color w:val="000000" w:themeColor="text1"/>
+        </w:rPr>
+        <w:t>on thses</w:t>
+      </w:r>
+      <w:r>
+        <w:rPr>
+          <w:color w:val="000000" w:themeColor="text1"/>
+        </w:rPr>
+        <w:t xml:space="preserve"> rooms could help students know which houses having available room for them to rent. Consequently, this system will help the landlords from making more money. Solving this problem will be good for our school because if the landlord</w:t>
+      </w:r>
+      <w:r>
+        <w:rPr>
+          <w:color w:val="000000" w:themeColor="text1"/>
+        </w:rPr>
+        <w:t>s find this is a</w:t>
+      </w:r>
+      <w:r>
+        <w:rPr>
+          <w:color w:val="000000" w:themeColor="text1"/>
+        </w:rPr>
+        <w:t xml:space="preserve">n </w:t>
+      </w:r>
+      <w:r>
+        <w:rPr>
+          <w:color w:val="000000" w:themeColor="text1"/>
+        </w:rPr>
+        <w:t>advantageous</w:t>
+      </w:r>
+      <w:r>
+        <w:rPr>
+          <w:color w:val="000000" w:themeColor="text1"/>
+        </w:rPr>
+        <w:t xml:space="preserve"> system, they </w:t>
+      </w:r>
+      <w:r>
+        <w:rPr>
+          <w:color w:val="000000" w:themeColor="text1"/>
+        </w:rPr>
+        <w:t>will be ready and</w:t>
+      </w:r>
+      <w:r>
+        <w:rPr>
+          <w:color w:val="000000" w:themeColor="text1"/>
+        </w:rPr>
+        <w:t xml:space="preserve"> willing to pay for it. Moreover, </w:t>
+      </w:r>
+      <w:r>
+        <w:rPr>
+          <w:color w:val="000000" w:themeColor="text1"/>
+        </w:rPr>
+        <w:t>building up our reputation</w:t>
+      </w:r>
+      <w:r>
+        <w:rPr>
+          <w:color w:val="000000" w:themeColor="text1"/>
+        </w:rPr>
+        <w:t xml:space="preserve"> could at</w:t>
+      </w:r>
+      <w:r>
+        <w:rPr>
+          <w:color w:val="000000" w:themeColor="text1"/>
+        </w:rPr>
+        <w:t>t</w:t>
+      </w:r>
+      <w:r>
+        <w:rPr>
+          <w:color w:val="000000" w:themeColor="text1"/>
+        </w:rPr>
+        <w:t xml:space="preserve">ract more and more students’ attention and </w:t>
+      </w:r>
+      <w:r>
+        <w:rPr>
+          <w:color w:val="000000" w:themeColor="text1"/>
+        </w:rPr>
+        <w:t>reinforce</w:t>
+      </w:r>
+      <w:r>
+        <w:rPr>
+          <w:color w:val="000000" w:themeColor="text1"/>
+        </w:rPr>
+        <w:t xml:space="preserve"> the </w:t>
+      </w:r>
+      <w:r>
+        <w:rPr>
+          <w:color w:val="000000" w:themeColor="text1"/>
+        </w:rPr>
+        <w:t>belief</w:t>
+      </w:r>
+      <w:r>
+        <w:rPr>
+          <w:color w:val="000000" w:themeColor="text1"/>
+        </w:rPr>
+        <w:t xml:space="preserve"> of students’ parents</w:t>
+      </w:r>
+      <w:r>
+        <w:rPr>
+          <w:color w:val="000000" w:themeColor="text1"/>
+        </w:rPr>
+        <w:t xml:space="preserve"> in our school</w:t>
+      </w:r>
+      <w:r>
+        <w:rPr>
+          <w:color w:val="000000" w:themeColor="text1"/>
+        </w:rPr>
+        <w:t>.</w:t>
+      </w:r>
+      <w:r>
+        <w:rPr>
+          <w:color w:val="000000" w:themeColor="text1"/>
+        </w:rPr>
+        <w:t xml:space="preserve"> </w:t>
+      </w:r>
+    </w:p>
+    <w:p>
+      <w:pPr>
+        <w:pStyle w:val="Heading2"/>
+      </w:pPr>
+      <w:bookmarkStart w:id="12" w:name="_Toc116258863"/>
+      <w:r>
+        <w:t>5</w:t>
+      </w:r>
+      <w:r>
+        <w:t xml:space="preserve">. </w:t>
+      </w:r>
+      <w:r>
+        <w:t>Software Product Vision</w:t>
+      </w:r>
       <w:bookmarkEnd w:id="12"/>
-    </w:p>
-    <w:p>
-      <w:pPr>
-        <w:ind w:firstLine="720"/>
-        <w:rPr>
-          <w:color w:val="000000" w:themeColor="text1"/>
-        </w:rPr>
-      </w:pPr>
-      <w:r>
-        <w:rPr>
-          <w:color w:val="000000" w:themeColor="text1"/>
-        </w:rPr>
-        <w:t xml:space="preserve">The number of students who enters FPT University is increasing </w:t>
-      </w:r>
-      <w:r>
-        <w:rPr>
-          <w:color w:val="000000" w:themeColor="text1"/>
-        </w:rPr>
-        <w:t>extraordinarily</w:t>
-      </w:r>
-      <w:r>
-        <w:rPr>
-          <w:color w:val="000000" w:themeColor="text1"/>
-        </w:rPr>
-        <w:t xml:space="preserve">. </w:t>
-      </w:r>
-      <w:r>
-        <w:rPr>
-          <w:color w:val="000000" w:themeColor="text1"/>
-        </w:rPr>
-        <w:t>On the other hand,</w:t>
-      </w:r>
-      <w:r>
-        <w:rPr>
-          <w:color w:val="000000" w:themeColor="text1"/>
-        </w:rPr>
-        <w:t xml:space="preserve"> the number of </w:t>
-      </w:r>
-      <w:r>
-        <w:rPr>
-          <w:color w:val="000000" w:themeColor="text1"/>
-        </w:rPr>
-        <w:t>rentals</w:t>
-      </w:r>
-      <w:r>
-        <w:rPr>
-          <w:color w:val="000000" w:themeColor="text1"/>
-        </w:rPr>
-        <w:t xml:space="preserve"> </w:t>
-      </w:r>
-      <w:r>
-        <w:rPr>
-          <w:color w:val="000000" w:themeColor="text1"/>
-        </w:rPr>
-        <w:t xml:space="preserve">does </w:t>
-      </w:r>
-      <w:r>
-        <w:rPr>
-          <w:color w:val="000000" w:themeColor="text1"/>
-        </w:rPr>
-        <w:t>not satisfy the demand</w:t>
-      </w:r>
-      <w:r>
-        <w:rPr>
-          <w:color w:val="000000" w:themeColor="text1"/>
-        </w:rPr>
-        <w:t xml:space="preserve"> </w:t>
-      </w:r>
-      <w:r>
-        <w:rPr>
-          <w:color w:val="000000" w:themeColor="text1"/>
-        </w:rPr>
-        <w:t>due to</w:t>
-      </w:r>
-      <w:r>
-        <w:rPr>
-          <w:color w:val="000000" w:themeColor="text1"/>
-        </w:rPr>
-        <w:t xml:space="preserve"> the infrequent update of these rentals’ status</w:t>
-      </w:r>
-      <w:r>
-        <w:rPr>
-          <w:color w:val="000000" w:themeColor="text1"/>
-        </w:rPr>
-        <w:t xml:space="preserve"> and inaccessibility of the information</w:t>
-      </w:r>
-      <w:r>
-        <w:rPr>
-          <w:color w:val="000000" w:themeColor="text1"/>
-        </w:rPr>
-        <w:t xml:space="preserve">. Therefore, the students struggle today because they cannot find an appropriate room to rent. We will improve the experience of not </w:t>
-      </w:r>
-      <w:r>
-        <w:rPr>
-          <w:color w:val="000000" w:themeColor="text1"/>
-        </w:rPr>
-        <w:t>only the</w:t>
-      </w:r>
-      <w:r>
-        <w:rPr>
-          <w:color w:val="000000" w:themeColor="text1"/>
-        </w:rPr>
-        <w:t xml:space="preserve"> students but also </w:t>
-      </w:r>
-      <w:r>
-        <w:rPr>
-          <w:color w:val="000000" w:themeColor="text1"/>
-        </w:rPr>
-        <w:t xml:space="preserve">the </w:t>
-      </w:r>
-      <w:r>
-        <w:rPr>
-          <w:color w:val="000000" w:themeColor="text1"/>
-        </w:rPr>
-        <w:t>landlords. We wi</w:t>
-      </w:r>
-      <w:r>
-        <w:rPr>
-          <w:color w:val="000000" w:themeColor="text1"/>
-        </w:rPr>
-        <w:t>ll develop a</w:t>
-      </w:r>
-      <w:r>
-        <w:rPr>
-          <w:color w:val="000000" w:themeColor="text1"/>
-        </w:rPr>
-        <w:t xml:space="preserve"> </w:t>
-      </w:r>
-      <w:r>
-        <w:rPr>
-          <w:color w:val="000000" w:themeColor="text1"/>
-        </w:rPr>
-        <w:t>helpful</w:t>
-      </w:r>
-      <w:r>
-        <w:rPr>
-          <w:color w:val="000000" w:themeColor="text1"/>
-        </w:rPr>
-        <w:t xml:space="preserve"> system which the landlords </w:t>
-      </w:r>
-      <w:r>
-        <w:rPr>
-          <w:color w:val="000000" w:themeColor="text1"/>
-        </w:rPr>
-        <w:t>could</w:t>
-      </w:r>
-      <w:r>
-        <w:rPr>
-          <w:color w:val="000000" w:themeColor="text1"/>
-        </w:rPr>
-        <w:t xml:space="preserve"> visit and update the status of their rental in an easy way</w:t>
-      </w:r>
-      <w:r>
-        <w:rPr>
-          <w:color w:val="000000" w:themeColor="text1"/>
-        </w:rPr>
-        <w:t xml:space="preserve"> to reflect the reality</w:t>
-      </w:r>
-      <w:r>
-        <w:rPr>
-          <w:color w:val="000000" w:themeColor="text1"/>
-        </w:rPr>
-        <w:t>. The regular</w:t>
-      </w:r>
-      <w:r>
-        <w:rPr>
-          <w:color w:val="000000" w:themeColor="text1"/>
-        </w:rPr>
-        <w:t xml:space="preserve"> update</w:t>
-      </w:r>
-      <w:r>
-        <w:rPr>
-          <w:color w:val="000000" w:themeColor="text1"/>
-        </w:rPr>
-        <w:t>s</w:t>
-      </w:r>
-      <w:r>
-        <w:rPr>
-          <w:color w:val="000000" w:themeColor="text1"/>
-        </w:rPr>
-        <w:t xml:space="preserve"> </w:t>
-      </w:r>
-      <w:r>
-        <w:rPr>
-          <w:color w:val="000000" w:themeColor="text1"/>
-        </w:rPr>
-        <w:t>on thses</w:t>
-      </w:r>
-      <w:r>
-        <w:rPr>
-          <w:color w:val="000000" w:themeColor="text1"/>
-        </w:rPr>
-        <w:t xml:space="preserve"> rooms could help students know which houses having available room for them to rent. Consequently, this system will help the landlords from making more money. Solving this problem will be good for our school because if the landlord</w:t>
-      </w:r>
-      <w:r>
-        <w:rPr>
-          <w:color w:val="000000" w:themeColor="text1"/>
-        </w:rPr>
-        <w:t>s find this is a</w:t>
-      </w:r>
-      <w:r>
-        <w:rPr>
-          <w:color w:val="000000" w:themeColor="text1"/>
-        </w:rPr>
-        <w:t xml:space="preserve">n </w:t>
-      </w:r>
-      <w:r>
-        <w:rPr>
-          <w:color w:val="000000" w:themeColor="text1"/>
-        </w:rPr>
-        <w:t>advantageous</w:t>
-      </w:r>
-      <w:r>
-        <w:rPr>
-          <w:color w:val="000000" w:themeColor="text1"/>
-        </w:rPr>
-        <w:t xml:space="preserve"> system, they </w:t>
-      </w:r>
-      <w:r>
-        <w:rPr>
-          <w:color w:val="000000" w:themeColor="text1"/>
-        </w:rPr>
-        <w:t>will be ready and</w:t>
-      </w:r>
-      <w:r>
-        <w:rPr>
-          <w:color w:val="000000" w:themeColor="text1"/>
-        </w:rPr>
-        <w:t xml:space="preserve"> willing to pay for it. Moreover, </w:t>
-      </w:r>
-      <w:r>
-        <w:rPr>
-          <w:color w:val="000000" w:themeColor="text1"/>
-        </w:rPr>
-        <w:t>building up our reputation</w:t>
-      </w:r>
-      <w:r>
-        <w:rPr>
-          <w:color w:val="000000" w:themeColor="text1"/>
-        </w:rPr>
-        <w:t xml:space="preserve"> could at</w:t>
-      </w:r>
-      <w:r>
-        <w:rPr>
-          <w:color w:val="000000" w:themeColor="text1"/>
-        </w:rPr>
-        <w:t>t</w:t>
-      </w:r>
-      <w:r>
-        <w:rPr>
-          <w:color w:val="000000" w:themeColor="text1"/>
-        </w:rPr>
-        <w:t xml:space="preserve">ract more and more students’ attention and </w:t>
-      </w:r>
-      <w:r>
-        <w:rPr>
-          <w:color w:val="000000" w:themeColor="text1"/>
-        </w:rPr>
-        <w:t>reinforce</w:t>
-      </w:r>
-      <w:r>
-        <w:rPr>
-          <w:color w:val="000000" w:themeColor="text1"/>
-        </w:rPr>
-        <w:t xml:space="preserve"> the </w:t>
-      </w:r>
-      <w:r>
-        <w:rPr>
-          <w:color w:val="000000" w:themeColor="text1"/>
-        </w:rPr>
-        <w:t>belief</w:t>
-      </w:r>
-      <w:r>
-        <w:rPr>
-          <w:color w:val="000000" w:themeColor="text1"/>
-        </w:rPr>
-        <w:t xml:space="preserve"> of students’ parents</w:t>
-      </w:r>
-      <w:r>
-        <w:rPr>
-          <w:color w:val="000000" w:themeColor="text1"/>
-        </w:rPr>
-        <w:t xml:space="preserve"> in our school</w:t>
-      </w:r>
-      <w:r>
-        <w:rPr>
-          <w:color w:val="000000" w:themeColor="text1"/>
-        </w:rPr>
-        <w:t>.</w:t>
-      </w:r>
-      <w:r>
-        <w:rPr>
-          <w:color w:val="000000" w:themeColor="text1"/>
-        </w:rPr>
-        <w:t xml:space="preserve"> </w:t>
-      </w:r>
-    </w:p>
-    <w:p>
-      <w:pPr>
-        <w:pStyle w:val="Heading2"/>
-      </w:pPr>
-      <w:bookmarkStart w:id="13" w:name="_Toc116258863"/>
-      <w:r>
-        <w:t>5</w:t>
-      </w:r>
-      <w:r>
-        <w:t xml:space="preserve">. </w:t>
-      </w:r>
-      <w:r>
-        <w:t>Software Product Vision</w:t>
-      </w:r>
-      <w:bookmarkEnd w:id="13"/>
     </w:p>
     <w:p>
       <w:pPr>
@@ -4202,8 +4208,10 @@
         <w:rPr>
           <w:lang w:val="en-US"/>
         </w:rPr>
-        <w:t xml:space="preserve"> of each</w:t>
-      </w:r>
+        <w:t xml:space="preserve"> of every room</w:t>
+      </w:r>
+      <w:bookmarkStart w:id="13" w:name="_GoBack"/>
+      <w:bookmarkEnd w:id="13"/>
       <w:r>
         <w:rPr>
           <w:lang w:val="en-US"/>
@@ -7120,7 +7128,7 @@
 </file>
 
 <file path=customXml/itemProps1.xml><?xml version="1.0" encoding="utf-8"?>
-<ds:datastoreItem xmlns:ds="http://schemas.openxmlformats.org/officeDocument/2006/customXml" ds:itemID="{61ABE519-707F-40DA-873C-0CC148918C37}">
+<ds:datastoreItem xmlns:ds="http://schemas.openxmlformats.org/officeDocument/2006/customXml" ds:itemID="{721C7C2D-8FDA-4492-92FD-F3E93037ECC3}">
   <ds:schemaRefs>
     <ds:schemaRef ds:uri="http://schemas.openxmlformats.org/officeDocument/2006/bibliography"/>
   </ds:schemaRefs>

</xml_diff>